<commit_message>
subida 12 de septiembre de 2023
</commit_message>
<xml_diff>
--- a/Proyecto Colvellog 3.docx
+++ b/Proyecto Colvellog 3.docx
@@ -682,7 +682,7 @@
       </w:r>
       <w:r>
         <w:rPr/>
-        <w:instrText xml:space="preserve"> XE "1. Modulo USUARIOS" </w:instrText>
+        <w:instrText xml:space="preserve"> XE "1. Modulo USUARIOS: " </w:instrText>
       </w:r>
       <w:r>
         <w:rPr/>
@@ -690,11 +690,14 @@
       </w:r>
       <w:r>
         <w:rPr/>
+      </w:r>
+      <w:r>
+        <w:rPr/>
+        <w:fldChar w:fldCharType="end"/>
+      </w:r>
+      <w:r>
+        <w:rPr/>
         <w:t>1. Modulo USUARIOS</w:t>
-      </w:r>
-      <w:r>
-        <w:rPr/>
-        <w:fldChar w:fldCharType="end"/>
       </w:r>
     </w:p>
     <w:p>
@@ -822,7 +825,7 @@
       </w:r>
       <w:r>
         <w:rPr/>
-        <w:instrText xml:space="preserve"> XE "" </w:instrText>
+        <w:instrText xml:space="preserve"> XE " " </w:instrText>
       </w:r>
       <w:r>
         <w:rPr/>
@@ -848,7 +851,7 @@
       </w:r>
       <w:r>
         <w:rPr/>
-        <w:instrText xml:space="preserve"> XE "" </w:instrText>
+        <w:instrText xml:space="preserve"> XE " " </w:instrText>
       </w:r>
       <w:r>
         <w:rPr/>
@@ -874,7 +877,7 @@
       </w:r>
       <w:r>
         <w:rPr/>
-        <w:instrText xml:space="preserve"> XE "" </w:instrText>
+        <w:instrText xml:space="preserve"> XE " " </w:instrText>
       </w:r>
       <w:r>
         <w:rPr/>
@@ -900,7 +903,7 @@
       </w:r>
       <w:r>
         <w:rPr/>
-        <w:instrText xml:space="preserve"> XE "" </w:instrText>
+        <w:instrText xml:space="preserve"> XE " " </w:instrText>
       </w:r>
       <w:r>
         <w:rPr/>
@@ -926,7 +929,7 @@
       </w:r>
       <w:r>
         <w:rPr/>
-        <w:instrText xml:space="preserve"> XE "" </w:instrText>
+        <w:instrText xml:space="preserve"> XE " " </w:instrText>
       </w:r>
       <w:r>
         <w:rPr/>
@@ -952,7 +955,7 @@
       </w:r>
       <w:r>
         <w:rPr/>
-        <w:instrText xml:space="preserve"> XE "" </w:instrText>
+        <w:instrText xml:space="preserve"> XE " " </w:instrText>
       </w:r>
       <w:r>
         <w:rPr/>
@@ -978,7 +981,7 @@
       </w:r>
       <w:r>
         <w:rPr/>
-        <w:instrText xml:space="preserve"> XE "" </w:instrText>
+        <w:instrText xml:space="preserve"> XE " " </w:instrText>
       </w:r>
       <w:r>
         <w:rPr/>
@@ -1004,7 +1007,7 @@
       </w:r>
       <w:r>
         <w:rPr/>
-        <w:instrText xml:space="preserve"> XE "" </w:instrText>
+        <w:instrText xml:space="preserve"> XE " " </w:instrText>
       </w:r>
       <w:r>
         <w:rPr/>
@@ -1030,7 +1033,7 @@
       </w:r>
       <w:r>
         <w:rPr/>
-        <w:instrText xml:space="preserve"> XE "" </w:instrText>
+        <w:instrText xml:space="preserve"> XE " " </w:instrText>
       </w:r>
       <w:r>
         <w:rPr/>
@@ -1056,7 +1059,7 @@
       </w:r>
       <w:r>
         <w:rPr/>
-        <w:instrText xml:space="preserve"> XE "" </w:instrText>
+        <w:instrText xml:space="preserve"> XE " " </w:instrText>
       </w:r>
       <w:r>
         <w:rPr/>
@@ -1082,7 +1085,7 @@
       </w:r>
       <w:r>
         <w:rPr/>
-        <w:instrText xml:space="preserve"> XE "" </w:instrText>
+        <w:instrText xml:space="preserve"> XE " " </w:instrText>
       </w:r>
       <w:r>
         <w:rPr/>
@@ -1108,7 +1111,7 @@
       </w:r>
       <w:r>
         <w:rPr/>
-        <w:instrText xml:space="preserve"> XE "" </w:instrText>
+        <w:instrText xml:space="preserve"> XE " " </w:instrText>
       </w:r>
       <w:r>
         <w:rPr/>
@@ -1134,7 +1137,7 @@
       </w:r>
       <w:r>
         <w:rPr/>
-        <w:instrText xml:space="preserve"> XE "" </w:instrText>
+        <w:instrText xml:space="preserve"> XE " " </w:instrText>
       </w:r>
       <w:r>
         <w:rPr/>
@@ -1160,7 +1163,7 @@
       </w:r>
       <w:r>
         <w:rPr/>
-        <w:instrText xml:space="preserve"> XE "" </w:instrText>
+        <w:instrText xml:space="preserve"> XE " " </w:instrText>
       </w:r>
       <w:r>
         <w:rPr/>
@@ -1186,7 +1189,7 @@
       </w:r>
       <w:r>
         <w:rPr/>
-        <w:instrText xml:space="preserve"> XE "" </w:instrText>
+        <w:instrText xml:space="preserve"> XE " " </w:instrText>
       </w:r>
       <w:r>
         <w:rPr/>
@@ -1212,7 +1215,7 @@
       </w:r>
       <w:r>
         <w:rPr/>
-        <w:instrText xml:space="preserve"> XE "" </w:instrText>
+        <w:instrText xml:space="preserve"> XE " " </w:instrText>
       </w:r>
       <w:r>
         <w:rPr/>
@@ -1238,7 +1241,7 @@
       </w:r>
       <w:r>
         <w:rPr/>
-        <w:instrText xml:space="preserve"> XE "" </w:instrText>
+        <w:instrText xml:space="preserve"> XE " " </w:instrText>
       </w:r>
       <w:r>
         <w:rPr/>
@@ -1264,7 +1267,7 @@
       </w:r>
       <w:r>
         <w:rPr/>
-        <w:instrText xml:space="preserve"> XE "" </w:instrText>
+        <w:instrText xml:space="preserve"> XE " " </w:instrText>
       </w:r>
       <w:r>
         <w:rPr/>
@@ -1290,7 +1293,7 @@
       </w:r>
       <w:r>
         <w:rPr/>
-        <w:instrText xml:space="preserve"> XE "" </w:instrText>
+        <w:instrText xml:space="preserve"> XE " " </w:instrText>
       </w:r>
       <w:r>
         <w:rPr/>
@@ -1316,7 +1319,7 @@
       </w:r>
       <w:r>
         <w:rPr/>
-        <w:instrText xml:space="preserve"> XE "" </w:instrText>
+        <w:instrText xml:space="preserve"> XE " " </w:instrText>
       </w:r>
       <w:r>
         <w:rPr/>
@@ -1342,7 +1345,7 @@
       </w:r>
       <w:r>
         <w:rPr/>
-        <w:instrText xml:space="preserve"> XE "" </w:instrText>
+        <w:instrText xml:space="preserve"> XE " " </w:instrText>
       </w:r>
       <w:r>
         <w:rPr/>
@@ -1368,7 +1371,7 @@
       </w:r>
       <w:r>
         <w:rPr/>
-        <w:instrText xml:space="preserve"> XE "" </w:instrText>
+        <w:instrText xml:space="preserve"> XE " " </w:instrText>
       </w:r>
       <w:r>
         <w:rPr/>
@@ -1394,7 +1397,7 @@
       </w:r>
       <w:r>
         <w:rPr/>
-        <w:instrText xml:space="preserve"> XE "" </w:instrText>
+        <w:instrText xml:space="preserve"> XE " " </w:instrText>
       </w:r>
       <w:r>
         <w:rPr/>
@@ -1420,7 +1423,7 @@
       </w:r>
       <w:r>
         <w:rPr/>
-        <w:instrText xml:space="preserve"> XE "" </w:instrText>
+        <w:instrText xml:space="preserve"> XE " " </w:instrText>
       </w:r>
       <w:r>
         <w:rPr/>
@@ -1446,7 +1449,7 @@
       </w:r>
       <w:r>
         <w:rPr/>
-        <w:instrText xml:space="preserve"> XE "1.1.1 Tabla principal zcPersonal" </w:instrText>
+        <w:instrText xml:space="preserve"> XE "1.1.1 Tabla principal zcPersonal: " </w:instrText>
       </w:r>
       <w:r>
         <w:rPr/>
@@ -1454,11 +1457,14 @@
       </w:r>
       <w:r>
         <w:rPr/>
+      </w:r>
+      <w:r>
+        <w:rPr/>
+        <w:fldChar w:fldCharType="end"/>
+      </w:r>
+      <w:r>
+        <w:rPr/>
         <w:t>1.1.1 Tabla principal zcPersonal</w:t>
-      </w:r>
-      <w:r>
-        <w:rPr/>
-        <w:fldChar w:fldCharType="end"/>
       </w:r>
     </w:p>
     <w:p>
@@ -1916,7 +1922,7 @@
       </w:r>
       <w:r>
         <w:rPr/>
-        <w:instrText xml:space="preserve"> XE "1.1.2. Tabla zcEspecialidad " </w:instrText>
+        <w:instrText xml:space="preserve"> XE "1.1.2. Tabla zcEspecialidad : " </w:instrText>
       </w:r>
       <w:r>
         <w:rPr/>
@@ -1924,14 +1930,14 @@
       </w:r>
       <w:r>
         <w:rPr/>
+      </w:r>
+      <w:r>
+        <w:rPr/>
+        <w:fldChar w:fldCharType="end"/>
+      </w:r>
+      <w:r>
+        <w:rPr/>
         <w:t xml:space="preserve">1.1.2. Tabla zcEspecialidad </w:t>
-      </w:r>
-      <w:r>
-        <w:rPr/>
-        <w:fldChar w:fldCharType="end"/>
-      </w:r>
-      <w:r>
-        <w:rPr/>
         <w:tab/>
       </w:r>
     </w:p>
@@ -2286,7 +2292,7 @@
       </w:r>
       <w:r>
         <w:rPr/>
-        <w:instrText xml:space="preserve"> XE "1.1.3 Tabla zcCategoria" </w:instrText>
+        <w:instrText xml:space="preserve"> XE "1.1.3 Tabla zcCategoria: " </w:instrText>
       </w:r>
       <w:r>
         <w:rPr/>
@@ -2294,11 +2300,14 @@
       </w:r>
       <w:r>
         <w:rPr/>
+      </w:r>
+      <w:r>
+        <w:rPr/>
+        <w:fldChar w:fldCharType="end"/>
+      </w:r>
+      <w:r>
+        <w:rPr/>
         <w:t>1.1.3 Tabla zcCategoria</w:t>
-      </w:r>
-      <w:r>
-        <w:rPr/>
-        <w:fldChar w:fldCharType="end"/>
       </w:r>
     </w:p>
     <w:p>
@@ -2892,18 +2901,25 @@
       </w:r>
       <w:r>
         <w:rPr/>
-        <w:instrText xml:space="preserve"> XE "2  Modulo STOCKS " </w:instrText>
+        <w:instrText xml:space="preserve"> XE "2  Modulo STOCKS : " </w:instrText>
       </w:r>
       <w:r>
         <w:rPr/>
         <w:fldChar w:fldCharType="separate"/>
       </w:r>
       <w:r>
+        <w:rPr/>
+      </w:r>
+      <w:r>
+        <w:rPr/>
+        <w:fldChar w:fldCharType="end"/>
+      </w:r>
+      <w:r>
         <w:fldChar w:fldCharType="begin"/>
       </w:r>
       <w:r>
         <w:rPr/>
-        <w:instrText xml:space="preserve"> XE "2  Modulo STOCKS " </w:instrText>
+        <w:instrText xml:space="preserve"> XE "2  Modulo STOCKS : " </w:instrText>
       </w:r>
       <w:r>
         <w:rPr/>
@@ -2911,15 +2927,14 @@
       </w:r>
       <w:r>
         <w:rPr/>
+      </w:r>
+      <w:r>
+        <w:rPr/>
+        <w:fldChar w:fldCharType="end"/>
+      </w:r>
+      <w:r>
+        <w:rPr/>
         <w:t xml:space="preserve">2  Modulo STOCKS </w:t>
-      </w:r>
-      <w:r>
-        <w:rPr/>
-        <w:fldChar w:fldCharType="end"/>
-      </w:r>
-      <w:r>
-        <w:rPr/>
-        <w:fldChar w:fldCharType="end"/>
       </w:r>
     </w:p>
     <w:p>
@@ -3518,105 +3533,6 @@
       </w:pPr>
       <w:r>
         <w:rPr/>
-      </w:r>
-    </w:p>
-    <w:p>
-      <w:pPr>
-        <w:pStyle w:val="Normal"/>
-        <w:bidi w:val="0"/>
-        <w:jc w:val="left"/>
-        <w:rPr/>
-      </w:pPr>
-      <w:r>
-        <w:rPr/>
-      </w:r>
-    </w:p>
-    <w:p>
-      <w:pPr>
-        <w:pStyle w:val="Normal"/>
-        <w:bidi w:val="0"/>
-        <w:jc w:val="left"/>
-        <w:rPr/>
-      </w:pPr>
-      <w:r>
-        <w:rPr/>
-      </w:r>
-    </w:p>
-    <w:p>
-      <w:pPr>
-        <w:pStyle w:val="Normal"/>
-        <w:bidi w:val="0"/>
-        <w:jc w:val="left"/>
-        <w:rPr/>
-      </w:pPr>
-      <w:r>
-        <w:rPr/>
-      </w:r>
-    </w:p>
-    <w:p>
-      <w:pPr>
-        <w:pStyle w:val="Normal"/>
-        <w:bidi w:val="0"/>
-        <w:jc w:val="left"/>
-        <w:rPr/>
-      </w:pPr>
-      <w:r>
-        <w:rPr/>
-      </w:r>
-    </w:p>
-    <w:p>
-      <w:pPr>
-        <w:pStyle w:val="Normal"/>
-        <w:bidi w:val="0"/>
-        <w:jc w:val="left"/>
-        <w:rPr/>
-      </w:pPr>
-      <w:r>
-        <w:rPr/>
-      </w:r>
-    </w:p>
-    <w:p>
-      <w:pPr>
-        <w:pStyle w:val="Normal"/>
-        <w:bidi w:val="0"/>
-        <w:jc w:val="left"/>
-        <w:rPr/>
-      </w:pPr>
-      <w:r>
-        <w:rPr/>
-      </w:r>
-    </w:p>
-    <w:p>
-      <w:pPr>
-        <w:pStyle w:val="Normal"/>
-        <w:bidi w:val="0"/>
-        <w:jc w:val="left"/>
-        <w:rPr/>
-      </w:pPr>
-      <w:r>
-        <w:rPr/>
-      </w:r>
-    </w:p>
-    <w:p>
-      <w:pPr>
-        <w:pStyle w:val="Normal"/>
-        <w:bidi w:val="0"/>
-        <w:jc w:val="left"/>
-        <w:rPr/>
-      </w:pPr>
-      <w:r>
-        <w:rPr/>
-      </w:r>
-    </w:p>
-    <w:p>
-      <w:pPr>
-        <w:pStyle w:val="Normal"/>
-        <w:bidi w:val="0"/>
-        <w:jc w:val="left"/>
-        <w:rPr/>
-      </w:pPr>
-      <w:r>
-        <w:rPr/>
         <w:drawing>
           <wp:anchor behindDoc="0" distT="0" distB="0" distL="0" distR="0" simplePos="0" locked="0" layoutInCell="0" allowOverlap="1" relativeHeight="9">
             <wp:simplePos x="0" y="0"/>
@@ -3698,7 +3614,7 @@
       </w:r>
       <w:r>
         <w:rPr/>
-        <w:instrText xml:space="preserve"> XE "2.1.1 Gestión zcProductos" </w:instrText>
+        <w:instrText xml:space="preserve"> XE "2.1.1 Gestión zcProductos: " </w:instrText>
       </w:r>
       <w:r>
         <w:rPr/>
@@ -3706,12 +3622,15 @@
       </w:r>
       <w:r>
         <w:rPr/>
+      </w:r>
+      <w:r>
+        <w:rPr/>
+        <w:fldChar w:fldCharType="end"/>
+      </w:r>
+      <w:r>
+        <w:rPr/>
         <w:t>2.1.1 Gestión zcProductos</w:t>
       </w:r>
-      <w:r>
-        <w:rPr/>
-        <w:fldChar w:fldCharType="end"/>
-      </w:r>
     </w:p>
     <w:p>
       <w:pPr>
@@ -4361,6 +4280,28 @@
       <w:r>
         <w:rPr/>
         <w:tab/>
+      </w:r>
+    </w:p>
+    <w:p>
+      <w:pPr>
+        <w:pStyle w:val="Normal"/>
+        <w:bidi w:val="0"/>
+        <w:jc w:val="left"/>
+        <w:rPr/>
+      </w:pPr>
+      <w:r>
+        <w:rPr/>
+      </w:r>
+    </w:p>
+    <w:p>
+      <w:pPr>
+        <w:pStyle w:val="Normal"/>
+        <w:bidi w:val="0"/>
+        <w:jc w:val="left"/>
+        <w:rPr/>
+      </w:pPr>
+      <w:r>
+        <w:rPr/>
       </w:r>
     </w:p>
     <w:p>
@@ -4587,7 +4528,7 @@
       </w:r>
       <w:r>
         <w:rPr/>
-        <w:instrText xml:space="preserve"> XE "2.1.2 Gestión de zcFamProducts" </w:instrText>
+        <w:instrText xml:space="preserve"> XE "2.1.2 Gestión de zcFamProducts: " </w:instrText>
       </w:r>
       <w:r>
         <w:rPr/>
@@ -4595,11 +4536,14 @@
       </w:r>
       <w:r>
         <w:rPr/>
+      </w:r>
+      <w:r>
+        <w:rPr/>
+        <w:fldChar w:fldCharType="end"/>
+      </w:r>
+      <w:r>
+        <w:rPr/>
         <w:t>2.1.2 Gestión de zcFamProducts</w:t>
-      </w:r>
-      <w:r>
-        <w:rPr/>
-        <w:fldChar w:fldCharType="end"/>
       </w:r>
     </w:p>
     <w:p>
@@ -4812,7 +4756,7 @@
       </w:r>
       <w:r>
         <w:rPr/>
-        <w:instrText xml:space="preserve"> XE "2.1.3 Gestión de zcTipoProduct" </w:instrText>
+        <w:instrText xml:space="preserve"> XE "2.1.3 Gestión de zcTipoProduct: " </w:instrText>
       </w:r>
       <w:r>
         <w:rPr/>
@@ -4820,12 +4764,15 @@
       </w:r>
       <w:r>
         <w:rPr/>
+      </w:r>
+      <w:r>
+        <w:rPr/>
+        <w:fldChar w:fldCharType="end"/>
+      </w:r>
+      <w:r>
+        <w:rPr/>
         <w:t>2.1.3 Gestión de zcTipoProduct</w:t>
       </w:r>
-      <w:r>
-        <w:rPr/>
-        <w:fldChar w:fldCharType="end"/>
-      </w:r>
     </w:p>
     <w:p>
       <w:pPr>
@@ -4944,7 +4891,6 @@
         <w:rPr/>
       </w:pPr>
       <w:r>
-        <w:rPr/>
         <w:drawing>
           <wp:anchor behindDoc="0" distT="0" distB="0" distL="0" distR="0" simplePos="0" locked="0" layoutInCell="0" allowOverlap="1" relativeHeight="14">
             <wp:simplePos x="0" y="0"/>
@@ -5188,7 +5134,7 @@
       </w:r>
       <w:r>
         <w:rPr/>
-        <w:instrText xml:space="preserve"> XE "2.1.4 Gestión de zcAlmacenes" </w:instrText>
+        <w:instrText xml:space="preserve"> XE "2.1.4 Gestión de zcAlmacenes: " </w:instrText>
       </w:r>
       <w:r>
         <w:rPr/>
@@ -5196,11 +5142,14 @@
       </w:r>
       <w:r>
         <w:rPr/>
+      </w:r>
+      <w:r>
+        <w:rPr/>
+        <w:fldChar w:fldCharType="end"/>
+      </w:r>
+      <w:r>
+        <w:rPr/>
         <w:t>2.1.4 Gestión de zcAlmacenes</w:t>
-      </w:r>
-      <w:r>
-        <w:rPr/>
-        <w:fldChar w:fldCharType="end"/>
       </w:r>
     </w:p>
     <w:p>
@@ -5451,7 +5400,7 @@
       </w:r>
       <w:r>
         <w:rPr/>
-        <w:instrText xml:space="preserve"> XE "2.1.5 Gestión de zcFlota" </w:instrText>
+        <w:instrText xml:space="preserve"> XE "2.1.5 Gestión de zcFlota: " </w:instrText>
       </w:r>
       <w:r>
         <w:rPr/>
@@ -5459,12 +5408,15 @@
       </w:r>
       <w:r>
         <w:rPr/>
+      </w:r>
+      <w:r>
+        <w:rPr/>
+        <w:fldChar w:fldCharType="end"/>
+      </w:r>
+      <w:r>
+        <w:rPr/>
         <w:t>2.1.5 Gestión de zcFlota</w:t>
       </w:r>
-      <w:r>
-        <w:rPr/>
-        <w:fldChar w:fldCharType="end"/>
-      </w:r>
     </w:p>
     <w:p>
       <w:pPr>
@@ -5585,7 +5537,6 @@
         <w:rPr/>
       </w:pPr>
       <w:r>
-        <w:rPr/>
         <w:drawing>
           <wp:anchor behindDoc="0" distT="0" distB="0" distL="0" distR="0" simplePos="0" locked="0" layoutInCell="0" allowOverlap="1" relativeHeight="16">
             <wp:simplePos x="0" y="0"/>
@@ -5675,7 +5626,7 @@
       </w:r>
       <w:r>
         <w:rPr/>
-        <w:instrText xml:space="preserve"> XE "2.1.6 Gestión de zcFlotaHistorico" </w:instrText>
+        <w:instrText xml:space="preserve"> XE "2.1.6 Gestión de zcFlotaHistorico: " </w:instrText>
       </w:r>
       <w:r>
         <w:rPr/>
@@ -5683,11 +5634,14 @@
       </w:r>
       <w:r>
         <w:rPr/>
+      </w:r>
+      <w:r>
+        <w:rPr/>
+        <w:fldChar w:fldCharType="end"/>
+      </w:r>
+      <w:r>
+        <w:rPr/>
         <w:t>2.1.6 Gestión de zcFlotaHistorico</w:t>
-      </w:r>
-      <w:r>
-        <w:rPr/>
-        <w:fldChar w:fldCharType="end"/>
       </w:r>
     </w:p>
     <w:p>
@@ -6066,7 +6020,7 @@
       </w:r>
       <w:r>
         <w:rPr/>
-        <w:instrText xml:space="preserve"> XE "2.1.7 Gestión de zcEstado" </w:instrText>
+        <w:instrText xml:space="preserve"> XE "2.1.7 Gestión de zcEstado: " </w:instrText>
       </w:r>
       <w:r>
         <w:rPr/>
@@ -6074,11 +6028,14 @@
       </w:r>
       <w:r>
         <w:rPr/>
+      </w:r>
+      <w:r>
+        <w:rPr/>
+        <w:fldChar w:fldCharType="end"/>
+      </w:r>
+      <w:r>
+        <w:rPr/>
         <w:t>2.1.7 Gestión de zcEstado</w:t>
-      </w:r>
-      <w:r>
-        <w:rPr/>
-        <w:fldChar w:fldCharType="end"/>
       </w:r>
     </w:p>
     <w:p>
@@ -6292,7 +6249,7 @@
       </w:r>
       <w:r>
         <w:rPr/>
-        <w:instrText xml:space="preserve"> XE "2.1.8 Gestión de zcEstadoHisto" </w:instrText>
+        <w:instrText xml:space="preserve"> XE "2.1.8 Gestión de zcEstadoHisto: " </w:instrText>
       </w:r>
       <w:r>
         <w:rPr/>
@@ -6300,11 +6257,14 @@
       </w:r>
       <w:r>
         <w:rPr/>
+      </w:r>
+      <w:r>
+        <w:rPr/>
+        <w:fldChar w:fldCharType="end"/>
+      </w:r>
+      <w:r>
+        <w:rPr/>
         <w:t>2.1.8 Gestión de zcEstadoHisto</w:t>
-      </w:r>
-      <w:r>
-        <w:rPr/>
-        <w:fldChar w:fldCharType="end"/>
       </w:r>
     </w:p>
     <w:p>
@@ -6624,7 +6584,7 @@
       </w:r>
       <w:r>
         <w:rPr/>
-        <w:instrText xml:space="preserve"> XE "2.1.9 Gestión de zcCondición " </w:instrText>
+        <w:instrText xml:space="preserve"> XE "2.1.9 Gestión de zcCondición : " </w:instrText>
       </w:r>
       <w:r>
         <w:rPr/>
@@ -6632,11 +6592,14 @@
       </w:r>
       <w:r>
         <w:rPr/>
+      </w:r>
+      <w:r>
+        <w:rPr/>
+        <w:fldChar w:fldCharType="end"/>
+      </w:r>
+      <w:r>
+        <w:rPr/>
         <w:t xml:space="preserve">2.1.9 Gestión de zcCondición </w:t>
-      </w:r>
-      <w:r>
-        <w:rPr/>
-        <w:fldChar w:fldCharType="end"/>
       </w:r>
     </w:p>
     <w:p>
@@ -6903,7 +6866,7 @@
       </w:r>
       <w:r>
         <w:rPr/>
-        <w:instrText xml:space="preserve"> XE "2.2.1 Gestión de zcCondicionHisto" </w:instrText>
+        <w:instrText xml:space="preserve"> XE "2.2.1 Gestión de zcCondicionHisto: " </w:instrText>
       </w:r>
       <w:r>
         <w:rPr/>
@@ -6911,11 +6874,14 @@
       </w:r>
       <w:r>
         <w:rPr/>
+      </w:r>
+      <w:r>
+        <w:rPr/>
+        <w:fldChar w:fldCharType="end"/>
+      </w:r>
+      <w:r>
+        <w:rPr/>
         <w:t>2.2.1 Gestión de zcCondicionHisto</w:t>
-      </w:r>
-      <w:r>
-        <w:rPr/>
-        <w:fldChar w:fldCharType="end"/>
       </w:r>
     </w:p>
     <w:p>
@@ -7168,7 +7134,7 @@
       </w:r>
       <w:r>
         <w:rPr/>
-        <w:instrText xml:space="preserve"> XE "2.2.2 Gestion de zcFabricante" </w:instrText>
+        <w:instrText xml:space="preserve"> XE "2.2.2 Gestion de zcFabricante: " </w:instrText>
       </w:r>
       <w:r>
         <w:rPr/>
@@ -7176,11 +7142,14 @@
       </w:r>
       <w:r>
         <w:rPr/>
+      </w:r>
+      <w:r>
+        <w:rPr/>
+        <w:fldChar w:fldCharType="end"/>
+      </w:r>
+      <w:r>
+        <w:rPr/>
         <w:t>2.2.2 Gestion de zcFabricante</w:t>
-      </w:r>
-      <w:r>
-        <w:rPr/>
-        <w:fldChar w:fldCharType="end"/>
       </w:r>
     </w:p>
     <w:p>
@@ -7631,22 +7600,62 @@
         <w:rPr/>
       </w:pPr>
       <w:r>
+        <w:rPr/>
+      </w:r>
+    </w:p>
+    <w:p>
+      <w:pPr>
+        <w:pStyle w:val="Normal"/>
+        <w:bidi w:val="0"/>
+        <w:jc w:val="left"/>
+        <w:rPr/>
+      </w:pPr>
+      <w:r>
+        <w:rPr/>
+      </w:r>
+    </w:p>
+    <w:p>
+      <w:pPr>
+        <w:pStyle w:val="Normal"/>
+        <w:bidi w:val="0"/>
+        <w:jc w:val="left"/>
+        <w:rPr/>
+      </w:pPr>
+      <w:r>
+        <w:rPr/>
+      </w:r>
+    </w:p>
+    <w:p>
+      <w:pPr>
+        <w:pStyle w:val="Normal"/>
+        <w:bidi w:val="0"/>
+        <w:jc w:val="left"/>
+        <w:rPr/>
+      </w:pPr>
+      <w:r>
         <w:fldChar w:fldCharType="begin"/>
       </w:r>
       <w:r>
         <w:rPr/>
-        <w:instrText xml:space="preserve"> XE "3 Menu Stocks" </w:instrText>
+        <w:instrText xml:space="preserve"> XE "3 Menu Stocks: " </w:instrText>
       </w:r>
       <w:r>
         <w:rPr/>
         <w:fldChar w:fldCharType="separate"/>
       </w:r>
       <w:r>
+        <w:rPr/>
+      </w:r>
+      <w:r>
+        <w:rPr/>
+        <w:fldChar w:fldCharType="end"/>
+      </w:r>
+      <w:r>
         <w:fldChar w:fldCharType="begin"/>
       </w:r>
       <w:r>
         <w:rPr/>
-        <w:instrText xml:space="preserve"> XE "3 Menu Stocks" </w:instrText>
+        <w:instrText xml:space="preserve"> XE "3 Menu Stocks: " </w:instrText>
       </w:r>
       <w:r>
         <w:rPr/>
@@ -7654,12 +7663,63 @@
       </w:r>
       <w:r>
         <w:rPr/>
+      </w:r>
+      <w:r>
+        <w:rPr/>
+        <w:fldChar w:fldCharType="end"/>
+      </w:r>
+      <w:r>
+        <w:rPr/>
         <w:t>3 Menu Stocks</w:t>
       </w:r>
+    </w:p>
+    <w:p>
+      <w:pPr>
+        <w:pStyle w:val="Normal"/>
+        <w:bidi w:val="0"/>
+        <w:jc w:val="left"/>
+        <w:rPr/>
+      </w:pPr>
+      <w:r>
+        <w:fldChar w:fldCharType="begin"/>
+      </w:r>
+      <w:r>
+        <w:rPr/>
+        <w:instrText xml:space="preserve"> XE " " </w:instrText>
+      </w:r>
+      <w:r>
+        <w:rPr/>
+        <w:fldChar w:fldCharType="separate"/>
+      </w:r>
+      <w:r>
+        <w:rPr/>
+      </w:r>
       <w:r>
         <w:rPr/>
         <w:fldChar w:fldCharType="end"/>
       </w:r>
+    </w:p>
+    <w:p>
+      <w:pPr>
+        <w:pStyle w:val="Normal"/>
+        <w:bidi w:val="0"/>
+        <w:jc w:val="left"/>
+        <w:rPr/>
+      </w:pPr>
+      <w:r>
+        <w:fldChar w:fldCharType="begin"/>
+      </w:r>
+      <w:r>
+        <w:rPr/>
+        <w:instrText xml:space="preserve"> XE " " </w:instrText>
+      </w:r>
+      <w:r>
+        <w:rPr/>
+        <w:fldChar w:fldCharType="separate"/>
+      </w:r>
+      <w:r>
+        <w:rPr/>
+      </w:r>
       <w:r>
         <w:rPr/>
         <w:fldChar w:fldCharType="end"/>
@@ -7677,7 +7737,7 @@
       </w:r>
       <w:r>
         <w:rPr/>
-        <w:instrText xml:space="preserve"> XE "" </w:instrText>
+        <w:instrText xml:space="preserve"> XE " " </w:instrText>
       </w:r>
       <w:r>
         <w:rPr/>
@@ -7703,59 +7763,7 @@
       </w:r>
       <w:r>
         <w:rPr/>
-        <w:instrText xml:space="preserve"> XE "" </w:instrText>
-      </w:r>
-      <w:r>
-        <w:rPr/>
-        <w:fldChar w:fldCharType="separate"/>
-      </w:r>
-      <w:r>
-        <w:rPr/>
-      </w:r>
-      <w:r>
-        <w:rPr/>
-        <w:fldChar w:fldCharType="end"/>
-      </w:r>
-    </w:p>
-    <w:p>
-      <w:pPr>
-        <w:pStyle w:val="Normal"/>
-        <w:bidi w:val="0"/>
-        <w:jc w:val="left"/>
-        <w:rPr/>
-      </w:pPr>
-      <w:r>
-        <w:fldChar w:fldCharType="begin"/>
-      </w:r>
-      <w:r>
-        <w:rPr/>
-        <w:instrText xml:space="preserve"> XE "" </w:instrText>
-      </w:r>
-      <w:r>
-        <w:rPr/>
-        <w:fldChar w:fldCharType="separate"/>
-      </w:r>
-      <w:r>
-        <w:rPr/>
-      </w:r>
-      <w:r>
-        <w:rPr/>
-        <w:fldChar w:fldCharType="end"/>
-      </w:r>
-    </w:p>
-    <w:p>
-      <w:pPr>
-        <w:pStyle w:val="Normal"/>
-        <w:bidi w:val="0"/>
-        <w:jc w:val="left"/>
-        <w:rPr/>
-      </w:pPr>
-      <w:r>
-        <w:fldChar w:fldCharType="begin"/>
-      </w:r>
-      <w:r>
-        <w:rPr/>
-        <w:instrText xml:space="preserve"> XE "" </w:instrText>
+        <w:instrText xml:space="preserve"> XE " " </w:instrText>
       </w:r>
       <w:r>
         <w:rPr/>
@@ -7813,6 +7821,7 @@
         <w:rPr/>
         <w:fldChar w:fldCharType="end"/>
       </w:r>
+      <w:r/>
     </w:p>
     <w:p>
       <w:pPr>
@@ -7932,6 +7941,7 @@
       <w:pgNumType w:fmt="decimal"/>
       <w:formProt w:val="false"/>
       <w:textDirection w:val="lrTb"/>
+      <w:docGrid w:type="default" w:linePitch="100" w:charSpace="0"/>
     </w:sectPr>
   </w:body>
 </w:document>
@@ -8004,7 +8014,6 @@
     </w:rPrDefault>
     <w:pPrDefault>
       <w:pPr>
-        <w:widowControl/>
         <w:suppressAutoHyphens w:val="true"/>
       </w:pPr>
     </w:pPrDefault>
@@ -8014,7 +8023,10 @@
     <w:qFormat/>
     <w:pPr>
       <w:widowControl/>
+      <w:suppressAutoHyphens w:val="true"/>
       <w:bidi w:val="0"/>
+      <w:spacing w:before="0" w:after="0"/>
+      <w:jc w:val="left"/>
     </w:pPr>
     <w:rPr>
       <w:rFonts w:ascii="Liberation Serif" w:hAnsi="Liberation Serif" w:eastAsia="NSimSun" w:cs="Lucida Sans"/>

</xml_diff>

<commit_message>
Actualizacion de documentos Colvellog 3
</commit_message>
<xml_diff>
--- a/Proyecto Colvellog 3.docx
+++ b/Proyecto Colvellog 3.docx
@@ -682,7 +682,7 @@
       </w:r>
       <w:r>
         <w:rPr/>
-        <w:instrText xml:space="preserve"> XE "1. Modulo USUARIOS: " </w:instrText>
+        <w:instrText xml:space="preserve"> XE "1. Modulo USUARIOS: : " </w:instrText>
       </w:r>
       <w:r>
         <w:rPr/>
@@ -825,7 +825,7 @@
       </w:r>
       <w:r>
         <w:rPr/>
-        <w:instrText xml:space="preserve"> XE " " </w:instrText>
+        <w:instrText xml:space="preserve"> XE " : " </w:instrText>
       </w:r>
       <w:r>
         <w:rPr/>
@@ -851,7 +851,7 @@
       </w:r>
       <w:r>
         <w:rPr/>
-        <w:instrText xml:space="preserve"> XE " " </w:instrText>
+        <w:instrText xml:space="preserve"> XE " : " </w:instrText>
       </w:r>
       <w:r>
         <w:rPr/>
@@ -877,7 +877,7 @@
       </w:r>
       <w:r>
         <w:rPr/>
-        <w:instrText xml:space="preserve"> XE " " </w:instrText>
+        <w:instrText xml:space="preserve"> XE " : " </w:instrText>
       </w:r>
       <w:r>
         <w:rPr/>
@@ -903,7 +903,7 @@
       </w:r>
       <w:r>
         <w:rPr/>
-        <w:instrText xml:space="preserve"> XE " " </w:instrText>
+        <w:instrText xml:space="preserve"> XE " : " </w:instrText>
       </w:r>
       <w:r>
         <w:rPr/>
@@ -929,7 +929,7 @@
       </w:r>
       <w:r>
         <w:rPr/>
-        <w:instrText xml:space="preserve"> XE " " </w:instrText>
+        <w:instrText xml:space="preserve"> XE " : " </w:instrText>
       </w:r>
       <w:r>
         <w:rPr/>
@@ -955,7 +955,7 @@
       </w:r>
       <w:r>
         <w:rPr/>
-        <w:instrText xml:space="preserve"> XE " " </w:instrText>
+        <w:instrText xml:space="preserve"> XE " : " </w:instrText>
       </w:r>
       <w:r>
         <w:rPr/>
@@ -981,7 +981,7 @@
       </w:r>
       <w:r>
         <w:rPr/>
-        <w:instrText xml:space="preserve"> XE " " </w:instrText>
+        <w:instrText xml:space="preserve"> XE " : " </w:instrText>
       </w:r>
       <w:r>
         <w:rPr/>
@@ -1007,7 +1007,7 @@
       </w:r>
       <w:r>
         <w:rPr/>
-        <w:instrText xml:space="preserve"> XE " " </w:instrText>
+        <w:instrText xml:space="preserve"> XE " : " </w:instrText>
       </w:r>
       <w:r>
         <w:rPr/>
@@ -1033,7 +1033,7 @@
       </w:r>
       <w:r>
         <w:rPr/>
-        <w:instrText xml:space="preserve"> XE " " </w:instrText>
+        <w:instrText xml:space="preserve"> XE " : " </w:instrText>
       </w:r>
       <w:r>
         <w:rPr/>
@@ -1059,7 +1059,7 @@
       </w:r>
       <w:r>
         <w:rPr/>
-        <w:instrText xml:space="preserve"> XE " " </w:instrText>
+        <w:instrText xml:space="preserve"> XE " : " </w:instrText>
       </w:r>
       <w:r>
         <w:rPr/>
@@ -1085,7 +1085,7 @@
       </w:r>
       <w:r>
         <w:rPr/>
-        <w:instrText xml:space="preserve"> XE " " </w:instrText>
+        <w:instrText xml:space="preserve"> XE " : " </w:instrText>
       </w:r>
       <w:r>
         <w:rPr/>
@@ -1111,7 +1111,7 @@
       </w:r>
       <w:r>
         <w:rPr/>
-        <w:instrText xml:space="preserve"> XE " " </w:instrText>
+        <w:instrText xml:space="preserve"> XE " : " </w:instrText>
       </w:r>
       <w:r>
         <w:rPr/>
@@ -1137,7 +1137,7 @@
       </w:r>
       <w:r>
         <w:rPr/>
-        <w:instrText xml:space="preserve"> XE " " </w:instrText>
+        <w:instrText xml:space="preserve"> XE " : " </w:instrText>
       </w:r>
       <w:r>
         <w:rPr/>
@@ -1163,7 +1163,7 @@
       </w:r>
       <w:r>
         <w:rPr/>
-        <w:instrText xml:space="preserve"> XE " " </w:instrText>
+        <w:instrText xml:space="preserve"> XE " : " </w:instrText>
       </w:r>
       <w:r>
         <w:rPr/>
@@ -1189,7 +1189,7 @@
       </w:r>
       <w:r>
         <w:rPr/>
-        <w:instrText xml:space="preserve"> XE " " </w:instrText>
+        <w:instrText xml:space="preserve"> XE " : " </w:instrText>
       </w:r>
       <w:r>
         <w:rPr/>
@@ -1215,7 +1215,7 @@
       </w:r>
       <w:r>
         <w:rPr/>
-        <w:instrText xml:space="preserve"> XE " " </w:instrText>
+        <w:instrText xml:space="preserve"> XE " : " </w:instrText>
       </w:r>
       <w:r>
         <w:rPr/>
@@ -1241,7 +1241,7 @@
       </w:r>
       <w:r>
         <w:rPr/>
-        <w:instrText xml:space="preserve"> XE " " </w:instrText>
+        <w:instrText xml:space="preserve"> XE " : " </w:instrText>
       </w:r>
       <w:r>
         <w:rPr/>
@@ -1267,7 +1267,7 @@
       </w:r>
       <w:r>
         <w:rPr/>
-        <w:instrText xml:space="preserve"> XE " " </w:instrText>
+        <w:instrText xml:space="preserve"> XE " : " </w:instrText>
       </w:r>
       <w:r>
         <w:rPr/>
@@ -1293,7 +1293,7 @@
       </w:r>
       <w:r>
         <w:rPr/>
-        <w:instrText xml:space="preserve"> XE " " </w:instrText>
+        <w:instrText xml:space="preserve"> XE " : " </w:instrText>
       </w:r>
       <w:r>
         <w:rPr/>
@@ -1319,7 +1319,7 @@
       </w:r>
       <w:r>
         <w:rPr/>
-        <w:instrText xml:space="preserve"> XE " " </w:instrText>
+        <w:instrText xml:space="preserve"> XE " : " </w:instrText>
       </w:r>
       <w:r>
         <w:rPr/>
@@ -1345,7 +1345,7 @@
       </w:r>
       <w:r>
         <w:rPr/>
-        <w:instrText xml:space="preserve"> XE " " </w:instrText>
+        <w:instrText xml:space="preserve"> XE " : " </w:instrText>
       </w:r>
       <w:r>
         <w:rPr/>
@@ -1371,7 +1371,7 @@
       </w:r>
       <w:r>
         <w:rPr/>
-        <w:instrText xml:space="preserve"> XE " " </w:instrText>
+        <w:instrText xml:space="preserve"> XE " : " </w:instrText>
       </w:r>
       <w:r>
         <w:rPr/>
@@ -1397,7 +1397,7 @@
       </w:r>
       <w:r>
         <w:rPr/>
-        <w:instrText xml:space="preserve"> XE " " </w:instrText>
+        <w:instrText xml:space="preserve"> XE " : " </w:instrText>
       </w:r>
       <w:r>
         <w:rPr/>
@@ -1423,7 +1423,7 @@
       </w:r>
       <w:r>
         <w:rPr/>
-        <w:instrText xml:space="preserve"> XE " " </w:instrText>
+        <w:instrText xml:space="preserve"> XE " : " </w:instrText>
       </w:r>
       <w:r>
         <w:rPr/>
@@ -1449,7 +1449,7 @@
       </w:r>
       <w:r>
         <w:rPr/>
-        <w:instrText xml:space="preserve"> XE "1.1.1 Tabla principal zcPersonal: " </w:instrText>
+        <w:instrText xml:space="preserve"> XE "1.1.1 Tabla principal zcPersonal: : " </w:instrText>
       </w:r>
       <w:r>
         <w:rPr/>
@@ -1922,7 +1922,7 @@
       </w:r>
       <w:r>
         <w:rPr/>
-        <w:instrText xml:space="preserve"> XE "1.1.2. Tabla zcEspecialidad : " </w:instrText>
+        <w:instrText xml:space="preserve"> XE "1.1.2. Tabla zcEspecialidad : : " </w:instrText>
       </w:r>
       <w:r>
         <w:rPr/>
@@ -2292,7 +2292,7 @@
       </w:r>
       <w:r>
         <w:rPr/>
-        <w:instrText xml:space="preserve"> XE "1.1.3 Tabla zcCategoria: " </w:instrText>
+        <w:instrText xml:space="preserve"> XE "1.1.3 Tabla zcCategoria: : " </w:instrText>
       </w:r>
       <w:r>
         <w:rPr/>
@@ -2535,6 +2535,137 @@
       </w:pPr>
       <w:r>
         <w:rPr/>
+        <w:t>1.1.4 Se ha de generar para las tablas zcPersonal, zcCategoria, Especialidad,  de la BBDD zcPersonal,  todas las opciones habituales con sus correspondientes ventas para la introducción de datos.</w:t>
+      </w:r>
+    </w:p>
+    <w:p>
+      <w:pPr>
+        <w:pStyle w:val="Normal"/>
+        <w:bidi w:val="0"/>
+        <w:jc w:val="left"/>
+        <w:rPr/>
+      </w:pPr>
+      <w:r>
+        <w:rPr/>
+      </w:r>
+    </w:p>
+    <w:p>
+      <w:pPr>
+        <w:pStyle w:val="Normal"/>
+        <w:bidi w:val="0"/>
+        <w:jc w:val="left"/>
+        <w:rPr/>
+      </w:pPr>
+      <w:r>
+        <w:rPr/>
+      </w:r>
+    </w:p>
+    <w:p>
+      <w:pPr>
+        <w:pStyle w:val="Normal"/>
+        <w:numPr>
+          <w:ilvl w:val="0"/>
+          <w:numId w:val="1"/>
+        </w:numPr>
+        <w:bidi w:val="0"/>
+        <w:jc w:val="left"/>
+        <w:rPr/>
+      </w:pPr>
+      <w:r>
+        <w:rPr/>
+        <w:t>Alta de Personal, Categoria, Especialidad</w:t>
+      </w:r>
+    </w:p>
+    <w:p>
+      <w:pPr>
+        <w:pStyle w:val="Normal"/>
+        <w:numPr>
+          <w:ilvl w:val="0"/>
+          <w:numId w:val="1"/>
+        </w:numPr>
+        <w:bidi w:val="0"/>
+        <w:jc w:val="left"/>
+        <w:rPr/>
+      </w:pPr>
+      <w:r>
+        <w:rPr/>
+        <w:t>Desactivación: (Esta opción es la inabilitación o desactivación de usuarios, podría hacerse con un campo booleano True y esta en activo o False o con la fecha de baja.  Actualmente están declarados los dos campos).</w:t>
+      </w:r>
+    </w:p>
+    <w:p>
+      <w:pPr>
+        <w:pStyle w:val="Normal"/>
+        <w:numPr>
+          <w:ilvl w:val="0"/>
+          <w:numId w:val="1"/>
+        </w:numPr>
+        <w:bidi w:val="0"/>
+        <w:jc w:val="left"/>
+        <w:rPr/>
+      </w:pPr>
+      <w:r>
+        <w:rPr/>
+        <w:t xml:space="preserve">Consulta / Modifiación de usuarios. </w:t>
+      </w:r>
+    </w:p>
+    <w:p>
+      <w:pPr>
+        <w:pStyle w:val="Normal"/>
+        <w:numPr>
+          <w:ilvl w:val="0"/>
+          <w:numId w:val="1"/>
+        </w:numPr>
+        <w:bidi w:val="0"/>
+        <w:jc w:val="left"/>
+        <w:rPr/>
+      </w:pPr>
+      <w:r>
+        <w:rPr/>
+        <w:t>Listado de usuarios (Unicamente para Administradores de la aplicación.)</w:t>
+      </w:r>
+    </w:p>
+    <w:p>
+      <w:pPr>
+        <w:pStyle w:val="Normal"/>
+        <w:bidi w:val="0"/>
+        <w:jc w:val="left"/>
+        <w:rPr/>
+      </w:pPr>
+      <w:r>
+        <w:rPr/>
+      </w:r>
+    </w:p>
+    <w:p>
+      <w:pPr>
+        <w:pStyle w:val="Normal"/>
+        <w:bidi w:val="0"/>
+        <w:jc w:val="left"/>
+        <w:rPr/>
+      </w:pPr>
+      <w:r>
+        <w:rPr/>
+      </w:r>
+    </w:p>
+    <w:p>
+      <w:pPr>
+        <w:pStyle w:val="Normal"/>
+        <w:bidi w:val="0"/>
+        <w:jc w:val="left"/>
+        <w:rPr/>
+      </w:pPr>
+      <w:r>
+        <w:rPr/>
+      </w:r>
+    </w:p>
+    <w:p>
+      <w:pPr>
+        <w:pStyle w:val="Normal"/>
+        <w:bidi w:val="0"/>
+        <w:jc w:val="left"/>
+        <w:rPr/>
+      </w:pPr>
+      <w:r>
+        <w:rPr/>
       </w:r>
     </w:p>
     <w:p>
@@ -2901,7 +3032,7 @@
       </w:r>
       <w:r>
         <w:rPr/>
-        <w:instrText xml:space="preserve"> XE "2  Modulo STOCKS : " </w:instrText>
+        <w:instrText xml:space="preserve"> XE "2  Modulo STOCKS : : " </w:instrText>
       </w:r>
       <w:r>
         <w:rPr/>
@@ -2919,7 +3050,7 @@
       </w:r>
       <w:r>
         <w:rPr/>
-        <w:instrText xml:space="preserve"> XE "2  Modulo STOCKS : " </w:instrText>
+        <w:instrText xml:space="preserve"> XE "2  Modulo STOCKS : : " </w:instrText>
       </w:r>
       <w:r>
         <w:rPr/>
@@ -3614,7 +3745,7 @@
       </w:r>
       <w:r>
         <w:rPr/>
-        <w:instrText xml:space="preserve"> XE "2.1.1 Gestión zcProductos: " </w:instrText>
+        <w:instrText xml:space="preserve"> XE "2.1.1 Gestión zcProductos: : " </w:instrText>
       </w:r>
       <w:r>
         <w:rPr/>
@@ -4528,7 +4659,7 @@
       </w:r>
       <w:r>
         <w:rPr/>
-        <w:instrText xml:space="preserve"> XE "2.1.2 Gestión de zcFamProducts: " </w:instrText>
+        <w:instrText xml:space="preserve"> XE "2.1.2 Gestión de zcFamProducts: : " </w:instrText>
       </w:r>
       <w:r>
         <w:rPr/>
@@ -4756,7 +4887,7 @@
       </w:r>
       <w:r>
         <w:rPr/>
-        <w:instrText xml:space="preserve"> XE "2.1.3 Gestión de zcTipoProduct: " </w:instrText>
+        <w:instrText xml:space="preserve"> XE "2.1.3 Gestión de zcTipoProduct: : " </w:instrText>
       </w:r>
       <w:r>
         <w:rPr/>
@@ -5134,7 +5265,7 @@
       </w:r>
       <w:r>
         <w:rPr/>
-        <w:instrText xml:space="preserve"> XE "2.1.4 Gestión de zcAlmacenes: " </w:instrText>
+        <w:instrText xml:space="preserve"> XE "2.1.4 Gestión de zcAlmacenes: : " </w:instrText>
       </w:r>
       <w:r>
         <w:rPr/>
@@ -5400,7 +5531,7 @@
       </w:r>
       <w:r>
         <w:rPr/>
-        <w:instrText xml:space="preserve"> XE "2.1.5 Gestión de zcFlota: " </w:instrText>
+        <w:instrText xml:space="preserve"> XE "2.1.5 Gestión de zcFlota: : " </w:instrText>
       </w:r>
       <w:r>
         <w:rPr/>
@@ -5626,7 +5757,7 @@
       </w:r>
       <w:r>
         <w:rPr/>
-        <w:instrText xml:space="preserve"> XE "2.1.6 Gestión de zcFlotaHistorico: " </w:instrText>
+        <w:instrText xml:space="preserve"> XE "2.1.6 Gestión de zcFlotaHistorico: : " </w:instrText>
       </w:r>
       <w:r>
         <w:rPr/>
@@ -6020,7 +6151,7 @@
       </w:r>
       <w:r>
         <w:rPr/>
-        <w:instrText xml:space="preserve"> XE "2.1.7 Gestión de zcEstado: " </w:instrText>
+        <w:instrText xml:space="preserve"> XE "2.1.7 Gestión de zcEstado: : " </w:instrText>
       </w:r>
       <w:r>
         <w:rPr/>
@@ -6249,7 +6380,7 @@
       </w:r>
       <w:r>
         <w:rPr/>
-        <w:instrText xml:space="preserve"> XE "2.1.8 Gestión de zcEstadoHisto: " </w:instrText>
+        <w:instrText xml:space="preserve"> XE "2.1.8 Gestión de zcEstadoHisto: : " </w:instrText>
       </w:r>
       <w:r>
         <w:rPr/>
@@ -6584,7 +6715,7 @@
       </w:r>
       <w:r>
         <w:rPr/>
-        <w:instrText xml:space="preserve"> XE "2.1.9 Gestión de zcCondición : " </w:instrText>
+        <w:instrText xml:space="preserve"> XE "2.1.9 Gestión de zcCondición : : " </w:instrText>
       </w:r>
       <w:r>
         <w:rPr/>
@@ -6866,7 +6997,7 @@
       </w:r>
       <w:r>
         <w:rPr/>
-        <w:instrText xml:space="preserve"> XE "2.2.1 Gestión de zcCondicionHisto: " </w:instrText>
+        <w:instrText xml:space="preserve"> XE "2.2.1 Gestión de zcCondicionHisto: : " </w:instrText>
       </w:r>
       <w:r>
         <w:rPr/>
@@ -7134,7 +7265,7 @@
       </w:r>
       <w:r>
         <w:rPr/>
-        <w:instrText xml:space="preserve"> XE "2.2.2 Gestion de zcFabricante: " </w:instrText>
+        <w:instrText xml:space="preserve"> XE "2.2.2 Gestion de zcFabricante: : " </w:instrText>
       </w:r>
       <w:r>
         <w:rPr/>
@@ -7637,7 +7768,7 @@
       </w:r>
       <w:r>
         <w:rPr/>
-        <w:instrText xml:space="preserve"> XE "3 Menu Stocks: " </w:instrText>
+        <w:instrText xml:space="preserve"> XE "3 Menu Stocks: : " </w:instrText>
       </w:r>
       <w:r>
         <w:rPr/>
@@ -7655,7 +7786,7 @@
       </w:r>
       <w:r>
         <w:rPr/>
-        <w:instrText xml:space="preserve"> XE "3 Menu Stocks: " </w:instrText>
+        <w:instrText xml:space="preserve"> XE "3 Menu Stocks: : " </w:instrText>
       </w:r>
       <w:r>
         <w:rPr/>
@@ -7685,7 +7816,7 @@
       </w:r>
       <w:r>
         <w:rPr/>
-        <w:instrText xml:space="preserve"> XE " " </w:instrText>
+        <w:instrText xml:space="preserve"> XE " : " </w:instrText>
       </w:r>
       <w:r>
         <w:rPr/>
@@ -7711,7 +7842,7 @@
       </w:r>
       <w:r>
         <w:rPr/>
-        <w:instrText xml:space="preserve"> XE " " </w:instrText>
+        <w:instrText xml:space="preserve"> XE " : " </w:instrText>
       </w:r>
       <w:r>
         <w:rPr/>
@@ -7737,7 +7868,7 @@
       </w:r>
       <w:r>
         <w:rPr/>
-        <w:instrText xml:space="preserve"> XE " " </w:instrText>
+        <w:instrText xml:space="preserve"> XE " : " </w:instrText>
       </w:r>
       <w:r>
         <w:rPr/>
@@ -7763,7 +7894,7 @@
       </w:r>
       <w:r>
         <w:rPr/>
-        <w:instrText xml:space="preserve"> XE " " </w:instrText>
+        <w:instrText xml:space="preserve"> XE " : " </w:instrText>
       </w:r>
       <w:r>
         <w:rPr/>
@@ -8000,6 +8131,273 @@
 </w:hdr>
 </file>
 
+<file path=word/numbering.xml><?xml version="1.0" encoding="utf-8"?>
+<w:numbering xmlns:w="http://schemas.openxmlformats.org/wordprocessingml/2006/main" xmlns:o="urn:schemas-microsoft-com:office:office" xmlns:r="http://schemas.openxmlformats.org/officeDocument/2006/relationships" xmlns:v="urn:schemas-microsoft-com:vml" xmlns:mc="http://schemas.openxmlformats.org/markup-compatibility/2006" xmlns:w14="http://schemas.microsoft.com/office/word/2010/wordml" mc:Ignorable="w14">
+  <w:abstractNum w:abstractNumId="1">
+    <w:lvl w:ilvl="0">
+      <w:start w:val="1"/>
+      <w:numFmt w:val="bullet"/>
+      <w:lvlText w:val=""/>
+      <w:lvlJc w:val="left"/>
+      <w:pPr>
+        <w:tabs>
+          <w:tab w:val="num" w:pos="720"/>
+        </w:tabs>
+        <w:ind w:left="720" w:hanging="360"/>
+      </w:pPr>
+      <w:rPr>
+        <w:rFonts w:ascii="Symbol" w:hAnsi="Symbol" w:cs="Symbol" w:hint="default"/>
+      </w:rPr>
+    </w:lvl>
+    <w:lvl w:ilvl="1">
+      <w:start w:val="1"/>
+      <w:numFmt w:val="bullet"/>
+      <w:lvlText w:val="◦"/>
+      <w:lvlJc w:val="left"/>
+      <w:pPr>
+        <w:tabs>
+          <w:tab w:val="num" w:pos="1080"/>
+        </w:tabs>
+        <w:ind w:left="1080" w:hanging="360"/>
+      </w:pPr>
+      <w:rPr>
+        <w:rFonts w:ascii="OpenSymbol" w:hAnsi="OpenSymbol" w:cs="OpenSymbol" w:hint="default"/>
+      </w:rPr>
+    </w:lvl>
+    <w:lvl w:ilvl="2">
+      <w:start w:val="1"/>
+      <w:numFmt w:val="bullet"/>
+      <w:lvlText w:val="▪"/>
+      <w:lvlJc w:val="left"/>
+      <w:pPr>
+        <w:tabs>
+          <w:tab w:val="num" w:pos="1440"/>
+        </w:tabs>
+        <w:ind w:left="1440" w:hanging="360"/>
+      </w:pPr>
+      <w:rPr>
+        <w:rFonts w:ascii="OpenSymbol" w:hAnsi="OpenSymbol" w:cs="OpenSymbol" w:hint="default"/>
+      </w:rPr>
+    </w:lvl>
+    <w:lvl w:ilvl="3">
+      <w:start w:val="1"/>
+      <w:numFmt w:val="bullet"/>
+      <w:lvlText w:val=""/>
+      <w:lvlJc w:val="left"/>
+      <w:pPr>
+        <w:tabs>
+          <w:tab w:val="num" w:pos="1800"/>
+        </w:tabs>
+        <w:ind w:left="1800" w:hanging="360"/>
+      </w:pPr>
+      <w:rPr>
+        <w:rFonts w:ascii="Symbol" w:hAnsi="Symbol" w:cs="Symbol" w:hint="default"/>
+      </w:rPr>
+    </w:lvl>
+    <w:lvl w:ilvl="4">
+      <w:start w:val="1"/>
+      <w:numFmt w:val="bullet"/>
+      <w:lvlText w:val="◦"/>
+      <w:lvlJc w:val="left"/>
+      <w:pPr>
+        <w:tabs>
+          <w:tab w:val="num" w:pos="2160"/>
+        </w:tabs>
+        <w:ind w:left="2160" w:hanging="360"/>
+      </w:pPr>
+      <w:rPr>
+        <w:rFonts w:ascii="OpenSymbol" w:hAnsi="OpenSymbol" w:cs="OpenSymbol" w:hint="default"/>
+      </w:rPr>
+    </w:lvl>
+    <w:lvl w:ilvl="5">
+      <w:start w:val="1"/>
+      <w:numFmt w:val="bullet"/>
+      <w:lvlText w:val="▪"/>
+      <w:lvlJc w:val="left"/>
+      <w:pPr>
+        <w:tabs>
+          <w:tab w:val="num" w:pos="2520"/>
+        </w:tabs>
+        <w:ind w:left="2520" w:hanging="360"/>
+      </w:pPr>
+      <w:rPr>
+        <w:rFonts w:ascii="OpenSymbol" w:hAnsi="OpenSymbol" w:cs="OpenSymbol" w:hint="default"/>
+      </w:rPr>
+    </w:lvl>
+    <w:lvl w:ilvl="6">
+      <w:start w:val="1"/>
+      <w:numFmt w:val="bullet"/>
+      <w:lvlText w:val=""/>
+      <w:lvlJc w:val="left"/>
+      <w:pPr>
+        <w:tabs>
+          <w:tab w:val="num" w:pos="2880"/>
+        </w:tabs>
+        <w:ind w:left="2880" w:hanging="360"/>
+      </w:pPr>
+      <w:rPr>
+        <w:rFonts w:ascii="Symbol" w:hAnsi="Symbol" w:cs="Symbol" w:hint="default"/>
+      </w:rPr>
+    </w:lvl>
+    <w:lvl w:ilvl="7">
+      <w:start w:val="1"/>
+      <w:numFmt w:val="bullet"/>
+      <w:lvlText w:val="◦"/>
+      <w:lvlJc w:val="left"/>
+      <w:pPr>
+        <w:tabs>
+          <w:tab w:val="num" w:pos="3240"/>
+        </w:tabs>
+        <w:ind w:left="3240" w:hanging="360"/>
+      </w:pPr>
+      <w:rPr>
+        <w:rFonts w:ascii="OpenSymbol" w:hAnsi="OpenSymbol" w:cs="OpenSymbol" w:hint="default"/>
+      </w:rPr>
+    </w:lvl>
+    <w:lvl w:ilvl="8">
+      <w:start w:val="1"/>
+      <w:numFmt w:val="bullet"/>
+      <w:lvlText w:val="▪"/>
+      <w:lvlJc w:val="left"/>
+      <w:pPr>
+        <w:tabs>
+          <w:tab w:val="num" w:pos="3600"/>
+        </w:tabs>
+        <w:ind w:left="3600" w:hanging="360"/>
+      </w:pPr>
+      <w:rPr>
+        <w:rFonts w:ascii="OpenSymbol" w:hAnsi="OpenSymbol" w:cs="OpenSymbol" w:hint="default"/>
+      </w:rPr>
+    </w:lvl>
+  </w:abstractNum>
+  <w:abstractNum w:abstractNumId="2">
+    <w:lvl w:ilvl="0">
+      <w:start w:val="1"/>
+      <w:numFmt w:val="none"/>
+      <w:suff w:val="nothing"/>
+      <w:lvlText w:val=""/>
+      <w:lvlJc w:val="left"/>
+      <w:pPr>
+        <w:tabs>
+          <w:tab w:val="num" w:pos="0"/>
+        </w:tabs>
+        <w:ind w:left="0" w:hanging="0"/>
+      </w:pPr>
+    </w:lvl>
+    <w:lvl w:ilvl="1">
+      <w:start w:val="1"/>
+      <w:numFmt w:val="none"/>
+      <w:suff w:val="nothing"/>
+      <w:lvlText w:val=""/>
+      <w:lvlJc w:val="left"/>
+      <w:pPr>
+        <w:tabs>
+          <w:tab w:val="num" w:pos="0"/>
+        </w:tabs>
+        <w:ind w:left="0" w:hanging="0"/>
+      </w:pPr>
+    </w:lvl>
+    <w:lvl w:ilvl="2">
+      <w:start w:val="1"/>
+      <w:numFmt w:val="none"/>
+      <w:suff w:val="nothing"/>
+      <w:lvlText w:val=""/>
+      <w:lvlJc w:val="left"/>
+      <w:pPr>
+        <w:tabs>
+          <w:tab w:val="num" w:pos="0"/>
+        </w:tabs>
+        <w:ind w:left="0" w:hanging="0"/>
+      </w:pPr>
+    </w:lvl>
+    <w:lvl w:ilvl="3">
+      <w:start w:val="1"/>
+      <w:numFmt w:val="none"/>
+      <w:suff w:val="nothing"/>
+      <w:lvlText w:val=""/>
+      <w:lvlJc w:val="left"/>
+      <w:pPr>
+        <w:tabs>
+          <w:tab w:val="num" w:pos="0"/>
+        </w:tabs>
+        <w:ind w:left="0" w:hanging="0"/>
+      </w:pPr>
+    </w:lvl>
+    <w:lvl w:ilvl="4">
+      <w:start w:val="1"/>
+      <w:numFmt w:val="none"/>
+      <w:suff w:val="nothing"/>
+      <w:lvlText w:val=""/>
+      <w:lvlJc w:val="left"/>
+      <w:pPr>
+        <w:tabs>
+          <w:tab w:val="num" w:pos="0"/>
+        </w:tabs>
+        <w:ind w:left="0" w:hanging="0"/>
+      </w:pPr>
+    </w:lvl>
+    <w:lvl w:ilvl="5">
+      <w:start w:val="1"/>
+      <w:numFmt w:val="none"/>
+      <w:suff w:val="nothing"/>
+      <w:lvlText w:val=""/>
+      <w:lvlJc w:val="left"/>
+      <w:pPr>
+        <w:tabs>
+          <w:tab w:val="num" w:pos="0"/>
+        </w:tabs>
+        <w:ind w:left="0" w:hanging="0"/>
+      </w:pPr>
+    </w:lvl>
+    <w:lvl w:ilvl="6">
+      <w:start w:val="1"/>
+      <w:numFmt w:val="none"/>
+      <w:suff w:val="nothing"/>
+      <w:lvlText w:val=""/>
+      <w:lvlJc w:val="left"/>
+      <w:pPr>
+        <w:tabs>
+          <w:tab w:val="num" w:pos="0"/>
+        </w:tabs>
+        <w:ind w:left="0" w:hanging="0"/>
+      </w:pPr>
+    </w:lvl>
+    <w:lvl w:ilvl="7">
+      <w:start w:val="1"/>
+      <w:numFmt w:val="none"/>
+      <w:suff w:val="nothing"/>
+      <w:lvlText w:val=""/>
+      <w:lvlJc w:val="left"/>
+      <w:pPr>
+        <w:tabs>
+          <w:tab w:val="num" w:pos="0"/>
+        </w:tabs>
+        <w:ind w:left="0" w:hanging="0"/>
+      </w:pPr>
+    </w:lvl>
+    <w:lvl w:ilvl="8">
+      <w:start w:val="1"/>
+      <w:numFmt w:val="none"/>
+      <w:suff w:val="nothing"/>
+      <w:lvlText w:val=""/>
+      <w:lvlJc w:val="left"/>
+      <w:pPr>
+        <w:tabs>
+          <w:tab w:val="num" w:pos="0"/>
+        </w:tabs>
+        <w:ind w:left="0" w:hanging="0"/>
+      </w:pPr>
+    </w:lvl>
+  </w:abstractNum>
+  <w:num w:numId="1">
+    <w:abstractNumId w:val="1"/>
+  </w:num>
+  <w:num w:numId="2">
+    <w:abstractNumId w:val="2"/>
+  </w:num>
+</w:numbering>
+</file>
+
 <file path=word/styles.xml><?xml version="1.0" encoding="utf-8"?>
 <w:styles xmlns:w="http://schemas.openxmlformats.org/wordprocessingml/2006/main" xmlns:w14="http://schemas.microsoft.com/office/word/2010/wordml" xmlns:mc="http://schemas.openxmlformats.org/markup-compatibility/2006" mc:Ignorable="w14">
   <w:docDefaults>
@@ -8035,6 +8433,13 @@
       <w:sz w:val="24"/>
       <w:szCs w:val="24"/>
       <w:lang w:val="es-ES" w:eastAsia="zh-CN" w:bidi="hi-IN"/>
+    </w:rPr>
+  </w:style>
+  <w:style w:type="character" w:styleId="Vietas">
+    <w:name w:val="Viñetas"/>
+    <w:qFormat/>
+    <w:rPr>
+      <w:rFonts w:ascii="OpenSymbol" w:hAnsi="OpenSymbol" w:eastAsia="OpenSymbol" w:cs="OpenSymbol"/>
     </w:rPr>
   </w:style>
   <w:style w:type="paragraph" w:styleId="Ttulo">
@@ -8139,5 +8544,13 @@
     </w:pPr>
     <w:rPr/>
   </w:style>
+  <w:style w:type="paragraph" w:styleId="Ndice2">
+    <w:name w:val="Index 2"/>
+    <w:basedOn w:val="Ndice"/>
+    <w:pPr>
+      <w:ind w:left="283" w:hanging="0"/>
+    </w:pPr>
+    <w:rPr/>
+  </w:style>
 </w:styles>
 </file>
</xml_diff>

<commit_message>
Update docx de colvellog 3 y UML de Roles
</commit_message>
<xml_diff>
--- a/Proyecto Colvellog 3.docx
+++ b/Proyecto Colvellog 3.docx
@@ -2535,6 +2535,83 @@
       </w:pPr>
       <w:r>
         <w:rPr/>
+      </w:r>
+    </w:p>
+    <w:p>
+      <w:pPr>
+        <w:pStyle w:val="Normal"/>
+        <w:bidi w:val="0"/>
+        <w:jc w:val="left"/>
+        <w:rPr/>
+      </w:pPr>
+      <w:r>
+        <w:rPr/>
+      </w:r>
+    </w:p>
+    <w:p>
+      <w:pPr>
+        <w:pStyle w:val="Normal"/>
+        <w:bidi w:val="0"/>
+        <w:jc w:val="left"/>
+        <w:rPr/>
+      </w:pPr>
+      <w:r>
+        <w:rPr/>
+      </w:r>
+    </w:p>
+    <w:p>
+      <w:pPr>
+        <w:pStyle w:val="Normal"/>
+        <w:bidi w:val="0"/>
+        <w:jc w:val="left"/>
+        <w:rPr/>
+      </w:pPr>
+      <w:r>
+        <w:rPr/>
+      </w:r>
+    </w:p>
+    <w:p>
+      <w:pPr>
+        <w:pStyle w:val="Normal"/>
+        <w:bidi w:val="0"/>
+        <w:jc w:val="left"/>
+        <w:rPr/>
+      </w:pPr>
+      <w:r>
+        <w:rPr/>
+      </w:r>
+    </w:p>
+    <w:p>
+      <w:pPr>
+        <w:pStyle w:val="Normal"/>
+        <w:bidi w:val="0"/>
+        <w:jc w:val="left"/>
+        <w:rPr/>
+      </w:pPr>
+      <w:r>
+        <w:rPr/>
+      </w:r>
+    </w:p>
+    <w:p>
+      <w:pPr>
+        <w:pStyle w:val="Normal"/>
+        <w:bidi w:val="0"/>
+        <w:jc w:val="left"/>
+        <w:rPr/>
+      </w:pPr>
+      <w:r>
+        <w:rPr/>
+      </w:r>
+    </w:p>
+    <w:p>
+      <w:pPr>
+        <w:pStyle w:val="Normal"/>
+        <w:bidi w:val="0"/>
+        <w:jc w:val="left"/>
+        <w:rPr/>
+      </w:pPr>
+      <w:r>
+        <w:rPr/>
         <w:t>1.1.4 Se ha de generar para las tablas zcPersonal, zcCategoria, Especialidad,  de la BBDD zcPersonal,  todas las opciones habituales con sus correspondientes ventas para la introducción de datos.</w:t>
       </w:r>
     </w:p>
@@ -2573,7 +2650,7 @@
       </w:pPr>
       <w:r>
         <w:rPr/>
-        <w:t>Alta de Personal, Categoria, Especialidad</w:t>
+        <w:t>Alta de Personal, Categoria, Especialidad.</w:t>
       </w:r>
     </w:p>
     <w:p>
@@ -2655,474 +2732,493 @@
       </w:pPr>
       <w:r>
         <w:rPr/>
-      </w:r>
-    </w:p>
-    <w:p>
-      <w:pPr>
-        <w:pStyle w:val="Normal"/>
-        <w:bidi w:val="0"/>
-        <w:jc w:val="left"/>
-        <w:rPr/>
-      </w:pPr>
-      <w:r>
-        <w:rPr/>
-      </w:r>
-    </w:p>
-    <w:p>
-      <w:pPr>
-        <w:pStyle w:val="Normal"/>
-        <w:bidi w:val="0"/>
-        <w:jc w:val="left"/>
-        <w:rPr/>
-      </w:pPr>
-      <w:r>
-        <w:rPr/>
-      </w:r>
-    </w:p>
-    <w:p>
-      <w:pPr>
-        <w:pStyle w:val="Normal"/>
-        <w:bidi w:val="0"/>
-        <w:jc w:val="left"/>
-        <w:rPr/>
-      </w:pPr>
-      <w:r>
-        <w:rPr/>
-      </w:r>
-    </w:p>
-    <w:p>
-      <w:pPr>
-        <w:pStyle w:val="Normal"/>
-        <w:bidi w:val="0"/>
-        <w:jc w:val="left"/>
-        <w:rPr/>
-      </w:pPr>
-      <w:r>
-        <w:rPr/>
-      </w:r>
-    </w:p>
-    <w:p>
-      <w:pPr>
-        <w:pStyle w:val="Normal"/>
-        <w:bidi w:val="0"/>
-        <w:jc w:val="left"/>
-        <w:rPr/>
-      </w:pPr>
-      <w:r>
-        <w:rPr/>
-      </w:r>
-    </w:p>
-    <w:p>
-      <w:pPr>
-        <w:pStyle w:val="Normal"/>
-        <w:bidi w:val="0"/>
-        <w:jc w:val="left"/>
-        <w:rPr/>
-      </w:pPr>
-      <w:r>
-        <w:rPr/>
-      </w:r>
-    </w:p>
-    <w:p>
-      <w:pPr>
-        <w:pStyle w:val="Normal"/>
-        <w:bidi w:val="0"/>
-        <w:jc w:val="left"/>
-        <w:rPr/>
-      </w:pPr>
-      <w:r>
-        <w:rPr/>
-      </w:r>
-    </w:p>
-    <w:p>
-      <w:pPr>
-        <w:pStyle w:val="Normal"/>
-        <w:bidi w:val="0"/>
-        <w:jc w:val="left"/>
-        <w:rPr/>
-      </w:pPr>
-      <w:r>
-        <w:rPr/>
-      </w:r>
-    </w:p>
-    <w:p>
-      <w:pPr>
-        <w:pStyle w:val="Normal"/>
-        <w:bidi w:val="0"/>
-        <w:jc w:val="left"/>
-        <w:rPr/>
-      </w:pPr>
-      <w:r>
-        <w:rPr/>
-      </w:r>
-    </w:p>
-    <w:p>
-      <w:pPr>
-        <w:pStyle w:val="Normal"/>
-        <w:bidi w:val="0"/>
-        <w:jc w:val="left"/>
-        <w:rPr/>
-      </w:pPr>
-      <w:r>
-        <w:rPr/>
-      </w:r>
-    </w:p>
-    <w:p>
-      <w:pPr>
-        <w:pStyle w:val="Normal"/>
-        <w:bidi w:val="0"/>
-        <w:jc w:val="left"/>
-        <w:rPr/>
-      </w:pPr>
-      <w:r>
-        <w:rPr/>
-      </w:r>
-    </w:p>
-    <w:p>
-      <w:pPr>
-        <w:pStyle w:val="Normal"/>
-        <w:bidi w:val="0"/>
-        <w:jc w:val="left"/>
-        <w:rPr/>
-      </w:pPr>
-      <w:r>
-        <w:rPr/>
-      </w:r>
-    </w:p>
-    <w:p>
-      <w:pPr>
-        <w:pStyle w:val="Normal"/>
-        <w:bidi w:val="0"/>
-        <w:jc w:val="left"/>
-        <w:rPr/>
-      </w:pPr>
-      <w:r>
-        <w:rPr/>
-      </w:r>
-    </w:p>
-    <w:p>
-      <w:pPr>
-        <w:pStyle w:val="Normal"/>
-        <w:bidi w:val="0"/>
-        <w:jc w:val="left"/>
-        <w:rPr/>
-      </w:pPr>
-      <w:r>
-        <w:rPr/>
-      </w:r>
-    </w:p>
-    <w:p>
-      <w:pPr>
-        <w:pStyle w:val="Normal"/>
-        <w:bidi w:val="0"/>
-        <w:jc w:val="left"/>
-        <w:rPr/>
-      </w:pPr>
-      <w:r>
-        <w:rPr/>
-      </w:r>
-    </w:p>
-    <w:p>
-      <w:pPr>
-        <w:pStyle w:val="Normal"/>
-        <w:bidi w:val="0"/>
-        <w:jc w:val="left"/>
-        <w:rPr/>
-      </w:pPr>
-      <w:r>
-        <w:rPr/>
-      </w:r>
-    </w:p>
-    <w:p>
-      <w:pPr>
-        <w:pStyle w:val="Normal"/>
-        <w:bidi w:val="0"/>
-        <w:jc w:val="left"/>
-        <w:rPr/>
-      </w:pPr>
-      <w:r>
-        <w:rPr/>
-      </w:r>
-    </w:p>
-    <w:p>
-      <w:pPr>
-        <w:pStyle w:val="Normal"/>
-        <w:bidi w:val="0"/>
-        <w:jc w:val="left"/>
-        <w:rPr/>
-      </w:pPr>
-      <w:r>
-        <w:rPr/>
-      </w:r>
-    </w:p>
-    <w:p>
-      <w:pPr>
-        <w:pStyle w:val="Normal"/>
-        <w:bidi w:val="0"/>
-        <w:jc w:val="left"/>
-        <w:rPr/>
-      </w:pPr>
-      <w:r>
-        <w:rPr/>
-      </w:r>
-    </w:p>
-    <w:p>
-      <w:pPr>
-        <w:pStyle w:val="Normal"/>
-        <w:bidi w:val="0"/>
-        <w:jc w:val="left"/>
-        <w:rPr/>
-      </w:pPr>
-      <w:r>
-        <w:rPr/>
-      </w:r>
-    </w:p>
-    <w:p>
-      <w:pPr>
-        <w:pStyle w:val="Normal"/>
-        <w:bidi w:val="0"/>
-        <w:jc w:val="left"/>
-        <w:rPr/>
-      </w:pPr>
-      <w:r>
-        <w:rPr/>
-      </w:r>
-    </w:p>
-    <w:p>
-      <w:pPr>
-        <w:pStyle w:val="Normal"/>
-        <w:bidi w:val="0"/>
-        <w:jc w:val="left"/>
-        <w:rPr/>
-      </w:pPr>
-      <w:r>
-        <w:rPr/>
-      </w:r>
-    </w:p>
-    <w:p>
-      <w:pPr>
-        <w:pStyle w:val="Normal"/>
-        <w:bidi w:val="0"/>
-        <w:jc w:val="left"/>
-        <w:rPr/>
-      </w:pPr>
-      <w:r>
-        <w:rPr/>
-      </w:r>
-    </w:p>
-    <w:p>
-      <w:pPr>
-        <w:pStyle w:val="Normal"/>
-        <w:bidi w:val="0"/>
-        <w:jc w:val="left"/>
-        <w:rPr/>
-      </w:pPr>
-      <w:r>
-        <w:rPr/>
-      </w:r>
-    </w:p>
-    <w:p>
-      <w:pPr>
-        <w:pStyle w:val="Normal"/>
-        <w:bidi w:val="0"/>
-        <w:jc w:val="left"/>
-        <w:rPr/>
-      </w:pPr>
-      <w:r>
-        <w:rPr/>
-      </w:r>
-    </w:p>
-    <w:p>
-      <w:pPr>
-        <w:pStyle w:val="Normal"/>
-        <w:bidi w:val="0"/>
-        <w:jc w:val="left"/>
-        <w:rPr/>
-      </w:pPr>
-      <w:r>
-        <w:rPr/>
-      </w:r>
-    </w:p>
-    <w:p>
-      <w:pPr>
-        <w:pStyle w:val="Normal"/>
-        <w:bidi w:val="0"/>
-        <w:jc w:val="left"/>
-        <w:rPr/>
-      </w:pPr>
-      <w:r>
-        <w:rPr/>
-      </w:r>
-    </w:p>
-    <w:p>
-      <w:pPr>
-        <w:pStyle w:val="Normal"/>
-        <w:bidi w:val="0"/>
-        <w:jc w:val="left"/>
-        <w:rPr/>
-      </w:pPr>
-      <w:r>
-        <w:rPr/>
-      </w:r>
-    </w:p>
-    <w:p>
-      <w:pPr>
-        <w:pStyle w:val="Normal"/>
-        <w:bidi w:val="0"/>
-        <w:jc w:val="left"/>
-        <w:rPr/>
-      </w:pPr>
-      <w:r>
-        <w:rPr/>
-      </w:r>
-    </w:p>
-    <w:p>
-      <w:pPr>
-        <w:pStyle w:val="Normal"/>
-        <w:bidi w:val="0"/>
-        <w:jc w:val="left"/>
-        <w:rPr/>
-      </w:pPr>
-      <w:r>
-        <w:rPr/>
-      </w:r>
-    </w:p>
-    <w:p>
-      <w:pPr>
-        <w:pStyle w:val="Normal"/>
-        <w:bidi w:val="0"/>
-        <w:jc w:val="left"/>
-        <w:rPr/>
-      </w:pPr>
-      <w:r>
-        <w:rPr/>
-      </w:r>
-    </w:p>
-    <w:p>
-      <w:pPr>
-        <w:pStyle w:val="Normal"/>
-        <w:bidi w:val="0"/>
-        <w:jc w:val="left"/>
-        <w:rPr/>
-      </w:pPr>
-      <w:r>
-        <w:rPr/>
-      </w:r>
-    </w:p>
-    <w:p>
-      <w:pPr>
-        <w:pStyle w:val="Normal"/>
-        <w:bidi w:val="0"/>
-        <w:jc w:val="left"/>
-        <w:rPr/>
-      </w:pPr>
-      <w:r>
-        <w:rPr/>
-      </w:r>
-    </w:p>
-    <w:p>
-      <w:pPr>
-        <w:pStyle w:val="Normal"/>
-        <w:bidi w:val="0"/>
-        <w:jc w:val="left"/>
-        <w:rPr/>
-      </w:pPr>
-      <w:r>
-        <w:fldChar w:fldCharType="begin"/>
-      </w:r>
-      <w:r>
-        <w:rPr/>
-        <w:instrText xml:space="preserve"> XE "2  Modulo STOCKS : : " </w:instrText>
-      </w:r>
-      <w:r>
-        <w:rPr/>
-        <w:fldChar w:fldCharType="separate"/>
-      </w:r>
-      <w:r>
-        <w:rPr/>
-      </w:r>
-      <w:r>
-        <w:rPr/>
-        <w:fldChar w:fldCharType="end"/>
-      </w:r>
-      <w:r>
-        <w:fldChar w:fldCharType="begin"/>
-      </w:r>
-      <w:r>
-        <w:rPr/>
-        <w:instrText xml:space="preserve"> XE "2  Modulo STOCKS : : " </w:instrText>
-      </w:r>
-      <w:r>
-        <w:rPr/>
-        <w:fldChar w:fldCharType="separate"/>
-      </w:r>
-      <w:r>
-        <w:rPr/>
-      </w:r>
-      <w:r>
-        <w:rPr/>
-        <w:fldChar w:fldCharType="end"/>
-      </w:r>
-      <w:r>
-        <w:rPr/>
-        <w:t xml:space="preserve">2  Modulo STOCKS </w:t>
-      </w:r>
-    </w:p>
-    <w:p>
-      <w:pPr>
-        <w:pStyle w:val="Normal"/>
-        <w:bidi w:val="0"/>
-        <w:jc w:val="left"/>
-        <w:rPr/>
-      </w:pPr>
-      <w:r>
-        <w:rPr/>
-      </w:r>
-    </w:p>
-    <w:p>
-      <w:pPr>
-        <w:pStyle w:val="Normal"/>
-        <w:bidi w:val="0"/>
-        <w:jc w:val="left"/>
-        <w:rPr/>
-      </w:pPr>
-      <w:r>
-        <w:rPr/>
-      </w:r>
-    </w:p>
-    <w:p>
-      <w:pPr>
-        <w:pStyle w:val="Normal"/>
-        <w:bidi w:val="0"/>
-        <w:jc w:val="left"/>
-        <w:rPr/>
-      </w:pPr>
-      <w:r>
-        <w:rPr/>
-        <w:t>Modulo Stocks  BBDD Stocks</w:t>
-      </w:r>
-    </w:p>
-    <w:p>
-      <w:pPr>
-        <w:pStyle w:val="Normal"/>
-        <w:bidi w:val="0"/>
-        <w:jc w:val="left"/>
-        <w:rPr/>
-      </w:pPr>
-      <w:r>
-        <w:rPr/>
-      </w:r>
-    </w:p>
-    <w:p>
-      <w:pPr>
-        <w:pStyle w:val="Normal"/>
-        <w:bidi w:val="0"/>
-        <w:jc w:val="left"/>
-        <w:rPr/>
-      </w:pPr>
-      <w:r>
-        <w:rPr/>
-        <w:t>Realizara el mantenimiento de Familia de productos, Tipo de Productos, Productos….</w:t>
+        <w:t>1.1.5 RBAC (Role Based Access Control) Se ha definido la tabla zcRoles para la ejecución de roles según el nivel de seguridad.</w:t>
+      </w:r>
+    </w:p>
+    <w:p>
+      <w:pPr>
+        <w:pStyle w:val="Normal"/>
+        <w:bidi w:val="0"/>
+        <w:jc w:val="left"/>
+        <w:rPr/>
+      </w:pPr>
+      <w:r>
+        <w:rPr/>
+      </w:r>
+    </w:p>
+    <w:p>
+      <w:pPr>
+        <w:pStyle w:val="Normal"/>
+        <w:bidi w:val="0"/>
+        <w:jc w:val="left"/>
+        <w:rPr/>
+      </w:pPr>
+      <w:r>
+        <w:rPr/>
+        <w:t xml:space="preserve">Serán declarados dentro del entorno de desarrollo de Angular tanto en el frontend como en el backend. Se ha de usar guardas del router y directivas estructurales. </w:t>
+      </w:r>
+    </w:p>
+    <w:p>
+      <w:pPr>
+        <w:pStyle w:val="Normal"/>
+        <w:bidi w:val="0"/>
+        <w:jc w:val="left"/>
+        <w:rPr/>
+      </w:pPr>
+      <w:r>
+        <w:rPr/>
+      </w:r>
+    </w:p>
+    <w:p>
+      <w:pPr>
+        <w:pStyle w:val="Normal"/>
+        <w:bidi w:val="0"/>
+        <w:jc w:val="left"/>
+        <w:rPr/>
+      </w:pPr>
+      <w:r>
+        <w:rPr/>
+        <w:t>Video de referencia.</w:t>
+      </w:r>
+    </w:p>
+    <w:p>
+      <w:pPr>
+        <w:pStyle w:val="Normal"/>
+        <w:bidi w:val="0"/>
+        <w:jc w:val="left"/>
+        <w:rPr/>
+      </w:pPr>
+      <w:r>
+        <w:rPr/>
+      </w:r>
+    </w:p>
+    <w:p>
+      <w:pPr>
+        <w:pStyle w:val="Normal"/>
+        <w:bidi w:val="0"/>
+        <w:jc w:val="left"/>
+        <w:rPr/>
+      </w:pPr>
+      <w:hyperlink r:id="rId7">
+        <w:r>
+          <w:rPr>
+            <w:rStyle w:val="EnlacedeInternet"/>
+          </w:rPr>
+          <w:t>https://www.youtube.com/watch?v=d-QRbhqVzgI</w:t>
+        </w:r>
+      </w:hyperlink>
+    </w:p>
+    <w:p>
+      <w:pPr>
+        <w:pStyle w:val="Normal"/>
+        <w:bidi w:val="0"/>
+        <w:jc w:val="left"/>
+        <w:rPr/>
+      </w:pPr>
+      <w:r>
+        <w:rPr/>
+      </w:r>
+    </w:p>
+    <w:p>
+      <w:pPr>
+        <w:pStyle w:val="Normal"/>
+        <w:bidi w:val="0"/>
+        <w:jc w:val="left"/>
+        <w:rPr/>
+      </w:pPr>
+      <w:r>
+        <w:rPr/>
+      </w:r>
+    </w:p>
+    <w:p>
+      <w:pPr>
+        <w:pStyle w:val="Normal"/>
+        <w:bidi w:val="0"/>
+        <w:jc w:val="left"/>
+        <w:rPr/>
+      </w:pPr>
+      <w:r>
+        <w:rPr/>
+      </w:r>
+    </w:p>
+    <w:p>
+      <w:pPr>
+        <w:pStyle w:val="Normal"/>
+        <w:bidi w:val="0"/>
+        <w:jc w:val="left"/>
+        <w:rPr/>
+      </w:pPr>
+      <w:r>
+        <w:rPr/>
+      </w:r>
+    </w:p>
+    <w:p>
+      <w:pPr>
+        <w:pStyle w:val="Normal"/>
+        <w:bidi w:val="0"/>
+        <w:jc w:val="left"/>
+        <w:rPr/>
+      </w:pPr>
+      <w:r>
+        <w:rPr/>
+      </w:r>
+    </w:p>
+    <w:p>
+      <w:pPr>
+        <w:pStyle w:val="Normal"/>
+        <w:bidi w:val="0"/>
+        <w:jc w:val="left"/>
+        <w:rPr/>
+      </w:pPr>
+      <w:r>
+        <w:rPr/>
+      </w:r>
+    </w:p>
+    <w:p>
+      <w:pPr>
+        <w:pStyle w:val="Normal"/>
+        <w:bidi w:val="0"/>
+        <w:jc w:val="left"/>
+        <w:rPr/>
+      </w:pPr>
+      <w:r>
+        <w:rPr/>
+        <w:t xml:space="preserve">Tabla </w:t>
+      </w:r>
+      <w:r>
+        <w:rPr>
+          <w:b/>
+          <w:bCs/>
+        </w:rPr>
+        <w:t>temporal</w:t>
+      </w:r>
+      <w:r>
+        <w:rPr/>
+        <w:t xml:space="preserve"> de roles </w:t>
+      </w:r>
+    </w:p>
+    <w:p>
+      <w:pPr>
+        <w:pStyle w:val="Normal"/>
+        <w:bidi w:val="0"/>
+        <w:jc w:val="left"/>
+        <w:rPr/>
+      </w:pPr>
+      <w:r>
+        <w:rPr/>
+      </w:r>
+    </w:p>
+    <w:p>
+      <w:pPr>
+        <w:pStyle w:val="Normal"/>
+        <w:bidi w:val="0"/>
+        <w:jc w:val="left"/>
+        <w:rPr/>
+      </w:pPr>
+      <w:r>
+        <w:rPr/>
+        <w:t>zcRoles:</w:t>
+      </w:r>
+    </w:p>
+    <w:p>
+      <w:pPr>
+        <w:pStyle w:val="Normal"/>
+        <w:bidi w:val="0"/>
+        <w:jc w:val="left"/>
+        <w:rPr/>
+      </w:pPr>
+      <w:r>
+        <w:rPr/>
+      </w:r>
+    </w:p>
+    <w:p>
+      <w:pPr>
+        <w:pStyle w:val="Normal"/>
+        <w:bidi w:val="0"/>
+        <w:jc w:val="left"/>
+        <w:rPr/>
+      </w:pPr>
+      <w:r>
+        <w:rPr/>
+        <w:tab/>
+        <w:t xml:space="preserve">Campo </w:t>
+        <w:tab/>
+        <w:tab/>
+        <w:tab/>
+        <w:tab/>
+        <w:tab/>
+        <w:t xml:space="preserve">Tipo </w:t>
+        <w:tab/>
+        <w:tab/>
+        <w:tab/>
+        <w:tab/>
+        <w:t>Valor</w:t>
+      </w:r>
+    </w:p>
+    <w:p>
+      <w:pPr>
+        <w:pStyle w:val="Normal"/>
+        <w:bidi w:val="0"/>
+        <w:jc w:val="left"/>
+        <w:rPr/>
+      </w:pPr>
+      <w:r>
+        <w:rPr/>
+        <w:tab/>
+        <w:t>id_</w:t>
+      </w:r>
+      <w:r>
+        <w:rPr/>
+        <w:t xml:space="preserve">roles </w:t>
+      </w:r>
+      <w:r>
+        <w:rPr/>
+        <w:tab/>
+        <w:tab/>
+        <w:tab/>
+        <w:tab/>
+        <w:tab/>
+        <w:t>int</w:t>
+        <w:tab/>
+        <w:tab/>
+        <w:tab/>
+        <w:tab/>
+        <w:t>PrimaryKey</w:t>
+      </w:r>
+    </w:p>
+    <w:p>
+      <w:pPr>
+        <w:pStyle w:val="Normal"/>
+        <w:bidi w:val="0"/>
+        <w:jc w:val="left"/>
+        <w:rPr/>
+      </w:pPr>
+      <w:r>
+        <w:rPr/>
+        <w:tab/>
+      </w:r>
+      <w:r>
+        <w:rPr/>
+        <w:t>rol</w:t>
+        <w:tab/>
+      </w:r>
+      <w:r>
+        <w:rPr/>
+        <w:tab/>
+        <w:tab/>
+        <w:tab/>
+        <w:tab/>
+        <w:tab/>
+        <w:t>varchar</w:t>
+        <w:tab/>
+        <w:tab/>
+        <w:tab/>
+      </w:r>
+      <w:r>
+        <w:rPr/>
+        <w:t>15</w:t>
+      </w:r>
+    </w:p>
+    <w:p>
+      <w:pPr>
+        <w:pStyle w:val="Normal"/>
+        <w:bidi w:val="0"/>
+        <w:jc w:val="left"/>
+        <w:rPr/>
+      </w:pPr>
+      <w:r>
+        <w:rPr/>
+      </w:r>
+    </w:p>
+    <w:p>
+      <w:pPr>
+        <w:pStyle w:val="Normal"/>
+        <w:bidi w:val="0"/>
+        <w:jc w:val="left"/>
+        <w:rPr/>
+      </w:pPr>
+      <w:r>
+        <w:rPr/>
+        <w:t>zcNroles:</w:t>
+      </w:r>
+    </w:p>
+    <w:p>
+      <w:pPr>
+        <w:pStyle w:val="Normal"/>
+        <w:bidi w:val="0"/>
+        <w:jc w:val="left"/>
+        <w:rPr/>
+      </w:pPr>
+      <w:r>
+        <w:rPr/>
+      </w:r>
+    </w:p>
+    <w:p>
+      <w:pPr>
+        <w:pStyle w:val="Normal"/>
+        <w:bidi w:val="0"/>
+        <w:jc w:val="left"/>
+        <w:rPr/>
+      </w:pPr>
+      <w:r>
+        <w:rPr/>
+        <w:tab/>
+        <w:t xml:space="preserve">Campo </w:t>
+        <w:tab/>
+        <w:tab/>
+        <w:tab/>
+        <w:tab/>
+        <w:tab/>
+        <w:t xml:space="preserve">Tipo </w:t>
+        <w:tab/>
+        <w:tab/>
+        <w:tab/>
+        <w:tab/>
+        <w:t>Valor</w:t>
+      </w:r>
+    </w:p>
+    <w:p>
+      <w:pPr>
+        <w:pStyle w:val="Normal"/>
+        <w:bidi w:val="0"/>
+        <w:jc w:val="left"/>
+        <w:rPr/>
+      </w:pPr>
+      <w:r>
+        <w:rPr/>
+        <w:tab/>
+        <w:t>id</w:t>
+      </w:r>
+      <w:r>
+        <w:rPr/>
+        <w:t xml:space="preserve">Nroles </w:t>
+      </w:r>
+      <w:r>
+        <w:rPr/>
+        <w:tab/>
+        <w:tab/>
+        <w:tab/>
+        <w:tab/>
+        <w:tab/>
+        <w:t>int</w:t>
+        <w:tab/>
+        <w:tab/>
+        <w:tab/>
+        <w:tab/>
+        <w:t>PrimaryKey</w:t>
+      </w:r>
+    </w:p>
+    <w:p>
+      <w:pPr>
+        <w:pStyle w:val="Normal"/>
+        <w:bidi w:val="0"/>
+        <w:jc w:val="left"/>
+        <w:rPr/>
+      </w:pPr>
+      <w:r>
+        <w:rPr/>
+        <w:tab/>
+      </w:r>
+      <w:r>
+        <w:rPr/>
+        <w:t>idUsuario</w:t>
+      </w:r>
+      <w:r>
+        <w:rPr/>
+        <w:tab/>
+        <w:tab/>
+        <w:tab/>
+        <w:tab/>
+        <w:tab/>
+      </w:r>
+      <w:r>
+        <w:rPr/>
+        <w:t>int</w:t>
+      </w:r>
+      <w:r>
+        <w:rPr/>
+        <w:tab/>
+        <w:tab/>
+        <w:tab/>
+        <w:tab/>
+      </w:r>
+      <w:r>
+        <w:rPr/>
+        <w:t>4</w:t>
+      </w:r>
+    </w:p>
+    <w:p>
+      <w:pPr>
+        <w:pStyle w:val="Normal"/>
+        <w:bidi w:val="0"/>
+        <w:jc w:val="left"/>
+        <w:rPr/>
+      </w:pPr>
+      <w:r>
+        <w:rPr/>
+        <w:tab/>
+      </w:r>
+      <w:r>
+        <w:rPr/>
+        <w:t>idRoles</w:t>
+        <w:tab/>
+        <w:tab/>
+        <w:tab/>
+        <w:tab/>
+        <w:tab/>
+        <w:t xml:space="preserve">int </w:t>
+        <w:tab/>
+        <w:tab/>
+        <w:tab/>
+        <w:tab/>
+        <w:t>4</w:t>
+      </w:r>
+    </w:p>
+    <w:p>
+      <w:pPr>
+        <w:pStyle w:val="Normal"/>
+        <w:bidi w:val="0"/>
+        <w:jc w:val="left"/>
+        <w:rPr/>
+      </w:pPr>
+      <w:r>
+        <w:rPr/>
+        <w:tab/>
+      </w:r>
+    </w:p>
+    <w:p>
+      <w:pPr>
+        <w:pStyle w:val="Normal"/>
+        <w:bidi w:val="0"/>
+        <w:jc w:val="left"/>
+        <w:rPr/>
+      </w:pPr>
+      <w:r>
+        <w:rPr/>
+      </w:r>
+    </w:p>
+    <w:p>
+      <w:pPr>
+        <w:pStyle w:val="Normal"/>
+        <w:bidi w:val="0"/>
+        <w:jc w:val="left"/>
+        <w:rPr/>
+      </w:pPr>
+      <w:r>
+        <w:rPr/>
+        <w:t>A traves del obserbable en Angular obtendremos esta información en el momento de hacer login, para poder comprobar con el array de privilegios cada una de las rutas solicitadas.</w:t>
+      </w:r>
+    </w:p>
+    <w:p>
+      <w:pPr>
+        <w:pStyle w:val="Normal"/>
+        <w:bidi w:val="0"/>
+        <w:jc w:val="left"/>
+        <w:rPr/>
+      </w:pPr>
+      <w:r>
+        <w:rPr/>
+        <w:tab/>
       </w:r>
     </w:p>
     <w:p>
@@ -3135,18 +3231,18 @@
       <w:r>
         <w:rPr/>
         <w:drawing>
-          <wp:anchor behindDoc="0" distT="0" distB="0" distL="0" distR="0" simplePos="0" locked="0" layoutInCell="0" allowOverlap="1" relativeHeight="7">
+          <wp:anchor behindDoc="0" distT="0" distB="0" distL="0" distR="0" simplePos="0" locked="0" layoutInCell="0" allowOverlap="1" relativeHeight="23">
             <wp:simplePos x="0" y="0"/>
             <wp:positionH relativeFrom="column">
-              <wp:posOffset>135890</wp:posOffset>
+              <wp:posOffset>692785</wp:posOffset>
             </wp:positionH>
             <wp:positionV relativeFrom="paragraph">
-              <wp:posOffset>126365</wp:posOffset>
+              <wp:posOffset>15240</wp:posOffset>
             </wp:positionV>
-            <wp:extent cx="5772785" cy="6572885"/>
+            <wp:extent cx="4282440" cy="4275455"/>
             <wp:effectExtent l="0" t="0" r="0" b="0"/>
             <wp:wrapSquare wrapText="largest"/>
-            <wp:docPr id="5" name="Imagen6" descr=""/>
+            <wp:docPr id="5" name="Imagen22" descr=""/>
             <wp:cNvGraphicFramePr>
               <a:graphicFrameLocks xmlns:a="http://schemas.openxmlformats.org/drawingml/2006/main" noChangeAspect="1"/>
             </wp:cNvGraphicFramePr>
@@ -3154,13 +3250,946 @@
               <a:graphicData uri="http://schemas.openxmlformats.org/drawingml/2006/picture">
                 <pic:pic xmlns:pic="http://schemas.openxmlformats.org/drawingml/2006/picture">
                   <pic:nvPicPr>
-                    <pic:cNvPr id="5" name="Imagen6" descr=""/>
+                    <pic:cNvPr id="5" name="Imagen22" descr=""/>
                     <pic:cNvPicPr>
                       <a:picLocks noChangeAspect="1" noChangeArrowheads="1"/>
                     </pic:cNvPicPr>
                   </pic:nvPicPr>
                   <pic:blipFill>
-                    <a:blip r:embed="rId6"/>
+                    <a:blip r:embed="rId8"/>
+                    <a:stretch>
+                      <a:fillRect/>
+                    </a:stretch>
+                  </pic:blipFill>
+                  <pic:spPr bwMode="auto">
+                    <a:xfrm>
+                      <a:off x="0" y="0"/>
+                      <a:ext cx="4282440" cy="4275455"/>
+                    </a:xfrm>
+                    <a:prstGeom prst="rect">
+                      <a:avLst/>
+                    </a:prstGeom>
+                  </pic:spPr>
+                </pic:pic>
+              </a:graphicData>
+            </a:graphic>
+          </wp:anchor>
+        </w:drawing>
+      </w:r>
+    </w:p>
+    <w:p>
+      <w:pPr>
+        <w:pStyle w:val="Normal"/>
+        <w:bidi w:val="0"/>
+        <w:jc w:val="left"/>
+        <w:rPr/>
+      </w:pPr>
+      <w:r>
+        <w:rPr/>
+        <w:t xml:space="preserve">      </w:t>
+      </w:r>
+    </w:p>
+    <w:p>
+      <w:pPr>
+        <w:pStyle w:val="Normal"/>
+        <w:bidi w:val="0"/>
+        <w:jc w:val="left"/>
+        <w:rPr/>
+      </w:pPr>
+      <w:r>
+        <w:rPr/>
+      </w:r>
+    </w:p>
+    <w:p>
+      <w:pPr>
+        <w:pStyle w:val="Normal"/>
+        <w:bidi w:val="0"/>
+        <w:jc w:val="left"/>
+        <w:rPr/>
+      </w:pPr>
+      <w:r>
+        <w:rPr/>
+      </w:r>
+    </w:p>
+    <w:p>
+      <w:pPr>
+        <w:pStyle w:val="Normal"/>
+        <w:bidi w:val="0"/>
+        <w:jc w:val="left"/>
+        <w:rPr/>
+      </w:pPr>
+      <w:r>
+        <w:rPr/>
+      </w:r>
+    </w:p>
+    <w:p>
+      <w:pPr>
+        <w:pStyle w:val="Normal"/>
+        <w:bidi w:val="0"/>
+        <w:jc w:val="left"/>
+        <w:rPr/>
+      </w:pPr>
+      <w:r>
+        <w:rPr/>
+      </w:r>
+    </w:p>
+    <w:p>
+      <w:pPr>
+        <w:pStyle w:val="Normal"/>
+        <w:bidi w:val="0"/>
+        <w:jc w:val="left"/>
+        <w:rPr/>
+      </w:pPr>
+      <w:r>
+        <w:rPr/>
+      </w:r>
+    </w:p>
+    <w:p>
+      <w:pPr>
+        <w:pStyle w:val="Normal"/>
+        <w:bidi w:val="0"/>
+        <w:jc w:val="left"/>
+        <w:rPr/>
+      </w:pPr>
+      <w:r>
+        <w:rPr/>
+      </w:r>
+    </w:p>
+    <w:p>
+      <w:pPr>
+        <w:pStyle w:val="Normal"/>
+        <w:bidi w:val="0"/>
+        <w:jc w:val="left"/>
+        <w:rPr/>
+      </w:pPr>
+      <w:r>
+        <w:rPr/>
+      </w:r>
+    </w:p>
+    <w:p>
+      <w:pPr>
+        <w:pStyle w:val="Normal"/>
+        <w:bidi w:val="0"/>
+        <w:jc w:val="left"/>
+        <w:rPr/>
+      </w:pPr>
+      <w:r>
+        <w:rPr/>
+      </w:r>
+    </w:p>
+    <w:p>
+      <w:pPr>
+        <w:pStyle w:val="Normal"/>
+        <w:bidi w:val="0"/>
+        <w:jc w:val="left"/>
+        <w:rPr/>
+      </w:pPr>
+      <w:r>
+        <w:rPr/>
+      </w:r>
+    </w:p>
+    <w:p>
+      <w:pPr>
+        <w:pStyle w:val="Normal"/>
+        <w:bidi w:val="0"/>
+        <w:jc w:val="left"/>
+        <w:rPr/>
+      </w:pPr>
+      <w:r>
+        <w:rPr/>
+      </w:r>
+    </w:p>
+    <w:p>
+      <w:pPr>
+        <w:pStyle w:val="Normal"/>
+        <w:bidi w:val="0"/>
+        <w:jc w:val="left"/>
+        <w:rPr/>
+      </w:pPr>
+      <w:r>
+        <w:rPr/>
+      </w:r>
+    </w:p>
+    <w:p>
+      <w:pPr>
+        <w:pStyle w:val="Normal"/>
+        <w:bidi w:val="0"/>
+        <w:jc w:val="left"/>
+        <w:rPr/>
+      </w:pPr>
+      <w:r>
+        <w:rPr/>
+      </w:r>
+    </w:p>
+    <w:p>
+      <w:pPr>
+        <w:pStyle w:val="Normal"/>
+        <w:bidi w:val="0"/>
+        <w:jc w:val="left"/>
+        <w:rPr/>
+      </w:pPr>
+      <w:r>
+        <w:rPr/>
+      </w:r>
+    </w:p>
+    <w:p>
+      <w:pPr>
+        <w:pStyle w:val="Normal"/>
+        <w:bidi w:val="0"/>
+        <w:jc w:val="left"/>
+        <w:rPr/>
+      </w:pPr>
+      <w:r>
+        <w:rPr/>
+      </w:r>
+    </w:p>
+    <w:p>
+      <w:pPr>
+        <w:pStyle w:val="Normal"/>
+        <w:bidi w:val="0"/>
+        <w:jc w:val="left"/>
+        <w:rPr/>
+      </w:pPr>
+      <w:r>
+        <w:rPr/>
+      </w:r>
+    </w:p>
+    <w:p>
+      <w:pPr>
+        <w:pStyle w:val="Normal"/>
+        <w:bidi w:val="0"/>
+        <w:jc w:val="left"/>
+        <w:rPr/>
+      </w:pPr>
+      <w:r>
+        <w:rPr/>
+      </w:r>
+    </w:p>
+    <w:p>
+      <w:pPr>
+        <w:pStyle w:val="Normal"/>
+        <w:bidi w:val="0"/>
+        <w:jc w:val="left"/>
+        <w:rPr/>
+      </w:pPr>
+      <w:r>
+        <w:rPr/>
+      </w:r>
+    </w:p>
+    <w:p>
+      <w:pPr>
+        <w:pStyle w:val="Normal"/>
+        <w:bidi w:val="0"/>
+        <w:jc w:val="left"/>
+        <w:rPr/>
+      </w:pPr>
+      <w:r>
+        <w:rPr/>
+      </w:r>
+    </w:p>
+    <w:p>
+      <w:pPr>
+        <w:pStyle w:val="Normal"/>
+        <w:bidi w:val="0"/>
+        <w:jc w:val="left"/>
+        <w:rPr/>
+      </w:pPr>
+      <w:r>
+        <w:rPr/>
+      </w:r>
+    </w:p>
+    <w:p>
+      <w:pPr>
+        <w:pStyle w:val="Normal"/>
+        <w:bidi w:val="0"/>
+        <w:jc w:val="left"/>
+        <w:rPr/>
+      </w:pPr>
+      <w:r>
+        <w:rPr/>
+      </w:r>
+    </w:p>
+    <w:p>
+      <w:pPr>
+        <w:pStyle w:val="Normal"/>
+        <w:bidi w:val="0"/>
+        <w:jc w:val="left"/>
+        <w:rPr/>
+      </w:pPr>
+      <w:r>
+        <w:rPr/>
+      </w:r>
+    </w:p>
+    <w:p>
+      <w:pPr>
+        <w:pStyle w:val="Normal"/>
+        <w:bidi w:val="0"/>
+        <w:jc w:val="left"/>
+        <w:rPr/>
+      </w:pPr>
+      <w:r>
+        <w:rPr/>
+      </w:r>
+    </w:p>
+    <w:p>
+      <w:pPr>
+        <w:pStyle w:val="Normal"/>
+        <w:bidi w:val="0"/>
+        <w:jc w:val="left"/>
+        <w:rPr/>
+      </w:pPr>
+      <w:r>
+        <w:rPr/>
+      </w:r>
+    </w:p>
+    <w:p>
+      <w:pPr>
+        <w:pStyle w:val="Normal"/>
+        <w:bidi w:val="0"/>
+        <w:jc w:val="left"/>
+        <w:rPr/>
+      </w:pPr>
+      <w:r>
+        <w:rPr/>
+      </w:r>
+    </w:p>
+    <w:p>
+      <w:pPr>
+        <w:pStyle w:val="Normal"/>
+        <w:bidi w:val="0"/>
+        <w:jc w:val="left"/>
+        <w:rPr/>
+      </w:pPr>
+      <w:r>
+        <w:rPr/>
+      </w:r>
+    </w:p>
+    <w:p>
+      <w:pPr>
+        <w:pStyle w:val="Normal"/>
+        <w:bidi w:val="0"/>
+        <w:jc w:val="left"/>
+        <w:rPr/>
+      </w:pPr>
+      <w:r>
+        <w:rPr/>
+      </w:r>
+    </w:p>
+    <w:p>
+      <w:pPr>
+        <w:pStyle w:val="Normal"/>
+        <w:bidi w:val="0"/>
+        <w:jc w:val="left"/>
+        <w:rPr/>
+      </w:pPr>
+      <w:r>
+        <w:fldChar w:fldCharType="begin"/>
+      </w:r>
+      <w:r>
+        <w:rPr/>
+        <w:instrText xml:space="preserve"> XE "2  Modulo STOCKS : : " </w:instrText>
+      </w:r>
+      <w:r>
+        <w:rPr/>
+        <w:fldChar w:fldCharType="separate"/>
+      </w:r>
+      <w:r>
+        <w:rPr/>
+      </w:r>
+      <w:r>
+        <w:rPr/>
+        <w:fldChar w:fldCharType="end"/>
+      </w:r>
+      <w:r>
+        <w:fldChar w:fldCharType="begin"/>
+      </w:r>
+      <w:r>
+        <w:rPr/>
+        <w:instrText xml:space="preserve"> XE "2  Modulo STOCKS : : " </w:instrText>
+      </w:r>
+      <w:r>
+        <w:rPr/>
+        <w:fldChar w:fldCharType="separate"/>
+      </w:r>
+      <w:r>
+        <w:rPr/>
+      </w:r>
+      <w:r>
+        <w:rPr/>
+        <w:fldChar w:fldCharType="end"/>
+      </w:r>
+      <w:r>
+        <w:rPr/>
+        <w:t xml:space="preserve">2  Modulo STOCKS </w:t>
+      </w:r>
+    </w:p>
+    <w:p>
+      <w:pPr>
+        <w:pStyle w:val="Normal"/>
+        <w:bidi w:val="0"/>
+        <w:jc w:val="left"/>
+        <w:rPr/>
+      </w:pPr>
+      <w:r>
+        <w:rPr/>
+      </w:r>
+    </w:p>
+    <w:p>
+      <w:pPr>
+        <w:pStyle w:val="Normal"/>
+        <w:bidi w:val="0"/>
+        <w:jc w:val="left"/>
+        <w:rPr/>
+      </w:pPr>
+      <w:r>
+        <w:rPr/>
+      </w:r>
+    </w:p>
+    <w:p>
+      <w:pPr>
+        <w:pStyle w:val="Normal"/>
+        <w:bidi w:val="0"/>
+        <w:jc w:val="left"/>
+        <w:rPr/>
+      </w:pPr>
+      <w:r>
+        <w:rPr/>
+        <w:t>Modulo Stocks  BBDD Stocks</w:t>
+      </w:r>
+    </w:p>
+    <w:p>
+      <w:pPr>
+        <w:pStyle w:val="Normal"/>
+        <w:bidi w:val="0"/>
+        <w:jc w:val="left"/>
+        <w:rPr/>
+      </w:pPr>
+      <w:r>
+        <w:rPr/>
+      </w:r>
+    </w:p>
+    <w:p>
+      <w:pPr>
+        <w:pStyle w:val="Normal"/>
+        <w:bidi w:val="0"/>
+        <w:jc w:val="left"/>
+        <w:rPr/>
+      </w:pPr>
+      <w:r>
+        <w:rPr/>
+        <w:t>Realizara el mantenimiento de Familia de productos, Tipo de Productos, Productos….</w:t>
+      </w:r>
+    </w:p>
+    <w:p>
+      <w:pPr>
+        <w:pStyle w:val="Normal"/>
+        <w:bidi w:val="0"/>
+        <w:jc w:val="left"/>
+        <w:rPr/>
+      </w:pPr>
+      <w:r>
+        <w:rPr/>
+        <w:drawing>
+          <wp:anchor behindDoc="0" distT="0" distB="0" distL="0" distR="0" simplePos="0" locked="0" layoutInCell="0" allowOverlap="1" relativeHeight="8">
+            <wp:simplePos x="0" y="0"/>
+            <wp:positionH relativeFrom="column">
+              <wp:posOffset>659765</wp:posOffset>
+            </wp:positionH>
+            <wp:positionV relativeFrom="paragraph">
+              <wp:posOffset>121920</wp:posOffset>
+            </wp:positionV>
+            <wp:extent cx="4801235" cy="6572885"/>
+            <wp:effectExtent l="0" t="0" r="0" b="0"/>
+            <wp:wrapSquare wrapText="largest"/>
+            <wp:docPr id="6" name="Imagen7" descr=""/>
+            <wp:cNvGraphicFramePr>
+              <a:graphicFrameLocks xmlns:a="http://schemas.openxmlformats.org/drawingml/2006/main" noChangeAspect="1"/>
+            </wp:cNvGraphicFramePr>
+            <a:graphic xmlns:a="http://schemas.openxmlformats.org/drawingml/2006/main">
+              <a:graphicData uri="http://schemas.openxmlformats.org/drawingml/2006/picture">
+                <pic:pic xmlns:pic="http://schemas.openxmlformats.org/drawingml/2006/picture">
+                  <pic:nvPicPr>
+                    <pic:cNvPr id="6" name="Imagen7" descr=""/>
+                    <pic:cNvPicPr>
+                      <a:picLocks noChangeAspect="1" noChangeArrowheads="1"/>
+                    </pic:cNvPicPr>
+                  </pic:nvPicPr>
+                  <pic:blipFill>
+                    <a:blip r:embed="rId9"/>
+                    <a:stretch>
+                      <a:fillRect/>
+                    </a:stretch>
+                  </pic:blipFill>
+                  <pic:spPr bwMode="auto">
+                    <a:xfrm>
+                      <a:off x="0" y="0"/>
+                      <a:ext cx="4801235" cy="6572885"/>
+                    </a:xfrm>
+                    <a:prstGeom prst="rect">
+                      <a:avLst/>
+                    </a:prstGeom>
+                  </pic:spPr>
+                </pic:pic>
+              </a:graphicData>
+            </a:graphic>
+          </wp:anchor>
+        </w:drawing>
+      </w:r>
+    </w:p>
+    <w:p>
+      <w:pPr>
+        <w:pStyle w:val="Normal"/>
+        <w:bidi w:val="0"/>
+        <w:jc w:val="left"/>
+        <w:rPr/>
+      </w:pPr>
+      <w:r>
+        <w:rPr/>
+      </w:r>
+    </w:p>
+    <w:p>
+      <w:pPr>
+        <w:pStyle w:val="Normal"/>
+        <w:bidi w:val="0"/>
+        <w:jc w:val="left"/>
+        <w:rPr/>
+      </w:pPr>
+      <w:r>
+        <w:rPr/>
+      </w:r>
+    </w:p>
+    <w:p>
+      <w:pPr>
+        <w:pStyle w:val="Normal"/>
+        <w:bidi w:val="0"/>
+        <w:jc w:val="left"/>
+        <w:rPr/>
+      </w:pPr>
+      <w:r>
+        <w:rPr/>
+      </w:r>
+    </w:p>
+    <w:p>
+      <w:pPr>
+        <w:pStyle w:val="Normal"/>
+        <w:bidi w:val="0"/>
+        <w:jc w:val="left"/>
+        <w:rPr/>
+      </w:pPr>
+      <w:r>
+        <w:rPr/>
+      </w:r>
+    </w:p>
+    <w:p>
+      <w:pPr>
+        <w:pStyle w:val="Normal"/>
+        <w:bidi w:val="0"/>
+        <w:jc w:val="left"/>
+        <w:rPr/>
+      </w:pPr>
+      <w:r>
+        <w:rPr/>
+      </w:r>
+    </w:p>
+    <w:p>
+      <w:pPr>
+        <w:pStyle w:val="Normal"/>
+        <w:bidi w:val="0"/>
+        <w:jc w:val="left"/>
+        <w:rPr/>
+      </w:pPr>
+      <w:r>
+        <w:rPr/>
+      </w:r>
+    </w:p>
+    <w:p>
+      <w:pPr>
+        <w:pStyle w:val="Normal"/>
+        <w:bidi w:val="0"/>
+        <w:jc w:val="left"/>
+        <w:rPr/>
+      </w:pPr>
+      <w:r>
+        <w:rPr/>
+      </w:r>
+    </w:p>
+    <w:p>
+      <w:pPr>
+        <w:pStyle w:val="Normal"/>
+        <w:bidi w:val="0"/>
+        <w:jc w:val="left"/>
+        <w:rPr/>
+      </w:pPr>
+      <w:r>
+        <w:rPr/>
+      </w:r>
+    </w:p>
+    <w:p>
+      <w:pPr>
+        <w:pStyle w:val="Normal"/>
+        <w:bidi w:val="0"/>
+        <w:jc w:val="left"/>
+        <w:rPr/>
+      </w:pPr>
+      <w:r>
+        <w:rPr/>
+      </w:r>
+    </w:p>
+    <w:p>
+      <w:pPr>
+        <w:pStyle w:val="Normal"/>
+        <w:bidi w:val="0"/>
+        <w:jc w:val="left"/>
+        <w:rPr/>
+      </w:pPr>
+      <w:r>
+        <w:rPr/>
+      </w:r>
+    </w:p>
+    <w:p>
+      <w:pPr>
+        <w:pStyle w:val="Normal"/>
+        <w:bidi w:val="0"/>
+        <w:jc w:val="left"/>
+        <w:rPr/>
+      </w:pPr>
+      <w:r>
+        <w:rPr/>
+      </w:r>
+    </w:p>
+    <w:p>
+      <w:pPr>
+        <w:pStyle w:val="Normal"/>
+        <w:bidi w:val="0"/>
+        <w:jc w:val="left"/>
+        <w:rPr/>
+      </w:pPr>
+      <w:r>
+        <w:rPr/>
+      </w:r>
+    </w:p>
+    <w:p>
+      <w:pPr>
+        <w:pStyle w:val="Normal"/>
+        <w:bidi w:val="0"/>
+        <w:jc w:val="left"/>
+        <w:rPr/>
+      </w:pPr>
+      <w:r>
+        <w:rPr/>
+      </w:r>
+    </w:p>
+    <w:p>
+      <w:pPr>
+        <w:pStyle w:val="Normal"/>
+        <w:bidi w:val="0"/>
+        <w:jc w:val="left"/>
+        <w:rPr/>
+      </w:pPr>
+      <w:r>
+        <w:rPr/>
+      </w:r>
+    </w:p>
+    <w:p>
+      <w:pPr>
+        <w:pStyle w:val="Normal"/>
+        <w:bidi w:val="0"/>
+        <w:jc w:val="left"/>
+        <w:rPr/>
+      </w:pPr>
+      <w:r>
+        <w:rPr/>
+      </w:r>
+    </w:p>
+    <w:p>
+      <w:pPr>
+        <w:pStyle w:val="Normal"/>
+        <w:bidi w:val="0"/>
+        <w:jc w:val="left"/>
+        <w:rPr/>
+      </w:pPr>
+      <w:r>
+        <w:rPr/>
+      </w:r>
+    </w:p>
+    <w:p>
+      <w:pPr>
+        <w:pStyle w:val="Normal"/>
+        <w:bidi w:val="0"/>
+        <w:jc w:val="left"/>
+        <w:rPr/>
+      </w:pPr>
+      <w:r>
+        <w:rPr/>
+      </w:r>
+    </w:p>
+    <w:p>
+      <w:pPr>
+        <w:pStyle w:val="Normal"/>
+        <w:bidi w:val="0"/>
+        <w:jc w:val="left"/>
+        <w:rPr/>
+      </w:pPr>
+      <w:r>
+        <w:rPr/>
+      </w:r>
+    </w:p>
+    <w:p>
+      <w:pPr>
+        <w:pStyle w:val="Normal"/>
+        <w:bidi w:val="0"/>
+        <w:jc w:val="left"/>
+        <w:rPr/>
+      </w:pPr>
+      <w:r>
+        <w:rPr/>
+      </w:r>
+    </w:p>
+    <w:p>
+      <w:pPr>
+        <w:pStyle w:val="Normal"/>
+        <w:bidi w:val="0"/>
+        <w:jc w:val="left"/>
+        <w:rPr/>
+      </w:pPr>
+      <w:r>
+        <w:rPr/>
+      </w:r>
+    </w:p>
+    <w:p>
+      <w:pPr>
+        <w:pStyle w:val="Normal"/>
+        <w:bidi w:val="0"/>
+        <w:jc w:val="left"/>
+        <w:rPr/>
+      </w:pPr>
+      <w:r>
+        <w:rPr/>
+      </w:r>
+    </w:p>
+    <w:p>
+      <w:pPr>
+        <w:pStyle w:val="Normal"/>
+        <w:bidi w:val="0"/>
+        <w:jc w:val="left"/>
+        <w:rPr/>
+      </w:pPr>
+      <w:r>
+        <w:rPr/>
+      </w:r>
+    </w:p>
+    <w:p>
+      <w:pPr>
+        <w:pStyle w:val="Normal"/>
+        <w:bidi w:val="0"/>
+        <w:jc w:val="left"/>
+        <w:rPr/>
+      </w:pPr>
+      <w:r>
+        <w:rPr/>
+      </w:r>
+    </w:p>
+    <w:p>
+      <w:pPr>
+        <w:pStyle w:val="Normal"/>
+        <w:bidi w:val="0"/>
+        <w:jc w:val="left"/>
+        <w:rPr/>
+      </w:pPr>
+      <w:r>
+        <w:rPr/>
+      </w:r>
+    </w:p>
+    <w:p>
+      <w:pPr>
+        <w:pStyle w:val="Normal"/>
+        <w:bidi w:val="0"/>
+        <w:jc w:val="left"/>
+        <w:rPr/>
+      </w:pPr>
+      <w:r>
+        <w:rPr/>
+      </w:r>
+    </w:p>
+    <w:p>
+      <w:pPr>
+        <w:pStyle w:val="Normal"/>
+        <w:bidi w:val="0"/>
+        <w:jc w:val="left"/>
+        <w:rPr/>
+      </w:pPr>
+      <w:r>
+        <w:rPr/>
+      </w:r>
+    </w:p>
+    <w:p>
+      <w:pPr>
+        <w:pStyle w:val="Normal"/>
+        <w:bidi w:val="0"/>
+        <w:jc w:val="left"/>
+        <w:rPr/>
+      </w:pPr>
+      <w:r>
+        <w:rPr/>
+      </w:r>
+    </w:p>
+    <w:p>
+      <w:pPr>
+        <w:pStyle w:val="Normal"/>
+        <w:bidi w:val="0"/>
+        <w:jc w:val="left"/>
+        <w:rPr/>
+      </w:pPr>
+      <w:r>
+        <w:rPr/>
+      </w:r>
+    </w:p>
+    <w:p>
+      <w:pPr>
+        <w:pStyle w:val="Normal"/>
+        <w:bidi w:val="0"/>
+        <w:jc w:val="left"/>
+        <w:rPr/>
+      </w:pPr>
+      <w:r>
+        <w:rPr/>
+      </w:r>
+    </w:p>
+    <w:p>
+      <w:pPr>
+        <w:pStyle w:val="Normal"/>
+        <w:bidi w:val="0"/>
+        <w:jc w:val="left"/>
+        <w:rPr/>
+      </w:pPr>
+      <w:r>
+        <w:rPr/>
+      </w:r>
+    </w:p>
+    <w:p>
+      <w:pPr>
+        <w:pStyle w:val="Normal"/>
+        <w:bidi w:val="0"/>
+        <w:jc w:val="left"/>
+        <w:rPr/>
+      </w:pPr>
+      <w:r>
+        <w:rPr/>
+      </w:r>
+    </w:p>
+    <w:p>
+      <w:pPr>
+        <w:pStyle w:val="Normal"/>
+        <w:bidi w:val="0"/>
+        <w:jc w:val="left"/>
+        <w:rPr/>
+      </w:pPr>
+      <w:r>
+        <w:rPr/>
+      </w:r>
+    </w:p>
+    <w:p>
+      <w:pPr>
+        <w:pStyle w:val="Normal"/>
+        <w:bidi w:val="0"/>
+        <w:jc w:val="left"/>
+        <w:rPr/>
+      </w:pPr>
+      <w:r>
+        <w:rPr/>
+      </w:r>
+    </w:p>
+    <w:p>
+      <w:pPr>
+        <w:pStyle w:val="Normal"/>
+        <w:bidi w:val="0"/>
+        <w:jc w:val="left"/>
+        <w:rPr/>
+      </w:pPr>
+      <w:r>
+        <w:rPr/>
+      </w:r>
+    </w:p>
+    <w:p>
+      <w:pPr>
+        <w:pStyle w:val="Normal"/>
+        <w:bidi w:val="0"/>
+        <w:jc w:val="left"/>
+        <w:rPr/>
+      </w:pPr>
+      <w:r>
+        <w:rPr/>
+      </w:r>
+    </w:p>
+    <w:p>
+      <w:pPr>
+        <w:pStyle w:val="Normal"/>
+        <w:bidi w:val="0"/>
+        <w:jc w:val="left"/>
+        <w:rPr/>
+      </w:pPr>
+      <w:r>
+        <w:rPr/>
+      </w:r>
+    </w:p>
+    <w:p>
+      <w:pPr>
+        <w:pStyle w:val="Normal"/>
+        <w:bidi w:val="0"/>
+        <w:jc w:val="left"/>
+        <w:rPr/>
+      </w:pPr>
+      <w:r>
+        <w:rPr/>
+      </w:r>
+    </w:p>
+    <w:p>
+      <w:pPr>
+        <w:pStyle w:val="Normal"/>
+        <w:bidi w:val="0"/>
+        <w:jc w:val="left"/>
+        <w:rPr/>
+      </w:pPr>
+      <w:r>
+        <w:rPr/>
+      </w:r>
+    </w:p>
+    <w:p>
+      <w:pPr>
+        <w:pStyle w:val="Normal"/>
+        <w:bidi w:val="0"/>
+        <w:jc w:val="left"/>
+        <w:rPr/>
+      </w:pPr>
+      <w:r>
+        <w:rPr/>
+        <w:drawing>
+          <wp:anchor behindDoc="0" distT="0" distB="0" distL="0" distR="0" simplePos="0" locked="0" layoutInCell="0" allowOverlap="1" relativeHeight="7">
+            <wp:simplePos x="0" y="0"/>
+            <wp:positionH relativeFrom="column">
+              <wp:posOffset>154940</wp:posOffset>
+            </wp:positionH>
+            <wp:positionV relativeFrom="paragraph">
+              <wp:posOffset>119380</wp:posOffset>
+            </wp:positionV>
+            <wp:extent cx="5772785" cy="6572885"/>
+            <wp:effectExtent l="0" t="0" r="0" b="0"/>
+            <wp:wrapSquare wrapText="largest"/>
+            <wp:docPr id="7" name="Imagen6" descr=""/>
+            <wp:cNvGraphicFramePr>
+              <a:graphicFrameLocks xmlns:a="http://schemas.openxmlformats.org/drawingml/2006/main" noChangeAspect="1"/>
+            </wp:cNvGraphicFramePr>
+            <a:graphic xmlns:a="http://schemas.openxmlformats.org/drawingml/2006/main">
+              <a:graphicData uri="http://schemas.openxmlformats.org/drawingml/2006/picture">
+                <pic:pic xmlns:pic="http://schemas.openxmlformats.org/drawingml/2006/picture">
+                  <pic:nvPicPr>
+                    <pic:cNvPr id="7" name="Imagen6" descr=""/>
+                    <pic:cNvPicPr>
+                      <a:picLocks noChangeAspect="1" noChangeArrowheads="1"/>
+                    </pic:cNvPicPr>
+                  </pic:nvPicPr>
+                  <pic:blipFill>
+                    <a:blip r:embed="rId10"/>
                     <a:stretch>
                       <a:fillRect/>
                     </a:stretch>
@@ -3201,84 +4230,6 @@
       </w:pPr>
       <w:r>
         <w:rPr/>
-        <w:drawing>
-          <wp:anchor behindDoc="0" distT="0" distB="0" distL="0" distR="0" simplePos="0" locked="0" layoutInCell="0" allowOverlap="1" relativeHeight="8">
-            <wp:simplePos x="0" y="0"/>
-            <wp:positionH relativeFrom="column">
-              <wp:posOffset>816610</wp:posOffset>
-            </wp:positionH>
-            <wp:positionV relativeFrom="paragraph">
-              <wp:posOffset>104775</wp:posOffset>
-            </wp:positionV>
-            <wp:extent cx="4448810" cy="6572885"/>
-            <wp:effectExtent l="0" t="0" r="0" b="0"/>
-            <wp:wrapSquare wrapText="largest"/>
-            <wp:docPr id="6" name="Imagen7" descr=""/>
-            <wp:cNvGraphicFramePr>
-              <a:graphicFrameLocks xmlns:a="http://schemas.openxmlformats.org/drawingml/2006/main" noChangeAspect="1"/>
-            </wp:cNvGraphicFramePr>
-            <a:graphic xmlns:a="http://schemas.openxmlformats.org/drawingml/2006/main">
-              <a:graphicData uri="http://schemas.openxmlformats.org/drawingml/2006/picture">
-                <pic:pic xmlns:pic="http://schemas.openxmlformats.org/drawingml/2006/picture">
-                  <pic:nvPicPr>
-                    <pic:cNvPr id="6" name="Imagen7" descr=""/>
-                    <pic:cNvPicPr>
-                      <a:picLocks noChangeAspect="1" noChangeArrowheads="1"/>
-                    </pic:cNvPicPr>
-                  </pic:nvPicPr>
-                  <pic:blipFill>
-                    <a:blip r:embed="rId7"/>
-                    <a:stretch>
-                      <a:fillRect/>
-                    </a:stretch>
-                  </pic:blipFill>
-                  <pic:spPr bwMode="auto">
-                    <a:xfrm>
-                      <a:off x="0" y="0"/>
-                      <a:ext cx="4448810" cy="6572885"/>
-                    </a:xfrm>
-                    <a:prstGeom prst="rect">
-                      <a:avLst/>
-                    </a:prstGeom>
-                  </pic:spPr>
-                </pic:pic>
-              </a:graphicData>
-            </a:graphic>
-          </wp:anchor>
-        </w:drawing>
-      </w:r>
-    </w:p>
-    <w:p>
-      <w:pPr>
-        <w:pStyle w:val="Normal"/>
-        <w:bidi w:val="0"/>
-        <w:jc w:val="left"/>
-        <w:rPr/>
-      </w:pPr>
-      <w:r>
-        <w:rPr/>
-      </w:r>
-    </w:p>
-    <w:p>
-      <w:pPr>
-        <w:pStyle w:val="Normal"/>
-        <w:bidi w:val="0"/>
-        <w:jc w:val="left"/>
-        <w:rPr/>
-      </w:pPr>
-      <w:r>
-        <w:rPr/>
-      </w:r>
-    </w:p>
-    <w:p>
-      <w:pPr>
-        <w:pStyle w:val="Normal"/>
-        <w:bidi w:val="0"/>
-        <w:jc w:val="left"/>
-        <w:rPr/>
-      </w:pPr>
-      <w:r>
-        <w:rPr/>
       </w:r>
     </w:p>
     <w:p>
@@ -3676,7 +4627,7 @@
             <wp:extent cx="5258435" cy="1495425"/>
             <wp:effectExtent l="0" t="0" r="0" b="0"/>
             <wp:wrapSquare wrapText="largest"/>
-            <wp:docPr id="7" name="Imagen8" descr=""/>
+            <wp:docPr id="8" name="Imagen8" descr=""/>
             <wp:cNvGraphicFramePr>
               <a:graphicFrameLocks xmlns:a="http://schemas.openxmlformats.org/drawingml/2006/main" noChangeAspect="1"/>
             </wp:cNvGraphicFramePr>
@@ -3684,13 +4635,13 @@
               <a:graphicData uri="http://schemas.openxmlformats.org/drawingml/2006/picture">
                 <pic:pic xmlns:pic="http://schemas.openxmlformats.org/drawingml/2006/picture">
                   <pic:nvPicPr>
-                    <pic:cNvPr id="7" name="Imagen8" descr=""/>
+                    <pic:cNvPr id="8" name="Imagen8" descr=""/>
                     <pic:cNvPicPr>
                       <a:picLocks noChangeAspect="1" noChangeArrowheads="1"/>
                     </pic:cNvPicPr>
                   </pic:nvPicPr>
                   <pic:blipFill>
-                    <a:blip r:embed="rId8"/>
+                    <a:blip r:embed="rId11"/>
                     <a:stretch>
                       <a:fillRect/>
                     </a:stretch>
@@ -3758,6 +4709,91 @@
         <w:rPr/>
         <w:fldChar w:fldCharType="end"/>
       </w:r>
+    </w:p>
+    <w:p>
+      <w:pPr>
+        <w:pStyle w:val="Normal"/>
+        <w:bidi w:val="0"/>
+        <w:jc w:val="left"/>
+        <w:rPr/>
+      </w:pPr>
+      <w:r>
+        <w:rPr/>
+      </w:r>
+    </w:p>
+    <w:p>
+      <w:pPr>
+        <w:pStyle w:val="Normal"/>
+        <w:bidi w:val="0"/>
+        <w:jc w:val="left"/>
+        <w:rPr/>
+      </w:pPr>
+      <w:r>
+        <w:rPr/>
+      </w:r>
+    </w:p>
+    <w:p>
+      <w:pPr>
+        <w:pStyle w:val="Normal"/>
+        <w:bidi w:val="0"/>
+        <w:jc w:val="left"/>
+        <w:rPr/>
+      </w:pPr>
+      <w:r>
+        <w:rPr/>
+      </w:r>
+    </w:p>
+    <w:p>
+      <w:pPr>
+        <w:pStyle w:val="Normal"/>
+        <w:bidi w:val="0"/>
+        <w:jc w:val="left"/>
+        <w:rPr/>
+      </w:pPr>
+      <w:r>
+        <w:rPr/>
+      </w:r>
+    </w:p>
+    <w:p>
+      <w:pPr>
+        <w:pStyle w:val="Normal"/>
+        <w:bidi w:val="0"/>
+        <w:jc w:val="left"/>
+        <w:rPr/>
+      </w:pPr>
+      <w:r>
+        <w:rPr/>
+      </w:r>
+    </w:p>
+    <w:p>
+      <w:pPr>
+        <w:pStyle w:val="Normal"/>
+        <w:bidi w:val="0"/>
+        <w:jc w:val="left"/>
+        <w:rPr/>
+      </w:pPr>
+      <w:r>
+        <w:rPr/>
+      </w:r>
+    </w:p>
+    <w:p>
+      <w:pPr>
+        <w:pStyle w:val="Normal"/>
+        <w:bidi w:val="0"/>
+        <w:jc w:val="left"/>
+        <w:rPr/>
+      </w:pPr>
+      <w:r>
+        <w:rPr/>
+      </w:r>
+    </w:p>
+    <w:p>
+      <w:pPr>
+        <w:pStyle w:val="Normal"/>
+        <w:bidi w:val="0"/>
+        <w:jc w:val="left"/>
+        <w:rPr/>
+      </w:pPr>
       <w:r>
         <w:rPr/>
         <w:t>2.1.1 Gestión zcProductos</w:t>
@@ -4411,50 +5447,6 @@
       <w:r>
         <w:rPr/>
         <w:tab/>
-      </w:r>
-    </w:p>
-    <w:p>
-      <w:pPr>
-        <w:pStyle w:val="Normal"/>
-        <w:bidi w:val="0"/>
-        <w:jc w:val="left"/>
-        <w:rPr/>
-      </w:pPr>
-      <w:r>
-        <w:rPr/>
-      </w:r>
-    </w:p>
-    <w:p>
-      <w:pPr>
-        <w:pStyle w:val="Normal"/>
-        <w:bidi w:val="0"/>
-        <w:jc w:val="left"/>
-        <w:rPr/>
-      </w:pPr>
-      <w:r>
-        <w:rPr/>
-      </w:r>
-    </w:p>
-    <w:p>
-      <w:pPr>
-        <w:pStyle w:val="Normal"/>
-        <w:bidi w:val="0"/>
-        <w:jc w:val="left"/>
-        <w:rPr/>
-      </w:pPr>
-      <w:r>
-        <w:rPr/>
-      </w:r>
-    </w:p>
-    <w:p>
-      <w:pPr>
-        <w:pStyle w:val="Normal"/>
-        <w:bidi w:val="0"/>
-        <w:jc w:val="left"/>
-        <w:rPr/>
-      </w:pPr>
-      <w:r>
-        <w:rPr/>
       </w:r>
     </w:p>
     <w:p>
@@ -4489,7 +5481,7 @@
             <wp:extent cx="6120130" cy="406400"/>
             <wp:effectExtent l="0" t="0" r="0" b="0"/>
             <wp:wrapSquare wrapText="largest"/>
-            <wp:docPr id="8" name="Imagen9" descr=""/>
+            <wp:docPr id="9" name="Imagen9" descr=""/>
             <wp:cNvGraphicFramePr>
               <a:graphicFrameLocks xmlns:a="http://schemas.openxmlformats.org/drawingml/2006/main" noChangeAspect="1"/>
             </wp:cNvGraphicFramePr>
@@ -4497,13 +5489,13 @@
               <a:graphicData uri="http://schemas.openxmlformats.org/drawingml/2006/picture">
                 <pic:pic xmlns:pic="http://schemas.openxmlformats.org/drawingml/2006/picture">
                   <pic:nvPicPr>
-                    <pic:cNvPr id="8" name="Imagen9" descr=""/>
+                    <pic:cNvPr id="9" name="Imagen9" descr=""/>
                     <pic:cNvPicPr>
                       <a:picLocks noChangeAspect="1" noChangeArrowheads="1"/>
                     </pic:cNvPicPr>
                   </pic:nvPicPr>
                   <pic:blipFill>
-                    <a:blip r:embed="rId9"/>
+                    <a:blip r:embed="rId12"/>
                     <a:stretch>
                       <a:fillRect/>
                     </a:stretch>
@@ -4534,7 +5526,7 @@
             <wp:extent cx="6120130" cy="349250"/>
             <wp:effectExtent l="0" t="0" r="0" b="0"/>
             <wp:wrapSquare wrapText="largest"/>
-            <wp:docPr id="9" name="Imagen10" descr=""/>
+            <wp:docPr id="10" name="Imagen10" descr=""/>
             <wp:cNvGraphicFramePr>
               <a:graphicFrameLocks xmlns:a="http://schemas.openxmlformats.org/drawingml/2006/main" noChangeAspect="1"/>
             </wp:cNvGraphicFramePr>
@@ -4542,13 +5534,13 @@
               <a:graphicData uri="http://schemas.openxmlformats.org/drawingml/2006/picture">
                 <pic:pic xmlns:pic="http://schemas.openxmlformats.org/drawingml/2006/picture">
                   <pic:nvPicPr>
-                    <pic:cNvPr id="9" name="Imagen10" descr=""/>
+                    <pic:cNvPr id="10" name="Imagen10" descr=""/>
                     <pic:cNvPicPr>
                       <a:picLocks noChangeAspect="1" noChangeArrowheads="1"/>
                     </pic:cNvPicPr>
                   </pic:nvPicPr>
                   <pic:blipFill>
-                    <a:blip r:embed="rId10"/>
+                    <a:blip r:embed="rId13"/>
                     <a:stretch>
                       <a:fillRect/>
                     </a:stretch>
@@ -4579,7 +5571,7 @@
             <wp:extent cx="5363210" cy="371475"/>
             <wp:effectExtent l="0" t="0" r="0" b="0"/>
             <wp:wrapSquare wrapText="largest"/>
-            <wp:docPr id="10" name="Imagen11" descr=""/>
+            <wp:docPr id="11" name="Imagen11" descr=""/>
             <wp:cNvGraphicFramePr>
               <a:graphicFrameLocks xmlns:a="http://schemas.openxmlformats.org/drawingml/2006/main" noChangeAspect="1"/>
             </wp:cNvGraphicFramePr>
@@ -4587,13 +5579,13 @@
               <a:graphicData uri="http://schemas.openxmlformats.org/drawingml/2006/picture">
                 <pic:pic xmlns:pic="http://schemas.openxmlformats.org/drawingml/2006/picture">
                   <pic:nvPicPr>
-                    <pic:cNvPr id="10" name="Imagen11" descr=""/>
+                    <pic:cNvPr id="11" name="Imagen11" descr=""/>
                     <pic:cNvPicPr>
                       <a:picLocks noChangeAspect="1" noChangeArrowheads="1"/>
                     </pic:cNvPicPr>
                   </pic:nvPicPr>
                   <pic:blipFill>
-                    <a:blip r:embed="rId11"/>
+                    <a:blip r:embed="rId14"/>
                     <a:stretch>
                       <a:fillRect/>
                     </a:stretch>
@@ -4655,6 +5647,39 @@
         <w:rPr/>
       </w:pPr>
       <w:r>
+        <w:rPr/>
+      </w:r>
+    </w:p>
+    <w:p>
+      <w:pPr>
+        <w:pStyle w:val="Normal"/>
+        <w:bidi w:val="0"/>
+        <w:jc w:val="left"/>
+        <w:rPr/>
+      </w:pPr>
+      <w:r>
+        <w:rPr/>
+      </w:r>
+    </w:p>
+    <w:p>
+      <w:pPr>
+        <w:pStyle w:val="Normal"/>
+        <w:bidi w:val="0"/>
+        <w:jc w:val="left"/>
+        <w:rPr/>
+      </w:pPr>
+      <w:r>
+        <w:rPr/>
+      </w:r>
+    </w:p>
+    <w:p>
+      <w:pPr>
+        <w:pStyle w:val="Normal"/>
+        <w:bidi w:val="0"/>
+        <w:jc w:val="left"/>
+        <w:rPr/>
+      </w:pPr>
+      <w:r>
         <w:fldChar w:fldCharType="begin"/>
       </w:r>
       <w:r>
@@ -4796,7 +5821,7 @@
             <wp:extent cx="1209675" cy="361950"/>
             <wp:effectExtent l="0" t="0" r="0" b="0"/>
             <wp:wrapSquare wrapText="largest"/>
-            <wp:docPr id="11" name="Imagen12" descr=""/>
+            <wp:docPr id="12" name="Imagen12" descr=""/>
             <wp:cNvGraphicFramePr>
               <a:graphicFrameLocks xmlns:a="http://schemas.openxmlformats.org/drawingml/2006/main" noChangeAspect="1"/>
             </wp:cNvGraphicFramePr>
@@ -4804,13 +5829,13 @@
               <a:graphicData uri="http://schemas.openxmlformats.org/drawingml/2006/picture">
                 <pic:pic xmlns:pic="http://schemas.openxmlformats.org/drawingml/2006/picture">
                   <pic:nvPicPr>
-                    <pic:cNvPr id="11" name="Imagen12" descr=""/>
+                    <pic:cNvPr id="12" name="Imagen12" descr=""/>
                     <pic:cNvPicPr>
                       <a:picLocks noChangeAspect="1" noChangeArrowheads="1"/>
                     </pic:cNvPicPr>
                   </pic:nvPicPr>
                   <pic:blipFill>
-                    <a:blip r:embed="rId12"/>
+                    <a:blip r:embed="rId15"/>
                     <a:stretch>
                       <a:fillRect/>
                     </a:stretch>
@@ -5034,7 +6059,7 @@
             <wp:extent cx="1647825" cy="371475"/>
             <wp:effectExtent l="0" t="0" r="0" b="0"/>
             <wp:wrapSquare wrapText="largest"/>
-            <wp:docPr id="12" name="Imagen13" descr=""/>
+            <wp:docPr id="13" name="Imagen13" descr=""/>
             <wp:cNvGraphicFramePr>
               <a:graphicFrameLocks xmlns:a="http://schemas.openxmlformats.org/drawingml/2006/main" noChangeAspect="1"/>
             </wp:cNvGraphicFramePr>
@@ -5042,13 +6067,13 @@
               <a:graphicData uri="http://schemas.openxmlformats.org/drawingml/2006/picture">
                 <pic:pic xmlns:pic="http://schemas.openxmlformats.org/drawingml/2006/picture">
                   <pic:nvPicPr>
-                    <pic:cNvPr id="12" name="Imagen13" descr=""/>
+                    <pic:cNvPr id="13" name="Imagen13" descr=""/>
                     <pic:cNvPicPr>
                       <a:picLocks noChangeAspect="1" noChangeArrowheads="1"/>
                     </pic:cNvPicPr>
                   </pic:nvPicPr>
                   <pic:blipFill>
-                    <a:blip r:embed="rId13"/>
+                    <a:blip r:embed="rId16"/>
                     <a:stretch>
                       <a:fillRect/>
                     </a:stretch>
@@ -5118,149 +6143,6 @@
         <w:rPr/>
       </w:pPr>
       <w:r>
-        <w:rPr/>
-      </w:r>
-    </w:p>
-    <w:p>
-      <w:pPr>
-        <w:pStyle w:val="Normal"/>
-        <w:bidi w:val="0"/>
-        <w:jc w:val="left"/>
-        <w:rPr/>
-      </w:pPr>
-      <w:r>
-        <w:rPr/>
-      </w:r>
-    </w:p>
-    <w:p>
-      <w:pPr>
-        <w:pStyle w:val="Normal"/>
-        <w:bidi w:val="0"/>
-        <w:jc w:val="left"/>
-        <w:rPr/>
-      </w:pPr>
-      <w:r>
-        <w:rPr/>
-      </w:r>
-    </w:p>
-    <w:p>
-      <w:pPr>
-        <w:pStyle w:val="Normal"/>
-        <w:bidi w:val="0"/>
-        <w:jc w:val="left"/>
-        <w:rPr/>
-      </w:pPr>
-      <w:r>
-        <w:rPr/>
-      </w:r>
-    </w:p>
-    <w:p>
-      <w:pPr>
-        <w:pStyle w:val="Normal"/>
-        <w:bidi w:val="0"/>
-        <w:jc w:val="left"/>
-        <w:rPr/>
-      </w:pPr>
-      <w:r>
-        <w:rPr/>
-      </w:r>
-    </w:p>
-    <w:p>
-      <w:pPr>
-        <w:pStyle w:val="Normal"/>
-        <w:bidi w:val="0"/>
-        <w:jc w:val="left"/>
-        <w:rPr/>
-      </w:pPr>
-      <w:r>
-        <w:rPr/>
-      </w:r>
-    </w:p>
-    <w:p>
-      <w:pPr>
-        <w:pStyle w:val="Normal"/>
-        <w:bidi w:val="0"/>
-        <w:jc w:val="left"/>
-        <w:rPr/>
-      </w:pPr>
-      <w:r>
-        <w:rPr/>
-      </w:r>
-    </w:p>
-    <w:p>
-      <w:pPr>
-        <w:pStyle w:val="Normal"/>
-        <w:bidi w:val="0"/>
-        <w:jc w:val="left"/>
-        <w:rPr/>
-      </w:pPr>
-      <w:r>
-        <w:rPr/>
-      </w:r>
-    </w:p>
-    <w:p>
-      <w:pPr>
-        <w:pStyle w:val="Normal"/>
-        <w:bidi w:val="0"/>
-        <w:jc w:val="left"/>
-        <w:rPr/>
-      </w:pPr>
-      <w:r>
-        <w:rPr/>
-      </w:r>
-    </w:p>
-    <w:p>
-      <w:pPr>
-        <w:pStyle w:val="Normal"/>
-        <w:bidi w:val="0"/>
-        <w:jc w:val="left"/>
-        <w:rPr/>
-      </w:pPr>
-      <w:r>
-        <w:rPr/>
-      </w:r>
-    </w:p>
-    <w:p>
-      <w:pPr>
-        <w:pStyle w:val="Normal"/>
-        <w:bidi w:val="0"/>
-        <w:jc w:val="left"/>
-        <w:rPr/>
-      </w:pPr>
-      <w:r>
-        <w:rPr/>
-      </w:r>
-    </w:p>
-    <w:p>
-      <w:pPr>
-        <w:pStyle w:val="Normal"/>
-        <w:bidi w:val="0"/>
-        <w:jc w:val="left"/>
-        <w:rPr/>
-      </w:pPr>
-      <w:r>
-        <w:rPr/>
-      </w:r>
-    </w:p>
-    <w:p>
-      <w:pPr>
-        <w:pStyle w:val="Normal"/>
-        <w:bidi w:val="0"/>
-        <w:jc w:val="left"/>
-        <w:rPr/>
-      </w:pPr>
-      <w:r>
-        <w:rPr/>
-      </w:r>
-    </w:p>
-    <w:p>
-      <w:pPr>
-        <w:pStyle w:val="Normal"/>
-        <w:bidi w:val="0"/>
-        <w:jc w:val="left"/>
-        <w:rPr/>
-      </w:pPr>
-      <w:r>
         <w:fldChar w:fldCharType="begin"/>
       </w:r>
       <w:r>
@@ -5451,7 +6333,7 @@
             <wp:extent cx="4439285" cy="352425"/>
             <wp:effectExtent l="0" t="0" r="0" b="0"/>
             <wp:wrapSquare wrapText="largest"/>
-            <wp:docPr id="13" name="Imagen14" descr=""/>
+            <wp:docPr id="14" name="Imagen14" descr=""/>
             <wp:cNvGraphicFramePr>
               <a:graphicFrameLocks xmlns:a="http://schemas.openxmlformats.org/drawingml/2006/main" noChangeAspect="1"/>
             </wp:cNvGraphicFramePr>
@@ -5459,13 +6341,13 @@
               <a:graphicData uri="http://schemas.openxmlformats.org/drawingml/2006/picture">
                 <pic:pic xmlns:pic="http://schemas.openxmlformats.org/drawingml/2006/picture">
                   <pic:nvPicPr>
-                    <pic:cNvPr id="13" name="Imagen14" descr=""/>
+                    <pic:cNvPr id="14" name="Imagen14" descr=""/>
                     <pic:cNvPicPr>
                       <a:picLocks noChangeAspect="1" noChangeArrowheads="1"/>
                     </pic:cNvPicPr>
                   </pic:nvPicPr>
                   <pic:blipFill>
-                    <a:blip r:embed="rId14"/>
+                    <a:blip r:embed="rId17"/>
                     <a:stretch>
                       <a:fillRect/>
                     </a:stretch>
@@ -5527,6 +6409,116 @@
         <w:rPr/>
       </w:pPr>
       <w:r>
+        <w:rPr/>
+      </w:r>
+    </w:p>
+    <w:p>
+      <w:pPr>
+        <w:pStyle w:val="Normal"/>
+        <w:bidi w:val="0"/>
+        <w:jc w:val="left"/>
+        <w:rPr/>
+      </w:pPr>
+      <w:r>
+        <w:rPr/>
+      </w:r>
+    </w:p>
+    <w:p>
+      <w:pPr>
+        <w:pStyle w:val="Normal"/>
+        <w:bidi w:val="0"/>
+        <w:jc w:val="left"/>
+        <w:rPr/>
+      </w:pPr>
+      <w:r>
+        <w:rPr/>
+      </w:r>
+    </w:p>
+    <w:p>
+      <w:pPr>
+        <w:pStyle w:val="Normal"/>
+        <w:bidi w:val="0"/>
+        <w:jc w:val="left"/>
+        <w:rPr/>
+      </w:pPr>
+      <w:r>
+        <w:rPr/>
+      </w:r>
+    </w:p>
+    <w:p>
+      <w:pPr>
+        <w:pStyle w:val="Normal"/>
+        <w:bidi w:val="0"/>
+        <w:jc w:val="left"/>
+        <w:rPr/>
+      </w:pPr>
+      <w:r>
+        <w:rPr/>
+      </w:r>
+    </w:p>
+    <w:p>
+      <w:pPr>
+        <w:pStyle w:val="Normal"/>
+        <w:bidi w:val="0"/>
+        <w:jc w:val="left"/>
+        <w:rPr/>
+      </w:pPr>
+      <w:r>
+        <w:rPr/>
+      </w:r>
+    </w:p>
+    <w:p>
+      <w:pPr>
+        <w:pStyle w:val="Normal"/>
+        <w:bidi w:val="0"/>
+        <w:jc w:val="left"/>
+        <w:rPr/>
+      </w:pPr>
+      <w:r>
+        <w:rPr/>
+      </w:r>
+    </w:p>
+    <w:p>
+      <w:pPr>
+        <w:pStyle w:val="Normal"/>
+        <w:bidi w:val="0"/>
+        <w:jc w:val="left"/>
+        <w:rPr/>
+      </w:pPr>
+      <w:r>
+        <w:rPr/>
+      </w:r>
+    </w:p>
+    <w:p>
+      <w:pPr>
+        <w:pStyle w:val="Normal"/>
+        <w:bidi w:val="0"/>
+        <w:jc w:val="left"/>
+        <w:rPr/>
+      </w:pPr>
+      <w:r>
+        <w:rPr/>
+      </w:r>
+    </w:p>
+    <w:p>
+      <w:pPr>
+        <w:pStyle w:val="Normal"/>
+        <w:bidi w:val="0"/>
+        <w:jc w:val="left"/>
+        <w:rPr/>
+      </w:pPr>
+      <w:r>
+        <w:rPr/>
+      </w:r>
+    </w:p>
+    <w:p>
+      <w:pPr>
+        <w:pStyle w:val="Normal"/>
+        <w:bidi w:val="0"/>
+        <w:jc w:val="left"/>
+        <w:rPr/>
+      </w:pPr>
+      <w:r>
         <w:fldChar w:fldCharType="begin"/>
       </w:r>
       <w:r>
@@ -5680,7 +6672,7 @@
             <wp:extent cx="1162050" cy="504825"/>
             <wp:effectExtent l="0" t="0" r="0" b="0"/>
             <wp:wrapSquare wrapText="largest"/>
-            <wp:docPr id="14" name="Imagen15" descr=""/>
+            <wp:docPr id="15" name="Imagen15" descr=""/>
             <wp:cNvGraphicFramePr>
               <a:graphicFrameLocks xmlns:a="http://schemas.openxmlformats.org/drawingml/2006/main" noChangeAspect="1"/>
             </wp:cNvGraphicFramePr>
@@ -5688,13 +6680,13 @@
               <a:graphicData uri="http://schemas.openxmlformats.org/drawingml/2006/picture">
                 <pic:pic xmlns:pic="http://schemas.openxmlformats.org/drawingml/2006/picture">
                   <pic:nvPicPr>
-                    <pic:cNvPr id="14" name="Imagen15" descr=""/>
+                    <pic:cNvPr id="15" name="Imagen15" descr=""/>
                     <pic:cNvPicPr>
                       <a:picLocks noChangeAspect="1" noChangeArrowheads="1"/>
                     </pic:cNvPicPr>
                   </pic:nvPicPr>
                   <pic:blipFill>
-                    <a:blip r:embed="rId15"/>
+                    <a:blip r:embed="rId18"/>
                     <a:stretch>
                       <a:fillRect/>
                     </a:stretch>
@@ -5994,7 +6986,7 @@
             <wp:extent cx="4239260" cy="514350"/>
             <wp:effectExtent l="0" t="0" r="0" b="0"/>
             <wp:wrapSquare wrapText="largest"/>
-            <wp:docPr id="15" name="Imagen16" descr=""/>
+            <wp:docPr id="16" name="Imagen16" descr=""/>
             <wp:cNvGraphicFramePr>
               <a:graphicFrameLocks xmlns:a="http://schemas.openxmlformats.org/drawingml/2006/main" noChangeAspect="1"/>
             </wp:cNvGraphicFramePr>
@@ -6002,13 +6994,13 @@
               <a:graphicData uri="http://schemas.openxmlformats.org/drawingml/2006/picture">
                 <pic:pic xmlns:pic="http://schemas.openxmlformats.org/drawingml/2006/picture">
                   <pic:nvPicPr>
-                    <pic:cNvPr id="15" name="Imagen16" descr=""/>
+                    <pic:cNvPr id="16" name="Imagen16" descr=""/>
                     <pic:cNvPicPr>
                       <a:picLocks noChangeAspect="1" noChangeArrowheads="1"/>
                     </pic:cNvPicPr>
                   </pic:nvPicPr>
                   <pic:blipFill>
-                    <a:blip r:embed="rId16"/>
+                    <a:blip r:embed="rId19"/>
                     <a:stretch>
                       <a:fillRect/>
                     </a:stretch>
@@ -6103,50 +7095,6 @@
         <w:rPr/>
       </w:pPr>
       <w:r>
-        <w:rPr/>
-      </w:r>
-    </w:p>
-    <w:p>
-      <w:pPr>
-        <w:pStyle w:val="Normal"/>
-        <w:bidi w:val="0"/>
-        <w:jc w:val="left"/>
-        <w:rPr/>
-      </w:pPr>
-      <w:r>
-        <w:rPr/>
-      </w:r>
-    </w:p>
-    <w:p>
-      <w:pPr>
-        <w:pStyle w:val="Normal"/>
-        <w:bidi w:val="0"/>
-        <w:jc w:val="left"/>
-        <w:rPr/>
-      </w:pPr>
-      <w:r>
-        <w:rPr/>
-      </w:r>
-    </w:p>
-    <w:p>
-      <w:pPr>
-        <w:pStyle w:val="Normal"/>
-        <w:bidi w:val="0"/>
-        <w:jc w:val="left"/>
-        <w:rPr/>
-      </w:pPr>
-      <w:r>
-        <w:rPr/>
-      </w:r>
-    </w:p>
-    <w:p>
-      <w:pPr>
-        <w:pStyle w:val="Normal"/>
-        <w:bidi w:val="0"/>
-        <w:jc w:val="left"/>
-        <w:rPr/>
-      </w:pPr>
-      <w:r>
         <w:fldChar w:fldCharType="begin"/>
       </w:r>
       <w:r>
@@ -6300,7 +7248,7 @@
             <wp:extent cx="1343025" cy="342900"/>
             <wp:effectExtent l="0" t="0" r="0" b="0"/>
             <wp:wrapSquare wrapText="largest"/>
-            <wp:docPr id="16" name="Imagen17" descr=""/>
+            <wp:docPr id="17" name="Imagen17" descr=""/>
             <wp:cNvGraphicFramePr>
               <a:graphicFrameLocks xmlns:a="http://schemas.openxmlformats.org/drawingml/2006/main" noChangeAspect="1"/>
             </wp:cNvGraphicFramePr>
@@ -6308,13 +7256,13 @@
               <a:graphicData uri="http://schemas.openxmlformats.org/drawingml/2006/picture">
                 <pic:pic xmlns:pic="http://schemas.openxmlformats.org/drawingml/2006/picture">
                   <pic:nvPicPr>
-                    <pic:cNvPr id="16" name="Imagen17" descr=""/>
+                    <pic:cNvPr id="17" name="Imagen17" descr=""/>
                     <pic:cNvPicPr>
                       <a:picLocks noChangeAspect="1" noChangeArrowheads="1"/>
                     </pic:cNvPicPr>
                   </pic:nvPicPr>
                   <pic:blipFill>
-                    <a:blip r:embed="rId17"/>
+                    <a:blip r:embed="rId20"/>
                     <a:stretch>
                       <a:fillRect/>
                     </a:stretch>
@@ -6376,6 +7324,61 @@
         <w:rPr/>
       </w:pPr>
       <w:r>
+        <w:rPr/>
+      </w:r>
+    </w:p>
+    <w:p>
+      <w:pPr>
+        <w:pStyle w:val="Normal"/>
+        <w:bidi w:val="0"/>
+        <w:jc w:val="left"/>
+        <w:rPr/>
+      </w:pPr>
+      <w:r>
+        <w:rPr/>
+      </w:r>
+    </w:p>
+    <w:p>
+      <w:pPr>
+        <w:pStyle w:val="Normal"/>
+        <w:bidi w:val="0"/>
+        <w:jc w:val="left"/>
+        <w:rPr/>
+      </w:pPr>
+      <w:r>
+        <w:rPr/>
+      </w:r>
+    </w:p>
+    <w:p>
+      <w:pPr>
+        <w:pStyle w:val="Normal"/>
+        <w:bidi w:val="0"/>
+        <w:jc w:val="left"/>
+        <w:rPr/>
+      </w:pPr>
+      <w:r>
+        <w:rPr/>
+      </w:r>
+    </w:p>
+    <w:p>
+      <w:pPr>
+        <w:pStyle w:val="Normal"/>
+        <w:bidi w:val="0"/>
+        <w:jc w:val="left"/>
+        <w:rPr/>
+      </w:pPr>
+      <w:r>
+        <w:rPr/>
+      </w:r>
+    </w:p>
+    <w:p>
+      <w:pPr>
+        <w:pStyle w:val="Normal"/>
+        <w:bidi w:val="0"/>
+        <w:jc w:val="left"/>
+        <w:rPr/>
+      </w:pPr>
+      <w:r>
         <w:fldChar w:fldCharType="begin"/>
       </w:r>
       <w:r>
@@ -6612,7 +7615,7 @@
             <wp:extent cx="4533900" cy="495300"/>
             <wp:effectExtent l="0" t="0" r="0" b="0"/>
             <wp:wrapSquare wrapText="largest"/>
-            <wp:docPr id="17" name="Imagen18" descr=""/>
+            <wp:docPr id="18" name="Imagen18" descr=""/>
             <wp:cNvGraphicFramePr>
               <a:graphicFrameLocks xmlns:a="http://schemas.openxmlformats.org/drawingml/2006/main" noChangeAspect="1"/>
             </wp:cNvGraphicFramePr>
@@ -6620,13 +7623,13 @@
               <a:graphicData uri="http://schemas.openxmlformats.org/drawingml/2006/picture">
                 <pic:pic xmlns:pic="http://schemas.openxmlformats.org/drawingml/2006/picture">
                   <pic:nvPicPr>
-                    <pic:cNvPr id="17" name="Imagen18" descr=""/>
+                    <pic:cNvPr id="18" name="Imagen18" descr=""/>
                     <pic:cNvPicPr>
                       <a:picLocks noChangeAspect="1" noChangeArrowheads="1"/>
                     </pic:cNvPicPr>
                   </pic:nvPicPr>
                   <pic:blipFill>
-                    <a:blip r:embed="rId18"/>
+                    <a:blip r:embed="rId21"/>
                     <a:stretch>
                       <a:fillRect/>
                     </a:stretch>
@@ -6840,7 +7843,7 @@
             <wp:extent cx="1495425" cy="504825"/>
             <wp:effectExtent l="0" t="0" r="0" b="0"/>
             <wp:wrapSquare wrapText="largest"/>
-            <wp:docPr id="18" name="Imagen19" descr=""/>
+            <wp:docPr id="19" name="Imagen19" descr=""/>
             <wp:cNvGraphicFramePr>
               <a:graphicFrameLocks xmlns:a="http://schemas.openxmlformats.org/drawingml/2006/main" noChangeAspect="1"/>
             </wp:cNvGraphicFramePr>
@@ -6848,13 +7851,13 @@
               <a:graphicData uri="http://schemas.openxmlformats.org/drawingml/2006/picture">
                 <pic:pic xmlns:pic="http://schemas.openxmlformats.org/drawingml/2006/picture">
                   <pic:nvPicPr>
-                    <pic:cNvPr id="18" name="Imagen19" descr=""/>
+                    <pic:cNvPr id="19" name="Imagen19" descr=""/>
                     <pic:cNvPicPr>
                       <a:picLocks noChangeAspect="1" noChangeArrowheads="1"/>
                     </pic:cNvPicPr>
                   </pic:nvPicPr>
                   <pic:blipFill>
-                    <a:blip r:embed="rId19"/>
+                    <a:blip r:embed="rId22"/>
                     <a:stretch>
                       <a:fillRect/>
                     </a:stretch>
@@ -6938,61 +7941,6 @@
         <w:rPr/>
       </w:pPr>
       <w:r>
-        <w:rPr/>
-      </w:r>
-    </w:p>
-    <w:p>
-      <w:pPr>
-        <w:pStyle w:val="Normal"/>
-        <w:bidi w:val="0"/>
-        <w:jc w:val="left"/>
-        <w:rPr/>
-      </w:pPr>
-      <w:r>
-        <w:rPr/>
-      </w:r>
-    </w:p>
-    <w:p>
-      <w:pPr>
-        <w:pStyle w:val="Normal"/>
-        <w:bidi w:val="0"/>
-        <w:jc w:val="left"/>
-        <w:rPr/>
-      </w:pPr>
-      <w:r>
-        <w:rPr/>
-      </w:r>
-    </w:p>
-    <w:p>
-      <w:pPr>
-        <w:pStyle w:val="Normal"/>
-        <w:bidi w:val="0"/>
-        <w:jc w:val="left"/>
-        <w:rPr/>
-      </w:pPr>
-      <w:r>
-        <w:rPr/>
-      </w:r>
-    </w:p>
-    <w:p>
-      <w:pPr>
-        <w:pStyle w:val="Normal"/>
-        <w:bidi w:val="0"/>
-        <w:jc w:val="left"/>
-        <w:rPr/>
-      </w:pPr>
-      <w:r>
-        <w:rPr/>
-      </w:r>
-    </w:p>
-    <w:p>
-      <w:pPr>
-        <w:pStyle w:val="Normal"/>
-        <w:bidi w:val="0"/>
-        <w:jc w:val="left"/>
-        <w:rPr/>
-      </w:pPr>
-      <w:r>
         <w:fldChar w:fldCharType="begin"/>
       </w:r>
       <w:r>
@@ -7207,7 +8155,7 @@
             <wp:extent cx="4886960" cy="466725"/>
             <wp:effectExtent l="0" t="0" r="0" b="0"/>
             <wp:wrapSquare wrapText="largest"/>
-            <wp:docPr id="19" name="Imagen20" descr=""/>
+            <wp:docPr id="20" name="Imagen20" descr=""/>
             <wp:cNvGraphicFramePr>
               <a:graphicFrameLocks xmlns:a="http://schemas.openxmlformats.org/drawingml/2006/main" noChangeAspect="1"/>
             </wp:cNvGraphicFramePr>
@@ -7215,13 +8163,13 @@
               <a:graphicData uri="http://schemas.openxmlformats.org/drawingml/2006/picture">
                 <pic:pic xmlns:pic="http://schemas.openxmlformats.org/drawingml/2006/picture">
                   <pic:nvPicPr>
-                    <pic:cNvPr id="19" name="Imagen20" descr=""/>
+                    <pic:cNvPr id="20" name="Imagen20" descr=""/>
                     <pic:cNvPicPr>
                       <a:picLocks noChangeAspect="1" noChangeArrowheads="1"/>
                     </pic:cNvPicPr>
                   </pic:nvPicPr>
                   <pic:blipFill>
-                    <a:blip r:embed="rId20"/>
+                    <a:blip r:embed="rId23"/>
                     <a:stretch>
                       <a:fillRect/>
                     </a:stretch>
@@ -7261,6 +8209,94 @@
         <w:rPr/>
       </w:pPr>
       <w:r>
+        <w:rPr/>
+      </w:r>
+    </w:p>
+    <w:p>
+      <w:pPr>
+        <w:pStyle w:val="Normal"/>
+        <w:bidi w:val="0"/>
+        <w:jc w:val="left"/>
+        <w:rPr/>
+      </w:pPr>
+      <w:r>
+        <w:rPr/>
+      </w:r>
+    </w:p>
+    <w:p>
+      <w:pPr>
+        <w:pStyle w:val="Normal"/>
+        <w:bidi w:val="0"/>
+        <w:jc w:val="left"/>
+        <w:rPr/>
+      </w:pPr>
+      <w:r>
+        <w:rPr/>
+      </w:r>
+    </w:p>
+    <w:p>
+      <w:pPr>
+        <w:pStyle w:val="Normal"/>
+        <w:bidi w:val="0"/>
+        <w:jc w:val="left"/>
+        <w:rPr/>
+      </w:pPr>
+      <w:r>
+        <w:rPr/>
+      </w:r>
+    </w:p>
+    <w:p>
+      <w:pPr>
+        <w:pStyle w:val="Normal"/>
+        <w:bidi w:val="0"/>
+        <w:jc w:val="left"/>
+        <w:rPr/>
+      </w:pPr>
+      <w:r>
+        <w:rPr/>
+      </w:r>
+    </w:p>
+    <w:p>
+      <w:pPr>
+        <w:pStyle w:val="Normal"/>
+        <w:bidi w:val="0"/>
+        <w:jc w:val="left"/>
+        <w:rPr/>
+      </w:pPr>
+      <w:r>
+        <w:rPr/>
+      </w:r>
+    </w:p>
+    <w:p>
+      <w:pPr>
+        <w:pStyle w:val="Normal"/>
+        <w:bidi w:val="0"/>
+        <w:jc w:val="left"/>
+        <w:rPr/>
+      </w:pPr>
+      <w:r>
+        <w:rPr/>
+      </w:r>
+    </w:p>
+    <w:p>
+      <w:pPr>
+        <w:pStyle w:val="Normal"/>
+        <w:bidi w:val="0"/>
+        <w:jc w:val="left"/>
+        <w:rPr/>
+      </w:pPr>
+      <w:r>
+        <w:rPr/>
+      </w:r>
+    </w:p>
+    <w:p>
+      <w:pPr>
+        <w:pStyle w:val="Normal"/>
+        <w:bidi w:val="0"/>
+        <w:jc w:val="left"/>
+        <w:rPr/>
+      </w:pPr>
+      <w:r>
         <w:fldChar w:fldCharType="begin"/>
       </w:r>
       <w:r>
@@ -7431,7 +8467,7 @@
             <wp:extent cx="3124200" cy="485775"/>
             <wp:effectExtent l="0" t="0" r="0" b="0"/>
             <wp:wrapSquare wrapText="largest"/>
-            <wp:docPr id="20" name="Imagen21" descr=""/>
+            <wp:docPr id="21" name="Imagen21" descr=""/>
             <wp:cNvGraphicFramePr>
               <a:graphicFrameLocks xmlns:a="http://schemas.openxmlformats.org/drawingml/2006/main" noChangeAspect="1"/>
             </wp:cNvGraphicFramePr>
@@ -7439,13 +8475,13 @@
               <a:graphicData uri="http://schemas.openxmlformats.org/drawingml/2006/picture">
                 <pic:pic xmlns:pic="http://schemas.openxmlformats.org/drawingml/2006/picture">
                   <pic:nvPicPr>
-                    <pic:cNvPr id="20" name="Imagen21" descr=""/>
+                    <pic:cNvPr id="21" name="Imagen21" descr=""/>
                     <pic:cNvPicPr>
                       <a:picLocks noChangeAspect="1" noChangeArrowheads="1"/>
                     </pic:cNvPicPr>
                   </pic:nvPicPr>
                   <pic:blipFill>
-                    <a:blip r:embed="rId21"/>
+                    <a:blip r:embed="rId24"/>
                     <a:stretch>
                       <a:fillRect/>
                     </a:stretch>
@@ -7764,6 +8800,105 @@
         <w:rPr/>
       </w:pPr>
       <w:r>
+        <w:rPr/>
+      </w:r>
+    </w:p>
+    <w:p>
+      <w:pPr>
+        <w:pStyle w:val="Normal"/>
+        <w:bidi w:val="0"/>
+        <w:jc w:val="left"/>
+        <w:rPr/>
+      </w:pPr>
+      <w:r>
+        <w:rPr/>
+      </w:r>
+    </w:p>
+    <w:p>
+      <w:pPr>
+        <w:pStyle w:val="Normal"/>
+        <w:bidi w:val="0"/>
+        <w:jc w:val="left"/>
+        <w:rPr/>
+      </w:pPr>
+      <w:r>
+        <w:rPr/>
+      </w:r>
+    </w:p>
+    <w:p>
+      <w:pPr>
+        <w:pStyle w:val="Normal"/>
+        <w:bidi w:val="0"/>
+        <w:jc w:val="left"/>
+        <w:rPr/>
+      </w:pPr>
+      <w:r>
+        <w:rPr/>
+      </w:r>
+    </w:p>
+    <w:p>
+      <w:pPr>
+        <w:pStyle w:val="Normal"/>
+        <w:bidi w:val="0"/>
+        <w:jc w:val="left"/>
+        <w:rPr/>
+      </w:pPr>
+      <w:r>
+        <w:rPr/>
+      </w:r>
+    </w:p>
+    <w:p>
+      <w:pPr>
+        <w:pStyle w:val="Normal"/>
+        <w:bidi w:val="0"/>
+        <w:jc w:val="left"/>
+        <w:rPr/>
+      </w:pPr>
+      <w:r>
+        <w:rPr/>
+      </w:r>
+    </w:p>
+    <w:p>
+      <w:pPr>
+        <w:pStyle w:val="Normal"/>
+        <w:bidi w:val="0"/>
+        <w:jc w:val="left"/>
+        <w:rPr/>
+      </w:pPr>
+      <w:r>
+        <w:rPr/>
+      </w:r>
+    </w:p>
+    <w:p>
+      <w:pPr>
+        <w:pStyle w:val="Normal"/>
+        <w:bidi w:val="0"/>
+        <w:jc w:val="left"/>
+        <w:rPr/>
+      </w:pPr>
+      <w:r>
+        <w:rPr/>
+      </w:r>
+    </w:p>
+    <w:p>
+      <w:pPr>
+        <w:pStyle w:val="Normal"/>
+        <w:bidi w:val="0"/>
+        <w:jc w:val="left"/>
+        <w:rPr/>
+      </w:pPr>
+      <w:r>
+        <w:rPr/>
+      </w:r>
+    </w:p>
+    <w:p>
+      <w:pPr>
+        <w:pStyle w:val="Normal"/>
+        <w:bidi w:val="0"/>
+        <w:jc w:val="left"/>
+        <w:rPr/>
+      </w:pPr>
+      <w:r>
         <w:fldChar w:fldCharType="begin"/>
       </w:r>
       <w:r>
@@ -7914,7 +9049,7 @@
             <wp:extent cx="5343525" cy="2962275"/>
             <wp:effectExtent l="0" t="0" r="0" b="0"/>
             <wp:wrapSquare wrapText="largest"/>
-            <wp:docPr id="21" name="Imagen1" descr=""/>
+            <wp:docPr id="22" name="Imagen1" descr=""/>
             <wp:cNvGraphicFramePr>
               <a:graphicFrameLocks xmlns:a="http://schemas.openxmlformats.org/drawingml/2006/main" noChangeAspect="1"/>
             </wp:cNvGraphicFramePr>
@@ -7922,13 +9057,13 @@
               <a:graphicData uri="http://schemas.openxmlformats.org/drawingml/2006/picture">
                 <pic:pic xmlns:pic="http://schemas.openxmlformats.org/drawingml/2006/picture">
                   <pic:nvPicPr>
-                    <pic:cNvPr id="21" name="Imagen1" descr=""/>
+                    <pic:cNvPr id="22" name="Imagen1" descr=""/>
                     <pic:cNvPicPr>
                       <a:picLocks noChangeAspect="1" noChangeArrowheads="1"/>
                     </pic:cNvPicPr>
                   </pic:nvPicPr>
                   <pic:blipFill>
-                    <a:blip r:embed="rId22"/>
+                    <a:blip r:embed="rId25"/>
                     <a:stretch>
                       <a:fillRect/>
                     </a:stretch>
@@ -7974,6 +9109,193 @@
       </w:pPr>
       <w:r>
         <w:rPr/>
+      </w:r>
+    </w:p>
+    <w:p>
+      <w:pPr>
+        <w:pStyle w:val="Normal"/>
+        <w:bidi w:val="0"/>
+        <w:jc w:val="left"/>
+        <w:rPr/>
+      </w:pPr>
+      <w:r>
+        <w:rPr/>
+      </w:r>
+    </w:p>
+    <w:p>
+      <w:pPr>
+        <w:pStyle w:val="Normal"/>
+        <w:bidi w:val="0"/>
+        <w:jc w:val="left"/>
+        <w:rPr/>
+      </w:pPr>
+      <w:r>
+        <w:rPr/>
+      </w:r>
+    </w:p>
+    <w:p>
+      <w:pPr>
+        <w:pStyle w:val="Normal"/>
+        <w:bidi w:val="0"/>
+        <w:jc w:val="left"/>
+        <w:rPr/>
+      </w:pPr>
+      <w:r>
+        <w:rPr/>
+      </w:r>
+    </w:p>
+    <w:p>
+      <w:pPr>
+        <w:pStyle w:val="Normal"/>
+        <w:bidi w:val="0"/>
+        <w:jc w:val="left"/>
+        <w:rPr/>
+      </w:pPr>
+      <w:r>
+        <w:rPr/>
+      </w:r>
+    </w:p>
+    <w:p>
+      <w:pPr>
+        <w:pStyle w:val="Normal"/>
+        <w:bidi w:val="0"/>
+        <w:jc w:val="left"/>
+        <w:rPr/>
+      </w:pPr>
+      <w:r>
+        <w:rPr/>
+      </w:r>
+    </w:p>
+    <w:p>
+      <w:pPr>
+        <w:pStyle w:val="Normal"/>
+        <w:bidi w:val="0"/>
+        <w:jc w:val="left"/>
+        <w:rPr/>
+      </w:pPr>
+      <w:r>
+        <w:rPr/>
+      </w:r>
+    </w:p>
+    <w:p>
+      <w:pPr>
+        <w:pStyle w:val="Normal"/>
+        <w:bidi w:val="0"/>
+        <w:jc w:val="left"/>
+        <w:rPr/>
+      </w:pPr>
+      <w:r>
+        <w:rPr/>
+      </w:r>
+    </w:p>
+    <w:p>
+      <w:pPr>
+        <w:pStyle w:val="Normal"/>
+        <w:bidi w:val="0"/>
+        <w:jc w:val="left"/>
+        <w:rPr/>
+      </w:pPr>
+      <w:r>
+        <w:rPr/>
+      </w:r>
+    </w:p>
+    <w:p>
+      <w:pPr>
+        <w:pStyle w:val="Normal"/>
+        <w:bidi w:val="0"/>
+        <w:jc w:val="left"/>
+        <w:rPr/>
+      </w:pPr>
+      <w:r>
+        <w:rPr/>
+      </w:r>
+    </w:p>
+    <w:p>
+      <w:pPr>
+        <w:pStyle w:val="Normal"/>
+        <w:bidi w:val="0"/>
+        <w:jc w:val="left"/>
+        <w:rPr/>
+      </w:pPr>
+      <w:r>
+        <w:rPr/>
+      </w:r>
+    </w:p>
+    <w:p>
+      <w:pPr>
+        <w:pStyle w:val="Normal"/>
+        <w:bidi w:val="0"/>
+        <w:jc w:val="left"/>
+        <w:rPr/>
+      </w:pPr>
+      <w:r>
+        <w:rPr/>
+      </w:r>
+    </w:p>
+    <w:p>
+      <w:pPr>
+        <w:pStyle w:val="Normal"/>
+        <w:bidi w:val="0"/>
+        <w:jc w:val="left"/>
+        <w:rPr/>
+      </w:pPr>
+      <w:r>
+        <w:rPr/>
+      </w:r>
+    </w:p>
+    <w:p>
+      <w:pPr>
+        <w:pStyle w:val="Normal"/>
+        <w:bidi w:val="0"/>
+        <w:jc w:val="left"/>
+        <w:rPr/>
+      </w:pPr>
+      <w:r>
+        <w:rPr/>
+      </w:r>
+    </w:p>
+    <w:p>
+      <w:pPr>
+        <w:pStyle w:val="Normal"/>
+        <w:bidi w:val="0"/>
+        <w:jc w:val="left"/>
+        <w:rPr/>
+      </w:pPr>
+      <w:r>
+        <w:rPr/>
+      </w:r>
+    </w:p>
+    <w:p>
+      <w:pPr>
+        <w:pStyle w:val="Normal"/>
+        <w:bidi w:val="0"/>
+        <w:jc w:val="left"/>
+        <w:rPr/>
+      </w:pPr>
+      <w:r>
+        <w:rPr/>
+      </w:r>
+    </w:p>
+    <w:p>
+      <w:pPr>
+        <w:pStyle w:val="Normal"/>
+        <w:bidi w:val="0"/>
+        <w:jc w:val="left"/>
+        <w:rPr/>
+      </w:pPr>
+      <w:r>
+        <w:rPr/>
+      </w:r>
+    </w:p>
+    <w:p>
+      <w:pPr>
+        <w:pStyle w:val="Normal"/>
+        <w:bidi w:val="0"/>
+        <w:jc w:val="left"/>
+        <w:rPr/>
+      </w:pPr>
+      <w:r>
+        <w:rPr/>
         <w:t>Dentro de la gestión de stocks. Realizaremos todas estas opciones en cada una de las familias.</w:t>
       </w:r>
     </w:p>
@@ -8065,7 +9387,7 @@
       </w:r>
     </w:p>
     <w:sectPr>
-      <w:headerReference w:type="default" r:id="rId23"/>
+      <w:headerReference w:type="default" r:id="rId26"/>
       <w:type w:val="nextPage"/>
       <w:pgSz w:w="11906" w:h="16838"/>
       <w:pgMar w:left="1134" w:right="1134" w:gutter="0" w:header="1134" w:top="2521" w:footer="0" w:bottom="1134"/>
@@ -8440,6 +9762,13 @@
     <w:qFormat/>
     <w:rPr>
       <w:rFonts w:ascii="OpenSymbol" w:hAnsi="OpenSymbol" w:eastAsia="OpenSymbol" w:cs="OpenSymbol"/>
+    </w:rPr>
+  </w:style>
+  <w:style w:type="character" w:styleId="EnlacedeInternet">
+    <w:name w:val="Hyperlink"/>
+    <w:rPr>
+      <w:color w:val="000080"/>
+      <w:u w:val="single"/>
     </w:rPr>
   </w:style>
   <w:style w:type="paragraph" w:styleId="Ttulo">

</xml_diff>

<commit_message>
Update perfiles de Usuarios
</commit_message>
<xml_diff>
--- a/Proyecto Colvellog 3.docx
+++ b/Proyecto Colvellog 3.docx
@@ -9386,8 +9386,2598 @@
         <w:rPr/>
       </w:r>
     </w:p>
+    <w:p>
+      <w:pPr>
+        <w:pStyle w:val="Normal"/>
+        <w:bidi w:val="0"/>
+        <w:jc w:val="left"/>
+        <w:rPr/>
+      </w:pPr>
+      <w:r>
+        <w:rPr/>
+      </w:r>
+    </w:p>
+    <w:p>
+      <w:pPr>
+        <w:pStyle w:val="Normal"/>
+        <w:bidi w:val="0"/>
+        <w:jc w:val="left"/>
+        <w:rPr/>
+      </w:pPr>
+      <w:r>
+        <w:rPr/>
+      </w:r>
+    </w:p>
+    <w:p>
+      <w:pPr>
+        <w:pStyle w:val="Normal"/>
+        <w:bidi w:val="0"/>
+        <w:jc w:val="left"/>
+        <w:rPr/>
+      </w:pPr>
+      <w:r>
+        <w:rPr/>
+      </w:r>
+    </w:p>
+    <w:p>
+      <w:pPr>
+        <w:pStyle w:val="Normal"/>
+        <w:bidi w:val="0"/>
+        <w:jc w:val="left"/>
+        <w:rPr/>
+      </w:pPr>
+      <w:r>
+        <w:rPr/>
+      </w:r>
+    </w:p>
+    <w:p>
+      <w:pPr>
+        <w:pStyle w:val="Normal"/>
+        <w:bidi w:val="0"/>
+        <w:jc w:val="left"/>
+        <w:rPr/>
+      </w:pPr>
+      <w:r>
+        <w:rPr/>
+      </w:r>
+    </w:p>
+    <w:p>
+      <w:pPr>
+        <w:pStyle w:val="Normal"/>
+        <w:bidi w:val="0"/>
+        <w:jc w:val="left"/>
+        <w:rPr/>
+      </w:pPr>
+      <w:r>
+        <w:rPr/>
+      </w:r>
+    </w:p>
+    <w:p>
+      <w:pPr>
+        <w:pStyle w:val="Normal"/>
+        <w:bidi w:val="0"/>
+        <w:jc w:val="left"/>
+        <w:rPr/>
+      </w:pPr>
+      <w:r>
+        <w:rPr/>
+      </w:r>
+    </w:p>
+    <w:p>
+      <w:pPr>
+        <w:pStyle w:val="Normal"/>
+        <w:bidi w:val="0"/>
+        <w:jc w:val="left"/>
+        <w:rPr/>
+      </w:pPr>
+      <w:r>
+        <w:rPr/>
+      </w:r>
+    </w:p>
+    <w:p>
+      <w:pPr>
+        <w:pStyle w:val="Normal"/>
+        <w:bidi w:val="0"/>
+        <w:jc w:val="left"/>
+        <w:rPr/>
+      </w:pPr>
+      <w:r>
+        <w:rPr/>
+      </w:r>
+    </w:p>
+    <w:p>
+      <w:pPr>
+        <w:pStyle w:val="Normal"/>
+        <w:bidi w:val="0"/>
+        <w:jc w:val="left"/>
+        <w:rPr/>
+      </w:pPr>
+      <w:r>
+        <w:rPr/>
+      </w:r>
+    </w:p>
+    <w:p>
+      <w:pPr>
+        <w:pStyle w:val="Normal"/>
+        <w:bidi w:val="0"/>
+        <w:jc w:val="left"/>
+        <w:rPr/>
+      </w:pPr>
+      <w:r>
+        <w:rPr/>
+      </w:r>
+    </w:p>
+    <w:p>
+      <w:pPr>
+        <w:pStyle w:val="Normal"/>
+        <w:bidi w:val="0"/>
+        <w:jc w:val="left"/>
+        <w:rPr/>
+      </w:pPr>
+      <w:r>
+        <w:rPr/>
+      </w:r>
+    </w:p>
+    <w:p>
+      <w:pPr>
+        <w:pStyle w:val="Normal"/>
+        <w:bidi w:val="0"/>
+        <w:jc w:val="left"/>
+        <w:rPr/>
+      </w:pPr>
+      <w:r>
+        <w:rPr/>
+      </w:r>
+    </w:p>
+    <w:p>
+      <w:pPr>
+        <w:pStyle w:val="Normal"/>
+        <w:bidi w:val="0"/>
+        <w:jc w:val="left"/>
+        <w:rPr/>
+      </w:pPr>
+      <w:r>
+        <w:rPr/>
+      </w:r>
+    </w:p>
+    <w:p>
+      <w:pPr>
+        <w:pStyle w:val="Normal"/>
+        <w:bidi w:val="0"/>
+        <w:jc w:val="left"/>
+        <w:rPr/>
+      </w:pPr>
+      <w:r>
+        <w:rPr/>
+      </w:r>
+    </w:p>
+    <w:p>
+      <w:pPr>
+        <w:pStyle w:val="Normal"/>
+        <w:bidi w:val="0"/>
+        <w:jc w:val="left"/>
+        <w:rPr/>
+      </w:pPr>
+      <w:r>
+        <w:rPr/>
+      </w:r>
+    </w:p>
+    <w:p>
+      <w:pPr>
+        <w:pStyle w:val="Normal"/>
+        <w:bidi w:val="0"/>
+        <w:jc w:val="left"/>
+        <w:rPr/>
+      </w:pPr>
+      <w:r>
+        <w:rPr/>
+      </w:r>
+    </w:p>
+    <w:p>
+      <w:pPr>
+        <w:pStyle w:val="Normal"/>
+        <w:bidi w:val="0"/>
+        <w:jc w:val="left"/>
+        <w:rPr/>
+      </w:pPr>
+      <w:r>
+        <w:rPr/>
+        <w:t>4 Diagrama Usabilidad</w:t>
+      </w:r>
+    </w:p>
+    <w:p>
+      <w:pPr>
+        <w:pStyle w:val="Normal"/>
+        <w:bidi w:val="0"/>
+        <w:jc w:val="left"/>
+        <w:rPr/>
+      </w:pPr>
+      <w:r>
+        <w:rPr/>
+      </w:r>
+    </w:p>
+    <w:p>
+      <w:pPr>
+        <w:pStyle w:val="Normal"/>
+        <w:bidi w:val="0"/>
+        <w:jc w:val="left"/>
+        <w:rPr/>
+      </w:pPr>
+      <w:r>
+        <w:rPr/>
+      </w:r>
+    </w:p>
+    <w:p>
+      <w:pPr>
+        <w:pStyle w:val="Normal"/>
+        <w:bidi w:val="0"/>
+        <w:jc w:val="left"/>
+        <w:rPr/>
+      </w:pPr>
+      <w:r>
+        <w:rPr/>
+      </w:r>
+    </w:p>
+    <w:p>
+      <w:pPr>
+        <w:pStyle w:val="Normal"/>
+        <w:bidi w:val="0"/>
+        <w:jc w:val="left"/>
+        <w:rPr/>
+      </w:pPr>
+      <w:r>
+        <w:rPr/>
+      </w:r>
+    </w:p>
+    <w:p>
+      <w:pPr>
+        <w:pStyle w:val="Normal"/>
+        <w:bidi w:val="0"/>
+        <w:jc w:val="left"/>
+        <w:rPr/>
+      </w:pPr>
+      <w:r>
+        <w:rPr/>
+      </w:r>
+    </w:p>
+    <w:p>
+      <w:pPr>
+        <w:pStyle w:val="Normal"/>
+        <w:bidi w:val="0"/>
+        <w:jc w:val="left"/>
+        <w:rPr/>
+      </w:pPr>
+      <w:r>
+        <w:rPr/>
+      </w:r>
+    </w:p>
+    <w:p>
+      <w:pPr>
+        <w:pStyle w:val="Normal"/>
+        <w:bidi w:val="0"/>
+        <w:jc w:val="left"/>
+        <w:rPr/>
+      </w:pPr>
+      <w:r>
+        <w:rPr/>
+        <w:drawing>
+          <wp:anchor behindDoc="0" distT="0" distB="0" distL="0" distR="0" simplePos="0" locked="0" layoutInCell="0" allowOverlap="1" relativeHeight="24">
+            <wp:simplePos x="0" y="0"/>
+            <wp:positionH relativeFrom="column">
+              <wp:posOffset>575945</wp:posOffset>
+            </wp:positionH>
+            <wp:positionV relativeFrom="paragraph">
+              <wp:posOffset>85725</wp:posOffset>
+            </wp:positionV>
+            <wp:extent cx="4968240" cy="4122420"/>
+            <wp:effectExtent l="0" t="0" r="0" b="0"/>
+            <wp:wrapSquare wrapText="largest"/>
+            <wp:docPr id="23" name="Imagen23" descr=""/>
+            <wp:cNvGraphicFramePr>
+              <a:graphicFrameLocks xmlns:a="http://schemas.openxmlformats.org/drawingml/2006/main" noChangeAspect="1"/>
+            </wp:cNvGraphicFramePr>
+            <a:graphic xmlns:a="http://schemas.openxmlformats.org/drawingml/2006/main">
+              <a:graphicData uri="http://schemas.openxmlformats.org/drawingml/2006/picture">
+                <pic:pic xmlns:pic="http://schemas.openxmlformats.org/drawingml/2006/picture">
+                  <pic:nvPicPr>
+                    <pic:cNvPr id="23" name="Imagen23" descr=""/>
+                    <pic:cNvPicPr>
+                      <a:picLocks noChangeAspect="1" noChangeArrowheads="1"/>
+                    </pic:cNvPicPr>
+                  </pic:nvPicPr>
+                  <pic:blipFill>
+                    <a:blip r:embed="rId26"/>
+                    <a:stretch>
+                      <a:fillRect/>
+                    </a:stretch>
+                  </pic:blipFill>
+                  <pic:spPr bwMode="auto">
+                    <a:xfrm>
+                      <a:off x="0" y="0"/>
+                      <a:ext cx="4968240" cy="4122420"/>
+                    </a:xfrm>
+                    <a:prstGeom prst="rect">
+                      <a:avLst/>
+                    </a:prstGeom>
+                  </pic:spPr>
+                </pic:pic>
+              </a:graphicData>
+            </a:graphic>
+          </wp:anchor>
+        </w:drawing>
+      </w:r>
+    </w:p>
+    <w:p>
+      <w:pPr>
+        <w:pStyle w:val="Normal"/>
+        <w:bidi w:val="0"/>
+        <w:jc w:val="left"/>
+        <w:rPr/>
+      </w:pPr>
+      <w:r>
+        <w:rPr/>
+      </w:r>
+    </w:p>
+    <w:p>
+      <w:pPr>
+        <w:pStyle w:val="Normal"/>
+        <w:bidi w:val="0"/>
+        <w:jc w:val="left"/>
+        <w:rPr/>
+      </w:pPr>
+      <w:r>
+        <w:rPr/>
+      </w:r>
+    </w:p>
+    <w:p>
+      <w:pPr>
+        <w:pStyle w:val="Normal"/>
+        <w:bidi w:val="0"/>
+        <w:jc w:val="left"/>
+        <w:rPr/>
+      </w:pPr>
+      <w:r>
+        <w:rPr/>
+      </w:r>
+    </w:p>
+    <w:p>
+      <w:pPr>
+        <w:pStyle w:val="Normal"/>
+        <w:bidi w:val="0"/>
+        <w:jc w:val="left"/>
+        <w:rPr/>
+      </w:pPr>
+      <w:r>
+        <w:rPr/>
+      </w:r>
+    </w:p>
+    <w:p>
+      <w:pPr>
+        <w:pStyle w:val="Normal"/>
+        <w:bidi w:val="0"/>
+        <w:jc w:val="left"/>
+        <w:rPr/>
+      </w:pPr>
+      <w:r>
+        <w:rPr/>
+      </w:r>
+    </w:p>
+    <w:p>
+      <w:pPr>
+        <w:pStyle w:val="Normal"/>
+        <w:bidi w:val="0"/>
+        <w:jc w:val="left"/>
+        <w:rPr/>
+      </w:pPr>
+      <w:r>
+        <w:rPr/>
+      </w:r>
+    </w:p>
+    <w:p>
+      <w:pPr>
+        <w:pStyle w:val="Normal"/>
+        <w:bidi w:val="0"/>
+        <w:jc w:val="left"/>
+        <w:rPr/>
+      </w:pPr>
+      <w:r>
+        <w:rPr/>
+      </w:r>
+    </w:p>
+    <w:p>
+      <w:pPr>
+        <w:pStyle w:val="Normal"/>
+        <w:bidi w:val="0"/>
+        <w:jc w:val="left"/>
+        <w:rPr/>
+      </w:pPr>
+      <w:r>
+        <w:rPr/>
+      </w:r>
+    </w:p>
+    <w:p>
+      <w:pPr>
+        <w:pStyle w:val="Normal"/>
+        <w:bidi w:val="0"/>
+        <w:jc w:val="left"/>
+        <w:rPr/>
+      </w:pPr>
+      <w:r>
+        <w:rPr/>
+      </w:r>
+    </w:p>
+    <w:p>
+      <w:pPr>
+        <w:pStyle w:val="Normal"/>
+        <w:bidi w:val="0"/>
+        <w:jc w:val="left"/>
+        <w:rPr/>
+      </w:pPr>
+      <w:r>
+        <w:rPr/>
+      </w:r>
+    </w:p>
+    <w:p>
+      <w:pPr>
+        <w:pStyle w:val="Normal"/>
+        <w:bidi w:val="0"/>
+        <w:jc w:val="left"/>
+        <w:rPr/>
+      </w:pPr>
+      <w:r>
+        <w:rPr/>
+      </w:r>
+    </w:p>
+    <w:p>
+      <w:pPr>
+        <w:pStyle w:val="Normal"/>
+        <w:bidi w:val="0"/>
+        <w:jc w:val="left"/>
+        <w:rPr/>
+      </w:pPr>
+      <w:r>
+        <w:rPr/>
+      </w:r>
+    </w:p>
+    <w:p>
+      <w:pPr>
+        <w:pStyle w:val="Normal"/>
+        <w:bidi w:val="0"/>
+        <w:jc w:val="left"/>
+        <w:rPr/>
+      </w:pPr>
+      <w:r>
+        <w:rPr/>
+      </w:r>
+    </w:p>
+    <w:p>
+      <w:pPr>
+        <w:pStyle w:val="Normal"/>
+        <w:bidi w:val="0"/>
+        <w:jc w:val="left"/>
+        <w:rPr/>
+      </w:pPr>
+      <w:r>
+        <w:rPr/>
+      </w:r>
+    </w:p>
+    <w:p>
+      <w:pPr>
+        <w:pStyle w:val="Normal"/>
+        <w:bidi w:val="0"/>
+        <w:jc w:val="left"/>
+        <w:rPr/>
+      </w:pPr>
+      <w:r>
+        <w:rPr/>
+      </w:r>
+    </w:p>
+    <w:p>
+      <w:pPr>
+        <w:pStyle w:val="Normal"/>
+        <w:bidi w:val="0"/>
+        <w:jc w:val="left"/>
+        <w:rPr/>
+      </w:pPr>
+      <w:r>
+        <w:rPr/>
+      </w:r>
+    </w:p>
+    <w:p>
+      <w:pPr>
+        <w:pStyle w:val="Normal"/>
+        <w:bidi w:val="0"/>
+        <w:jc w:val="left"/>
+        <w:rPr/>
+      </w:pPr>
+      <w:r>
+        <w:rPr/>
+      </w:r>
+    </w:p>
+    <w:p>
+      <w:pPr>
+        <w:pStyle w:val="Normal"/>
+        <w:bidi w:val="0"/>
+        <w:jc w:val="left"/>
+        <w:rPr/>
+      </w:pPr>
+      <w:r>
+        <w:rPr/>
+      </w:r>
+    </w:p>
+    <w:p>
+      <w:pPr>
+        <w:pStyle w:val="Normal"/>
+        <w:bidi w:val="0"/>
+        <w:jc w:val="left"/>
+        <w:rPr/>
+      </w:pPr>
+      <w:r>
+        <w:rPr/>
+      </w:r>
+    </w:p>
+    <w:p>
+      <w:pPr>
+        <w:pStyle w:val="Normal"/>
+        <w:bidi w:val="0"/>
+        <w:jc w:val="left"/>
+        <w:rPr/>
+      </w:pPr>
+      <w:r>
+        <w:rPr/>
+      </w:r>
+    </w:p>
+    <w:p>
+      <w:pPr>
+        <w:pStyle w:val="Normal"/>
+        <w:bidi w:val="0"/>
+        <w:jc w:val="left"/>
+        <w:rPr/>
+      </w:pPr>
+      <w:r>
+        <w:rPr/>
+      </w:r>
+    </w:p>
+    <w:p>
+      <w:pPr>
+        <w:pStyle w:val="Normal"/>
+        <w:bidi w:val="0"/>
+        <w:jc w:val="left"/>
+        <w:rPr/>
+      </w:pPr>
+      <w:r>
+        <w:rPr/>
+      </w:r>
+    </w:p>
+    <w:p>
+      <w:pPr>
+        <w:pStyle w:val="Normal"/>
+        <w:bidi w:val="0"/>
+        <w:jc w:val="left"/>
+        <w:rPr/>
+      </w:pPr>
+      <w:r>
+        <w:rPr/>
+      </w:r>
+    </w:p>
+    <w:p>
+      <w:pPr>
+        <w:pStyle w:val="Normal"/>
+        <w:bidi w:val="0"/>
+        <w:jc w:val="left"/>
+        <w:rPr/>
+      </w:pPr>
+      <w:r>
+        <w:rPr/>
+      </w:r>
+    </w:p>
+    <w:p>
+      <w:pPr>
+        <w:pStyle w:val="Normal"/>
+        <w:bidi w:val="0"/>
+        <w:jc w:val="left"/>
+        <w:rPr/>
+      </w:pPr>
+      <w:r>
+        <w:rPr/>
+      </w:r>
+    </w:p>
+    <w:p>
+      <w:pPr>
+        <w:pStyle w:val="Normal"/>
+        <w:bidi w:val="0"/>
+        <w:jc w:val="left"/>
+        <w:rPr/>
+      </w:pPr>
+      <w:r>
+        <w:rPr/>
+      </w:r>
+    </w:p>
+    <w:p>
+      <w:pPr>
+        <w:pStyle w:val="Normal"/>
+        <w:bidi w:val="0"/>
+        <w:jc w:val="left"/>
+        <w:rPr/>
+      </w:pPr>
+      <w:r>
+        <w:rPr/>
+      </w:r>
+    </w:p>
+    <w:p>
+      <w:pPr>
+        <w:pStyle w:val="Normal"/>
+        <w:bidi w:val="0"/>
+        <w:jc w:val="left"/>
+        <w:rPr/>
+      </w:pPr>
+      <w:r>
+        <w:rPr/>
+      </w:r>
+    </w:p>
+    <w:p>
+      <w:pPr>
+        <w:pStyle w:val="Normal"/>
+        <w:bidi w:val="0"/>
+        <w:jc w:val="left"/>
+        <w:rPr/>
+      </w:pPr>
+      <w:r>
+        <w:rPr/>
+      </w:r>
+    </w:p>
+    <w:p>
+      <w:pPr>
+        <w:pStyle w:val="Normal"/>
+        <w:bidi w:val="0"/>
+        <w:jc w:val="left"/>
+        <w:rPr/>
+      </w:pPr>
+      <w:r>
+        <w:rPr/>
+      </w:r>
+    </w:p>
+    <w:p>
+      <w:pPr>
+        <w:pStyle w:val="Normal"/>
+        <w:bidi w:val="0"/>
+        <w:jc w:val="left"/>
+        <w:rPr/>
+      </w:pPr>
+      <w:r>
+        <w:rPr/>
+      </w:r>
+    </w:p>
+    <w:p>
+      <w:pPr>
+        <w:pStyle w:val="Normal"/>
+        <w:bidi w:val="0"/>
+        <w:jc w:val="left"/>
+        <w:rPr/>
+      </w:pPr>
+      <w:r>
+        <w:rPr/>
+      </w:r>
+    </w:p>
+    <w:p>
+      <w:pPr>
+        <w:pStyle w:val="Normal"/>
+        <w:bidi w:val="0"/>
+        <w:jc w:val="left"/>
+        <w:rPr/>
+      </w:pPr>
+      <w:r>
+        <w:rPr/>
+      </w:r>
+    </w:p>
+    <w:p>
+      <w:pPr>
+        <w:pStyle w:val="Normal"/>
+        <w:bidi w:val="0"/>
+        <w:jc w:val="left"/>
+        <w:rPr/>
+      </w:pPr>
+      <w:r>
+        <w:rPr/>
+      </w:r>
+    </w:p>
+    <w:p>
+      <w:pPr>
+        <w:pStyle w:val="Normal"/>
+        <w:bidi w:val="0"/>
+        <w:jc w:val="left"/>
+        <w:rPr/>
+      </w:pPr>
+      <w:r>
+        <w:rPr/>
+      </w:r>
+    </w:p>
+    <w:p>
+      <w:pPr>
+        <w:pStyle w:val="Normal"/>
+        <w:bidi w:val="0"/>
+        <w:jc w:val="left"/>
+        <w:rPr/>
+      </w:pPr>
+      <w:r>
+        <w:rPr/>
+      </w:r>
+    </w:p>
+    <w:p>
+      <w:pPr>
+        <w:pStyle w:val="Normal"/>
+        <w:bidi w:val="0"/>
+        <w:jc w:val="left"/>
+        <w:rPr/>
+      </w:pPr>
+      <w:r>
+        <w:rPr/>
+      </w:r>
+    </w:p>
+    <w:p>
+      <w:pPr>
+        <w:pStyle w:val="Normal"/>
+        <w:bidi w:val="0"/>
+        <w:jc w:val="left"/>
+        <w:rPr/>
+      </w:pPr>
+      <w:r>
+        <w:rPr/>
+      </w:r>
+    </w:p>
+    <w:p>
+      <w:pPr>
+        <w:pStyle w:val="Normal"/>
+        <w:bidi w:val="0"/>
+        <w:jc w:val="left"/>
+        <w:rPr/>
+      </w:pPr>
+      <w:r>
+        <w:rPr/>
+      </w:r>
+    </w:p>
+    <w:p>
+      <w:pPr>
+        <w:pStyle w:val="Normal"/>
+        <w:bidi w:val="0"/>
+        <w:jc w:val="left"/>
+        <w:rPr/>
+      </w:pPr>
+      <w:r>
+        <w:rPr/>
+      </w:r>
+    </w:p>
+    <w:p>
+      <w:pPr>
+        <w:pStyle w:val="Normal"/>
+        <w:bidi w:val="0"/>
+        <w:jc w:val="left"/>
+        <w:rPr/>
+      </w:pPr>
+      <w:r>
+        <w:rPr/>
+        <w:drawing>
+          <wp:anchor behindDoc="0" distT="0" distB="0" distL="0" distR="0" simplePos="0" locked="0" layoutInCell="0" allowOverlap="1" relativeHeight="25">
+            <wp:simplePos x="0" y="0"/>
+            <wp:positionH relativeFrom="column">
+              <wp:align>center</wp:align>
+            </wp:positionH>
+            <wp:positionV relativeFrom="paragraph">
+              <wp:posOffset>635</wp:posOffset>
+            </wp:positionV>
+            <wp:extent cx="5525135" cy="6068060"/>
+            <wp:effectExtent l="0" t="0" r="0" b="0"/>
+            <wp:wrapSquare wrapText="largest"/>
+            <wp:docPr id="24" name="Imagen24" descr=""/>
+            <wp:cNvGraphicFramePr>
+              <a:graphicFrameLocks xmlns:a="http://schemas.openxmlformats.org/drawingml/2006/main" noChangeAspect="1"/>
+            </wp:cNvGraphicFramePr>
+            <a:graphic xmlns:a="http://schemas.openxmlformats.org/drawingml/2006/main">
+              <a:graphicData uri="http://schemas.openxmlformats.org/drawingml/2006/picture">
+                <pic:pic xmlns:pic="http://schemas.openxmlformats.org/drawingml/2006/picture">
+                  <pic:nvPicPr>
+                    <pic:cNvPr id="24" name="Imagen24" descr=""/>
+                    <pic:cNvPicPr>
+                      <a:picLocks noChangeAspect="1" noChangeArrowheads="1"/>
+                    </pic:cNvPicPr>
+                  </pic:nvPicPr>
+                  <pic:blipFill>
+                    <a:blip r:embed="rId27"/>
+                    <a:stretch>
+                      <a:fillRect/>
+                    </a:stretch>
+                  </pic:blipFill>
+                  <pic:spPr bwMode="auto">
+                    <a:xfrm>
+                      <a:off x="0" y="0"/>
+                      <a:ext cx="5525135" cy="6068060"/>
+                    </a:xfrm>
+                    <a:prstGeom prst="rect">
+                      <a:avLst/>
+                    </a:prstGeom>
+                  </pic:spPr>
+                </pic:pic>
+              </a:graphicData>
+            </a:graphic>
+          </wp:anchor>
+        </w:drawing>
+      </w:r>
+    </w:p>
+    <w:p>
+      <w:pPr>
+        <w:pStyle w:val="Normal"/>
+        <w:bidi w:val="0"/>
+        <w:jc w:val="left"/>
+        <w:rPr/>
+      </w:pPr>
+      <w:r>
+        <w:rPr/>
+      </w:r>
+    </w:p>
+    <w:p>
+      <w:pPr>
+        <w:pStyle w:val="Normal"/>
+        <w:bidi w:val="0"/>
+        <w:jc w:val="left"/>
+        <w:rPr/>
+      </w:pPr>
+      <w:r>
+        <w:rPr/>
+      </w:r>
+    </w:p>
+    <w:p>
+      <w:pPr>
+        <w:pStyle w:val="Normal"/>
+        <w:bidi w:val="0"/>
+        <w:jc w:val="left"/>
+        <w:rPr/>
+      </w:pPr>
+      <w:r>
+        <w:rPr/>
+      </w:r>
+    </w:p>
+    <w:p>
+      <w:pPr>
+        <w:pStyle w:val="Normal"/>
+        <w:bidi w:val="0"/>
+        <w:jc w:val="left"/>
+        <w:rPr/>
+      </w:pPr>
+      <w:r>
+        <w:rPr/>
+      </w:r>
+    </w:p>
+    <w:p>
+      <w:pPr>
+        <w:pStyle w:val="Normal"/>
+        <w:bidi w:val="0"/>
+        <w:jc w:val="left"/>
+        <w:rPr/>
+      </w:pPr>
+      <w:r>
+        <w:rPr/>
+      </w:r>
+    </w:p>
+    <w:p>
+      <w:pPr>
+        <w:pStyle w:val="Normal"/>
+        <w:bidi w:val="0"/>
+        <w:jc w:val="left"/>
+        <w:rPr/>
+      </w:pPr>
+      <w:r>
+        <w:rPr/>
+      </w:r>
+    </w:p>
+    <w:p>
+      <w:pPr>
+        <w:pStyle w:val="Normal"/>
+        <w:bidi w:val="0"/>
+        <w:jc w:val="left"/>
+        <w:rPr/>
+      </w:pPr>
+      <w:r>
+        <w:rPr/>
+      </w:r>
+    </w:p>
+    <w:p>
+      <w:pPr>
+        <w:pStyle w:val="Normal"/>
+        <w:bidi w:val="0"/>
+        <w:jc w:val="left"/>
+        <w:rPr/>
+      </w:pPr>
+      <w:r>
+        <w:rPr/>
+      </w:r>
+    </w:p>
+    <w:p>
+      <w:pPr>
+        <w:pStyle w:val="Normal"/>
+        <w:bidi w:val="0"/>
+        <w:jc w:val="left"/>
+        <w:rPr/>
+      </w:pPr>
+      <w:r>
+        <w:rPr/>
+      </w:r>
+    </w:p>
+    <w:p>
+      <w:pPr>
+        <w:pStyle w:val="Normal"/>
+        <w:bidi w:val="0"/>
+        <w:jc w:val="left"/>
+        <w:rPr/>
+      </w:pPr>
+      <w:r>
+        <w:rPr/>
+      </w:r>
+    </w:p>
+    <w:p>
+      <w:pPr>
+        <w:pStyle w:val="Normal"/>
+        <w:bidi w:val="0"/>
+        <w:jc w:val="left"/>
+        <w:rPr/>
+      </w:pPr>
+      <w:r>
+        <w:rPr/>
+      </w:r>
+    </w:p>
+    <w:p>
+      <w:pPr>
+        <w:pStyle w:val="Normal"/>
+        <w:bidi w:val="0"/>
+        <w:jc w:val="left"/>
+        <w:rPr/>
+      </w:pPr>
+      <w:r>
+        <w:rPr/>
+      </w:r>
+    </w:p>
+    <w:p>
+      <w:pPr>
+        <w:pStyle w:val="Normal"/>
+        <w:bidi w:val="0"/>
+        <w:jc w:val="left"/>
+        <w:rPr/>
+      </w:pPr>
+      <w:r>
+        <w:rPr/>
+      </w:r>
+    </w:p>
+    <w:p>
+      <w:pPr>
+        <w:pStyle w:val="Normal"/>
+        <w:bidi w:val="0"/>
+        <w:jc w:val="left"/>
+        <w:rPr/>
+      </w:pPr>
+      <w:r>
+        <w:rPr/>
+      </w:r>
+    </w:p>
+    <w:p>
+      <w:pPr>
+        <w:pStyle w:val="Normal"/>
+        <w:bidi w:val="0"/>
+        <w:jc w:val="left"/>
+        <w:rPr/>
+      </w:pPr>
+      <w:r>
+        <w:rPr/>
+      </w:r>
+    </w:p>
+    <w:p>
+      <w:pPr>
+        <w:pStyle w:val="Normal"/>
+        <w:bidi w:val="0"/>
+        <w:jc w:val="left"/>
+        <w:rPr/>
+      </w:pPr>
+      <w:r>
+        <w:rPr/>
+      </w:r>
+    </w:p>
+    <w:p>
+      <w:pPr>
+        <w:pStyle w:val="Normal"/>
+        <w:bidi w:val="0"/>
+        <w:jc w:val="left"/>
+        <w:rPr/>
+      </w:pPr>
+      <w:r>
+        <w:rPr/>
+      </w:r>
+    </w:p>
+    <w:p>
+      <w:pPr>
+        <w:pStyle w:val="Normal"/>
+        <w:bidi w:val="0"/>
+        <w:jc w:val="left"/>
+        <w:rPr/>
+      </w:pPr>
+      <w:r>
+        <w:rPr/>
+      </w:r>
+    </w:p>
+    <w:p>
+      <w:pPr>
+        <w:pStyle w:val="Normal"/>
+        <w:bidi w:val="0"/>
+        <w:jc w:val="left"/>
+        <w:rPr/>
+      </w:pPr>
+      <w:r>
+        <w:rPr/>
+      </w:r>
+    </w:p>
+    <w:p>
+      <w:pPr>
+        <w:pStyle w:val="Normal"/>
+        <w:bidi w:val="0"/>
+        <w:jc w:val="left"/>
+        <w:rPr/>
+      </w:pPr>
+      <w:r>
+        <w:rPr/>
+      </w:r>
+    </w:p>
+    <w:p>
+      <w:pPr>
+        <w:pStyle w:val="Normal"/>
+        <w:bidi w:val="0"/>
+        <w:jc w:val="left"/>
+        <w:rPr/>
+      </w:pPr>
+      <w:r>
+        <w:rPr/>
+      </w:r>
+    </w:p>
+    <w:p>
+      <w:pPr>
+        <w:pStyle w:val="Normal"/>
+        <w:bidi w:val="0"/>
+        <w:jc w:val="left"/>
+        <w:rPr/>
+      </w:pPr>
+      <w:r>
+        <w:rPr/>
+      </w:r>
+    </w:p>
+    <w:p>
+      <w:pPr>
+        <w:pStyle w:val="Normal"/>
+        <w:bidi w:val="0"/>
+        <w:jc w:val="left"/>
+        <w:rPr/>
+      </w:pPr>
+      <w:r>
+        <w:rPr/>
+      </w:r>
+    </w:p>
+    <w:p>
+      <w:pPr>
+        <w:pStyle w:val="Normal"/>
+        <w:bidi w:val="0"/>
+        <w:jc w:val="left"/>
+        <w:rPr/>
+      </w:pPr>
+      <w:r>
+        <w:rPr/>
+      </w:r>
+    </w:p>
+    <w:p>
+      <w:pPr>
+        <w:pStyle w:val="Normal"/>
+        <w:bidi w:val="0"/>
+        <w:jc w:val="left"/>
+        <w:rPr/>
+      </w:pPr>
+      <w:r>
+        <w:rPr/>
+      </w:r>
+    </w:p>
+    <w:p>
+      <w:pPr>
+        <w:pStyle w:val="Normal"/>
+        <w:bidi w:val="0"/>
+        <w:jc w:val="left"/>
+        <w:rPr/>
+      </w:pPr>
+      <w:r>
+        <w:rPr/>
+      </w:r>
+    </w:p>
+    <w:p>
+      <w:pPr>
+        <w:pStyle w:val="Normal"/>
+        <w:bidi w:val="0"/>
+        <w:jc w:val="left"/>
+        <w:rPr/>
+      </w:pPr>
+      <w:r>
+        <w:rPr/>
+      </w:r>
+    </w:p>
+    <w:p>
+      <w:pPr>
+        <w:pStyle w:val="Normal"/>
+        <w:bidi w:val="0"/>
+        <w:jc w:val="left"/>
+        <w:rPr/>
+      </w:pPr>
+      <w:r>
+        <w:rPr/>
+      </w:r>
+    </w:p>
+    <w:p>
+      <w:pPr>
+        <w:pStyle w:val="Normal"/>
+        <w:bidi w:val="0"/>
+        <w:jc w:val="left"/>
+        <w:rPr/>
+      </w:pPr>
+      <w:r>
+        <w:rPr/>
+      </w:r>
+    </w:p>
+    <w:p>
+      <w:pPr>
+        <w:pStyle w:val="Normal"/>
+        <w:bidi w:val="0"/>
+        <w:jc w:val="left"/>
+        <w:rPr/>
+      </w:pPr>
+      <w:r>
+        <w:rPr/>
+      </w:r>
+    </w:p>
+    <w:p>
+      <w:pPr>
+        <w:pStyle w:val="Normal"/>
+        <w:bidi w:val="0"/>
+        <w:jc w:val="left"/>
+        <w:rPr/>
+      </w:pPr>
+      <w:r>
+        <w:rPr/>
+      </w:r>
+    </w:p>
+    <w:p>
+      <w:pPr>
+        <w:pStyle w:val="Normal"/>
+        <w:bidi w:val="0"/>
+        <w:jc w:val="left"/>
+        <w:rPr/>
+      </w:pPr>
+      <w:r>
+        <w:rPr/>
+      </w:r>
+    </w:p>
+    <w:p>
+      <w:pPr>
+        <w:pStyle w:val="Normal"/>
+        <w:bidi w:val="0"/>
+        <w:jc w:val="left"/>
+        <w:rPr/>
+      </w:pPr>
+      <w:r>
+        <w:rPr/>
+      </w:r>
+    </w:p>
+    <w:p>
+      <w:pPr>
+        <w:pStyle w:val="Normal"/>
+        <w:bidi w:val="0"/>
+        <w:jc w:val="left"/>
+        <w:rPr/>
+      </w:pPr>
+      <w:r>
+        <w:rPr/>
+      </w:r>
+    </w:p>
+    <w:p>
+      <w:pPr>
+        <w:pStyle w:val="Normal"/>
+        <w:bidi w:val="0"/>
+        <w:jc w:val="left"/>
+        <w:rPr/>
+      </w:pPr>
+      <w:r>
+        <w:rPr/>
+      </w:r>
+    </w:p>
+    <w:p>
+      <w:pPr>
+        <w:pStyle w:val="Normal"/>
+        <w:bidi w:val="0"/>
+        <w:jc w:val="left"/>
+        <w:rPr/>
+      </w:pPr>
+      <w:r>
+        <w:rPr/>
+      </w:r>
+    </w:p>
+    <w:p>
+      <w:pPr>
+        <w:pStyle w:val="Normal"/>
+        <w:bidi w:val="0"/>
+        <w:jc w:val="left"/>
+        <w:rPr/>
+      </w:pPr>
+      <w:r>
+        <w:rPr/>
+      </w:r>
+    </w:p>
+    <w:p>
+      <w:pPr>
+        <w:pStyle w:val="Normal"/>
+        <w:bidi w:val="0"/>
+        <w:jc w:val="left"/>
+        <w:rPr/>
+      </w:pPr>
+      <w:r>
+        <w:rPr/>
+      </w:r>
+    </w:p>
+    <w:p>
+      <w:pPr>
+        <w:pStyle w:val="Normal"/>
+        <w:bidi w:val="0"/>
+        <w:jc w:val="left"/>
+        <w:rPr/>
+      </w:pPr>
+      <w:r>
+        <w:rPr/>
+      </w:r>
+    </w:p>
+    <w:p>
+      <w:pPr>
+        <w:pStyle w:val="Normal"/>
+        <w:bidi w:val="0"/>
+        <w:jc w:val="left"/>
+        <w:rPr/>
+      </w:pPr>
+      <w:r>
+        <w:rPr/>
+      </w:r>
+    </w:p>
+    <w:p>
+      <w:pPr>
+        <w:pStyle w:val="Normal"/>
+        <w:bidi w:val="0"/>
+        <w:jc w:val="left"/>
+        <w:rPr/>
+      </w:pPr>
+      <w:r>
+        <w:rPr/>
+      </w:r>
+    </w:p>
+    <w:p>
+      <w:pPr>
+        <w:pStyle w:val="Normal"/>
+        <w:bidi w:val="0"/>
+        <w:jc w:val="left"/>
+        <w:rPr/>
+      </w:pPr>
+      <w:r>
+        <w:rPr/>
+      </w:r>
+    </w:p>
+    <w:p>
+      <w:pPr>
+        <w:pStyle w:val="Normal"/>
+        <w:bidi w:val="0"/>
+        <w:jc w:val="left"/>
+        <w:rPr/>
+      </w:pPr>
+      <w:r>
+        <w:rPr/>
+      </w:r>
+    </w:p>
+    <w:p>
+      <w:pPr>
+        <w:pStyle w:val="Normal"/>
+        <w:bidi w:val="0"/>
+        <w:jc w:val="left"/>
+        <w:rPr/>
+      </w:pPr>
+      <w:r>
+        <w:rPr/>
+      </w:r>
+    </w:p>
+    <w:p>
+      <w:pPr>
+        <w:pStyle w:val="Normal"/>
+        <w:bidi w:val="0"/>
+        <w:jc w:val="left"/>
+        <w:rPr/>
+      </w:pPr>
+      <w:r>
+        <w:rPr/>
+        <w:drawing>
+          <wp:anchor behindDoc="0" distT="0" distB="0" distL="0" distR="0" simplePos="0" locked="0" layoutInCell="0" allowOverlap="1" relativeHeight="26">
+            <wp:simplePos x="0" y="0"/>
+            <wp:positionH relativeFrom="column">
+              <wp:align>center</wp:align>
+            </wp:positionH>
+            <wp:positionV relativeFrom="paragraph">
+              <wp:posOffset>635</wp:posOffset>
+            </wp:positionV>
+            <wp:extent cx="6120130" cy="1877060"/>
+            <wp:effectExtent l="0" t="0" r="0" b="0"/>
+            <wp:wrapSquare wrapText="largest"/>
+            <wp:docPr id="25" name="Imagen25" descr=""/>
+            <wp:cNvGraphicFramePr>
+              <a:graphicFrameLocks xmlns:a="http://schemas.openxmlformats.org/drawingml/2006/main" noChangeAspect="1"/>
+            </wp:cNvGraphicFramePr>
+            <a:graphic xmlns:a="http://schemas.openxmlformats.org/drawingml/2006/main">
+              <a:graphicData uri="http://schemas.openxmlformats.org/drawingml/2006/picture">
+                <pic:pic xmlns:pic="http://schemas.openxmlformats.org/drawingml/2006/picture">
+                  <pic:nvPicPr>
+                    <pic:cNvPr id="25" name="Imagen25" descr=""/>
+                    <pic:cNvPicPr>
+                      <a:picLocks noChangeAspect="1" noChangeArrowheads="1"/>
+                    </pic:cNvPicPr>
+                  </pic:nvPicPr>
+                  <pic:blipFill>
+                    <a:blip r:embed="rId28"/>
+                    <a:stretch>
+                      <a:fillRect/>
+                    </a:stretch>
+                  </pic:blipFill>
+                  <pic:spPr bwMode="auto">
+                    <a:xfrm>
+                      <a:off x="0" y="0"/>
+                      <a:ext cx="6120130" cy="1877060"/>
+                    </a:xfrm>
+                    <a:prstGeom prst="rect">
+                      <a:avLst/>
+                    </a:prstGeom>
+                  </pic:spPr>
+                </pic:pic>
+              </a:graphicData>
+            </a:graphic>
+          </wp:anchor>
+        </w:drawing>
+      </w:r>
+    </w:p>
+    <w:p>
+      <w:pPr>
+        <w:pStyle w:val="Normal"/>
+        <w:bidi w:val="0"/>
+        <w:jc w:val="left"/>
+        <w:rPr/>
+      </w:pPr>
+      <w:r>
+        <w:rPr/>
+      </w:r>
+    </w:p>
+    <w:p>
+      <w:pPr>
+        <w:pStyle w:val="Normal"/>
+        <w:bidi w:val="0"/>
+        <w:jc w:val="left"/>
+        <w:rPr/>
+      </w:pPr>
+      <w:r>
+        <w:rPr/>
+      </w:r>
+    </w:p>
+    <w:p>
+      <w:pPr>
+        <w:pStyle w:val="Normal"/>
+        <w:bidi w:val="0"/>
+        <w:jc w:val="left"/>
+        <w:rPr/>
+      </w:pPr>
+      <w:r>
+        <w:rPr/>
+        <w:drawing>
+          <wp:anchor behindDoc="0" distT="0" distB="0" distL="0" distR="0" simplePos="0" locked="0" layoutInCell="0" allowOverlap="1" relativeHeight="27">
+            <wp:simplePos x="0" y="0"/>
+            <wp:positionH relativeFrom="column">
+              <wp:align>center</wp:align>
+            </wp:positionH>
+            <wp:positionV relativeFrom="paragraph">
+              <wp:posOffset>635</wp:posOffset>
+            </wp:positionV>
+            <wp:extent cx="6120130" cy="4766310"/>
+            <wp:effectExtent l="0" t="0" r="0" b="0"/>
+            <wp:wrapSquare wrapText="largest"/>
+            <wp:docPr id="26" name="Imagen26" descr=""/>
+            <wp:cNvGraphicFramePr>
+              <a:graphicFrameLocks xmlns:a="http://schemas.openxmlformats.org/drawingml/2006/main" noChangeAspect="1"/>
+            </wp:cNvGraphicFramePr>
+            <a:graphic xmlns:a="http://schemas.openxmlformats.org/drawingml/2006/main">
+              <a:graphicData uri="http://schemas.openxmlformats.org/drawingml/2006/picture">
+                <pic:pic xmlns:pic="http://schemas.openxmlformats.org/drawingml/2006/picture">
+                  <pic:nvPicPr>
+                    <pic:cNvPr id="26" name="Imagen26" descr=""/>
+                    <pic:cNvPicPr>
+                      <a:picLocks noChangeAspect="1" noChangeArrowheads="1"/>
+                    </pic:cNvPicPr>
+                  </pic:nvPicPr>
+                  <pic:blipFill>
+                    <a:blip r:embed="rId29"/>
+                    <a:stretch>
+                      <a:fillRect/>
+                    </a:stretch>
+                  </pic:blipFill>
+                  <pic:spPr bwMode="auto">
+                    <a:xfrm>
+                      <a:off x="0" y="0"/>
+                      <a:ext cx="6120130" cy="4766310"/>
+                    </a:xfrm>
+                    <a:prstGeom prst="rect">
+                      <a:avLst/>
+                    </a:prstGeom>
+                  </pic:spPr>
+                </pic:pic>
+              </a:graphicData>
+            </a:graphic>
+          </wp:anchor>
+        </w:drawing>
+      </w:r>
+    </w:p>
+    <w:p>
+      <w:pPr>
+        <w:pStyle w:val="Normal"/>
+        <w:bidi w:val="0"/>
+        <w:jc w:val="left"/>
+        <w:rPr/>
+      </w:pPr>
+      <w:r>
+        <w:rPr/>
+      </w:r>
+    </w:p>
+    <w:p>
+      <w:pPr>
+        <w:pStyle w:val="Normal"/>
+        <w:bidi w:val="0"/>
+        <w:jc w:val="left"/>
+        <w:rPr/>
+      </w:pPr>
+      <w:r>
+        <w:rPr/>
+      </w:r>
+    </w:p>
+    <w:p>
+      <w:pPr>
+        <w:pStyle w:val="Normal"/>
+        <w:bidi w:val="0"/>
+        <w:jc w:val="left"/>
+        <w:rPr/>
+      </w:pPr>
+      <w:r>
+        <w:rPr/>
+      </w:r>
+    </w:p>
+    <w:p>
+      <w:pPr>
+        <w:pStyle w:val="Normal"/>
+        <w:bidi w:val="0"/>
+        <w:jc w:val="left"/>
+        <w:rPr/>
+      </w:pPr>
+      <w:r>
+        <w:rPr/>
+      </w:r>
+    </w:p>
+    <w:p>
+      <w:pPr>
+        <w:pStyle w:val="Normal"/>
+        <w:bidi w:val="0"/>
+        <w:jc w:val="left"/>
+        <w:rPr/>
+      </w:pPr>
+      <w:r>
+        <w:rPr/>
+      </w:r>
+    </w:p>
+    <w:p>
+      <w:pPr>
+        <w:pStyle w:val="Normal"/>
+        <w:bidi w:val="0"/>
+        <w:jc w:val="left"/>
+        <w:rPr/>
+      </w:pPr>
+      <w:r>
+        <w:rPr/>
+      </w:r>
+    </w:p>
+    <w:p>
+      <w:pPr>
+        <w:pStyle w:val="Normal"/>
+        <w:bidi w:val="0"/>
+        <w:jc w:val="left"/>
+        <w:rPr/>
+      </w:pPr>
+      <w:r>
+        <w:rPr/>
+      </w:r>
+    </w:p>
+    <w:p>
+      <w:pPr>
+        <w:pStyle w:val="Normal"/>
+        <w:bidi w:val="0"/>
+        <w:jc w:val="left"/>
+        <w:rPr/>
+      </w:pPr>
+      <w:r>
+        <w:rPr/>
+      </w:r>
+    </w:p>
+    <w:p>
+      <w:pPr>
+        <w:pStyle w:val="Normal"/>
+        <w:bidi w:val="0"/>
+        <w:jc w:val="left"/>
+        <w:rPr/>
+      </w:pPr>
+      <w:r>
+        <w:rPr/>
+      </w:r>
+    </w:p>
+    <w:p>
+      <w:pPr>
+        <w:pStyle w:val="Normal"/>
+        <w:bidi w:val="0"/>
+        <w:jc w:val="left"/>
+        <w:rPr/>
+      </w:pPr>
+      <w:r>
+        <w:rPr/>
+      </w:r>
+    </w:p>
+    <w:p>
+      <w:pPr>
+        <w:pStyle w:val="Normal"/>
+        <w:bidi w:val="0"/>
+        <w:jc w:val="left"/>
+        <w:rPr/>
+      </w:pPr>
+      <w:r>
+        <w:rPr/>
+      </w:r>
+    </w:p>
+    <w:p>
+      <w:pPr>
+        <w:pStyle w:val="Normal"/>
+        <w:bidi w:val="0"/>
+        <w:jc w:val="left"/>
+        <w:rPr/>
+      </w:pPr>
+      <w:r>
+        <w:rPr/>
+      </w:r>
+    </w:p>
+    <w:p>
+      <w:pPr>
+        <w:pStyle w:val="Normal"/>
+        <w:bidi w:val="0"/>
+        <w:jc w:val="left"/>
+        <w:rPr/>
+      </w:pPr>
+      <w:r>
+        <w:rPr/>
+      </w:r>
+    </w:p>
+    <w:p>
+      <w:pPr>
+        <w:pStyle w:val="Normal"/>
+        <w:bidi w:val="0"/>
+        <w:jc w:val="left"/>
+        <w:rPr/>
+      </w:pPr>
+      <w:r>
+        <w:rPr/>
+      </w:r>
+    </w:p>
+    <w:p>
+      <w:pPr>
+        <w:pStyle w:val="Normal"/>
+        <w:bidi w:val="0"/>
+        <w:jc w:val="left"/>
+        <w:rPr/>
+      </w:pPr>
+      <w:r>
+        <w:rPr/>
+      </w:r>
+    </w:p>
+    <w:p>
+      <w:pPr>
+        <w:pStyle w:val="Normal"/>
+        <w:bidi w:val="0"/>
+        <w:jc w:val="left"/>
+        <w:rPr/>
+      </w:pPr>
+      <w:r>
+        <w:rPr/>
+      </w:r>
+    </w:p>
+    <w:p>
+      <w:pPr>
+        <w:pStyle w:val="Normal"/>
+        <w:bidi w:val="0"/>
+        <w:jc w:val="left"/>
+        <w:rPr/>
+      </w:pPr>
+      <w:r>
+        <w:rPr/>
+      </w:r>
+    </w:p>
+    <w:p>
+      <w:pPr>
+        <w:pStyle w:val="Normal"/>
+        <w:bidi w:val="0"/>
+        <w:jc w:val="left"/>
+        <w:rPr/>
+      </w:pPr>
+      <w:r>
+        <w:rPr/>
+      </w:r>
+    </w:p>
+    <w:p>
+      <w:pPr>
+        <w:pStyle w:val="Normal"/>
+        <w:bidi w:val="0"/>
+        <w:jc w:val="left"/>
+        <w:rPr/>
+      </w:pPr>
+      <w:r>
+        <w:rPr/>
+      </w:r>
+    </w:p>
+    <w:p>
+      <w:pPr>
+        <w:pStyle w:val="Normal"/>
+        <w:bidi w:val="0"/>
+        <w:jc w:val="left"/>
+        <w:rPr/>
+      </w:pPr>
+      <w:r>
+        <w:rPr/>
+      </w:r>
+    </w:p>
+    <w:p>
+      <w:pPr>
+        <w:pStyle w:val="Normal"/>
+        <w:bidi w:val="0"/>
+        <w:jc w:val="left"/>
+        <w:rPr/>
+      </w:pPr>
+      <w:r>
+        <w:rPr/>
+      </w:r>
+    </w:p>
+    <w:p>
+      <w:pPr>
+        <w:pStyle w:val="Normal"/>
+        <w:bidi w:val="0"/>
+        <w:jc w:val="left"/>
+        <w:rPr/>
+      </w:pPr>
+      <w:r>
+        <w:rPr/>
+      </w:r>
+    </w:p>
+    <w:p>
+      <w:pPr>
+        <w:pStyle w:val="Normal"/>
+        <w:bidi w:val="0"/>
+        <w:jc w:val="left"/>
+        <w:rPr/>
+      </w:pPr>
+      <w:r>
+        <w:rPr/>
+      </w:r>
+    </w:p>
+    <w:p>
+      <w:pPr>
+        <w:pStyle w:val="Normal"/>
+        <w:bidi w:val="0"/>
+        <w:jc w:val="left"/>
+        <w:rPr/>
+      </w:pPr>
+      <w:r>
+        <w:rPr/>
+      </w:r>
+    </w:p>
+    <w:p>
+      <w:pPr>
+        <w:pStyle w:val="Normal"/>
+        <w:bidi w:val="0"/>
+        <w:jc w:val="left"/>
+        <w:rPr/>
+      </w:pPr>
+      <w:r>
+        <w:rPr/>
+      </w:r>
+    </w:p>
+    <w:p>
+      <w:pPr>
+        <w:pStyle w:val="Normal"/>
+        <w:bidi w:val="0"/>
+        <w:jc w:val="left"/>
+        <w:rPr/>
+      </w:pPr>
+      <w:r>
+        <w:rPr/>
+      </w:r>
+    </w:p>
+    <w:p>
+      <w:pPr>
+        <w:pStyle w:val="Normal"/>
+        <w:bidi w:val="0"/>
+        <w:jc w:val="left"/>
+        <w:rPr/>
+      </w:pPr>
+      <w:r>
+        <w:rPr/>
+      </w:r>
+    </w:p>
+    <w:p>
+      <w:pPr>
+        <w:pStyle w:val="Normal"/>
+        <w:bidi w:val="0"/>
+        <w:jc w:val="left"/>
+        <w:rPr/>
+      </w:pPr>
+      <w:r>
+        <w:rPr/>
+      </w:r>
+    </w:p>
+    <w:p>
+      <w:pPr>
+        <w:pStyle w:val="Normal"/>
+        <w:bidi w:val="0"/>
+        <w:jc w:val="left"/>
+        <w:rPr/>
+      </w:pPr>
+      <w:r>
+        <w:rPr/>
+      </w:r>
+    </w:p>
+    <w:p>
+      <w:pPr>
+        <w:pStyle w:val="Normal"/>
+        <w:bidi w:val="0"/>
+        <w:jc w:val="left"/>
+        <w:rPr/>
+      </w:pPr>
+      <w:r>
+        <w:rPr/>
+      </w:r>
+    </w:p>
+    <w:p>
+      <w:pPr>
+        <w:pStyle w:val="Normal"/>
+        <w:bidi w:val="0"/>
+        <w:jc w:val="left"/>
+        <w:rPr/>
+      </w:pPr>
+      <w:r>
+        <w:rPr/>
+      </w:r>
+    </w:p>
+    <w:p>
+      <w:pPr>
+        <w:pStyle w:val="Normal"/>
+        <w:bidi w:val="0"/>
+        <w:jc w:val="left"/>
+        <w:rPr/>
+      </w:pPr>
+      <w:r>
+        <w:rPr/>
+      </w:r>
+    </w:p>
+    <w:p>
+      <w:pPr>
+        <w:pStyle w:val="Normal"/>
+        <w:bidi w:val="0"/>
+        <w:jc w:val="left"/>
+        <w:rPr/>
+      </w:pPr>
+      <w:r>
+        <w:rPr/>
+      </w:r>
+    </w:p>
+    <w:p>
+      <w:pPr>
+        <w:pStyle w:val="Normal"/>
+        <w:bidi w:val="0"/>
+        <w:jc w:val="left"/>
+        <w:rPr/>
+      </w:pPr>
+      <w:r>
+        <w:rPr/>
+      </w:r>
+    </w:p>
+    <w:p>
+      <w:pPr>
+        <w:pStyle w:val="Normal"/>
+        <w:bidi w:val="0"/>
+        <w:jc w:val="left"/>
+        <w:rPr/>
+      </w:pPr>
+      <w:r>
+        <w:rPr/>
+      </w:r>
+    </w:p>
+    <w:p>
+      <w:pPr>
+        <w:pStyle w:val="Normal"/>
+        <w:bidi w:val="0"/>
+        <w:jc w:val="left"/>
+        <w:rPr/>
+      </w:pPr>
+      <w:r>
+        <w:rPr/>
+      </w:r>
+    </w:p>
+    <w:p>
+      <w:pPr>
+        <w:pStyle w:val="Normal"/>
+        <w:bidi w:val="0"/>
+        <w:jc w:val="left"/>
+        <w:rPr/>
+      </w:pPr>
+      <w:r>
+        <w:rPr/>
+      </w:r>
+    </w:p>
+    <w:p>
+      <w:pPr>
+        <w:pStyle w:val="Normal"/>
+        <w:bidi w:val="0"/>
+        <w:jc w:val="left"/>
+        <w:rPr/>
+      </w:pPr>
+      <w:r>
+        <w:rPr/>
+      </w:r>
+    </w:p>
+    <w:p>
+      <w:pPr>
+        <w:pStyle w:val="Normal"/>
+        <w:bidi w:val="0"/>
+        <w:jc w:val="left"/>
+        <w:rPr/>
+      </w:pPr>
+      <w:r>
+        <w:rPr/>
+      </w:r>
+    </w:p>
+    <w:p>
+      <w:pPr>
+        <w:pStyle w:val="Normal"/>
+        <w:bidi w:val="0"/>
+        <w:jc w:val="left"/>
+        <w:rPr/>
+      </w:pPr>
+      <w:r>
+        <w:rPr/>
+      </w:r>
+    </w:p>
+    <w:p>
+      <w:pPr>
+        <w:pStyle w:val="Normal"/>
+        <w:bidi w:val="0"/>
+        <w:jc w:val="left"/>
+        <w:rPr/>
+      </w:pPr>
+      <w:r>
+        <w:rPr/>
+      </w:r>
+    </w:p>
+    <w:p>
+      <w:pPr>
+        <w:pStyle w:val="Normal"/>
+        <w:bidi w:val="0"/>
+        <w:jc w:val="left"/>
+        <w:rPr/>
+      </w:pPr>
+      <w:r>
+        <w:rPr/>
+      </w:r>
+    </w:p>
+    <w:p>
+      <w:pPr>
+        <w:pStyle w:val="Normal"/>
+        <w:bidi w:val="0"/>
+        <w:jc w:val="left"/>
+        <w:rPr/>
+      </w:pPr>
+      <w:r>
+        <w:rPr/>
+      </w:r>
+    </w:p>
+    <w:p>
+      <w:pPr>
+        <w:pStyle w:val="Normal"/>
+        <w:bidi w:val="0"/>
+        <w:jc w:val="left"/>
+        <w:rPr/>
+      </w:pPr>
+      <w:r>
+        <w:rPr/>
+      </w:r>
+    </w:p>
+    <w:p>
+      <w:pPr>
+        <w:pStyle w:val="Normal"/>
+        <w:bidi w:val="0"/>
+        <w:jc w:val="left"/>
+        <w:rPr/>
+      </w:pPr>
+      <w:r>
+        <w:rPr/>
+      </w:r>
+    </w:p>
+    <w:p>
+      <w:pPr>
+        <w:pStyle w:val="Normal"/>
+        <w:bidi w:val="0"/>
+        <w:jc w:val="left"/>
+        <w:rPr/>
+      </w:pPr>
+      <w:r>
+        <w:rPr/>
+      </w:r>
+    </w:p>
+    <w:p>
+      <w:pPr>
+        <w:pStyle w:val="Normal"/>
+        <w:bidi w:val="0"/>
+        <w:jc w:val="left"/>
+        <w:rPr/>
+      </w:pPr>
+      <w:r>
+        <w:rPr/>
+      </w:r>
+    </w:p>
+    <w:p>
+      <w:pPr>
+        <w:pStyle w:val="Normal"/>
+        <w:bidi w:val="0"/>
+        <w:jc w:val="left"/>
+        <w:rPr/>
+      </w:pPr>
+      <w:r>
+        <w:rPr/>
+      </w:r>
+    </w:p>
+    <w:p>
+      <w:pPr>
+        <w:pStyle w:val="Normal"/>
+        <w:bidi w:val="0"/>
+        <w:jc w:val="left"/>
+        <w:rPr/>
+      </w:pPr>
+      <w:r>
+        <w:rPr/>
+      </w:r>
+    </w:p>
+    <w:p>
+      <w:pPr>
+        <w:pStyle w:val="Normal"/>
+        <w:bidi w:val="0"/>
+        <w:jc w:val="left"/>
+        <w:rPr/>
+      </w:pPr>
+      <w:r>
+        <w:rPr/>
+      </w:r>
+    </w:p>
+    <w:p>
+      <w:pPr>
+        <w:pStyle w:val="Normal"/>
+        <w:bidi w:val="0"/>
+        <w:jc w:val="left"/>
+        <w:rPr/>
+      </w:pPr>
+      <w:r>
+        <w:rPr/>
+      </w:r>
+    </w:p>
+    <w:p>
+      <w:pPr>
+        <w:pStyle w:val="Normal"/>
+        <w:bidi w:val="0"/>
+        <w:jc w:val="left"/>
+        <w:rPr/>
+      </w:pPr>
+      <w:r>
+        <w:rPr/>
+      </w:r>
+    </w:p>
+    <w:p>
+      <w:pPr>
+        <w:pStyle w:val="Normal"/>
+        <w:bidi w:val="0"/>
+        <w:jc w:val="left"/>
+        <w:rPr/>
+      </w:pPr>
+      <w:r>
+        <w:rPr/>
+      </w:r>
+    </w:p>
+    <w:p>
+      <w:pPr>
+        <w:pStyle w:val="Normal"/>
+        <w:bidi w:val="0"/>
+        <w:jc w:val="left"/>
+        <w:rPr/>
+      </w:pPr>
+      <w:r>
+        <w:rPr/>
+      </w:r>
+    </w:p>
+    <w:p>
+      <w:pPr>
+        <w:pStyle w:val="Normal"/>
+        <w:bidi w:val="0"/>
+        <w:jc w:val="left"/>
+        <w:rPr/>
+      </w:pPr>
+      <w:r>
+        <w:rPr/>
+      </w:r>
+    </w:p>
+    <w:p>
+      <w:pPr>
+        <w:pStyle w:val="Normal"/>
+        <w:bidi w:val="0"/>
+        <w:jc w:val="left"/>
+        <w:rPr/>
+      </w:pPr>
+      <w:r>
+        <w:rPr/>
+      </w:r>
+    </w:p>
+    <w:p>
+      <w:pPr>
+        <w:pStyle w:val="Normal"/>
+        <w:bidi w:val="0"/>
+        <w:jc w:val="left"/>
+        <w:rPr/>
+      </w:pPr>
+      <w:r>
+        <w:rPr/>
+      </w:r>
+    </w:p>
+    <w:p>
+      <w:pPr>
+        <w:pStyle w:val="Normal"/>
+        <w:bidi w:val="0"/>
+        <w:jc w:val="left"/>
+        <w:rPr/>
+      </w:pPr>
+      <w:r>
+        <w:rPr/>
+      </w:r>
+    </w:p>
+    <w:p>
+      <w:pPr>
+        <w:pStyle w:val="Normal"/>
+        <w:bidi w:val="0"/>
+        <w:jc w:val="left"/>
+        <w:rPr/>
+      </w:pPr>
+      <w:r>
+        <w:rPr/>
+      </w:r>
+    </w:p>
+    <w:p>
+      <w:pPr>
+        <w:pStyle w:val="Normal"/>
+        <w:bidi w:val="0"/>
+        <w:jc w:val="left"/>
+        <w:rPr/>
+      </w:pPr>
+      <w:r>
+        <w:rPr/>
+      </w:r>
+    </w:p>
+    <w:p>
+      <w:pPr>
+        <w:pStyle w:val="Normal"/>
+        <w:bidi w:val="0"/>
+        <w:jc w:val="left"/>
+        <w:rPr/>
+      </w:pPr>
+      <w:r>
+        <w:rPr/>
+      </w:r>
+    </w:p>
+    <w:p>
+      <w:pPr>
+        <w:pStyle w:val="Normal"/>
+        <w:bidi w:val="0"/>
+        <w:jc w:val="left"/>
+        <w:rPr/>
+      </w:pPr>
+      <w:r>
+        <w:rPr/>
+      </w:r>
+    </w:p>
+    <w:p>
+      <w:pPr>
+        <w:pStyle w:val="Normal"/>
+        <w:bidi w:val="0"/>
+        <w:jc w:val="left"/>
+        <w:rPr/>
+      </w:pPr>
+      <w:r>
+        <w:rPr/>
+      </w:r>
+    </w:p>
+    <w:p>
+      <w:pPr>
+        <w:pStyle w:val="Normal"/>
+        <w:bidi w:val="0"/>
+        <w:jc w:val="left"/>
+        <w:rPr/>
+      </w:pPr>
+      <w:r>
+        <w:rPr/>
+      </w:r>
+    </w:p>
+    <w:p>
+      <w:pPr>
+        <w:pStyle w:val="Normal"/>
+        <w:bidi w:val="0"/>
+        <w:jc w:val="left"/>
+        <w:rPr/>
+      </w:pPr>
+      <w:r>
+        <w:rPr/>
+      </w:r>
+    </w:p>
+    <w:p>
+      <w:pPr>
+        <w:pStyle w:val="Normal"/>
+        <w:bidi w:val="0"/>
+        <w:jc w:val="left"/>
+        <w:rPr/>
+      </w:pPr>
+      <w:r>
+        <w:rPr/>
+      </w:r>
+    </w:p>
+    <w:p>
+      <w:pPr>
+        <w:pStyle w:val="Normal"/>
+        <w:bidi w:val="0"/>
+        <w:jc w:val="left"/>
+        <w:rPr/>
+      </w:pPr>
+      <w:r>
+        <w:rPr/>
+      </w:r>
+    </w:p>
+    <w:p>
+      <w:pPr>
+        <w:pStyle w:val="Normal"/>
+        <w:bidi w:val="0"/>
+        <w:jc w:val="left"/>
+        <w:rPr/>
+      </w:pPr>
+      <w:r>
+        <w:rPr/>
+      </w:r>
+    </w:p>
+    <w:p>
+      <w:pPr>
+        <w:pStyle w:val="Normal"/>
+        <w:bidi w:val="0"/>
+        <w:jc w:val="left"/>
+        <w:rPr/>
+      </w:pPr>
+      <w:r>
+        <w:rPr/>
+      </w:r>
+    </w:p>
+    <w:p>
+      <w:pPr>
+        <w:pStyle w:val="Normal"/>
+        <w:bidi w:val="0"/>
+        <w:jc w:val="left"/>
+        <w:rPr/>
+      </w:pPr>
+      <w:r>
+        <w:rPr/>
+      </w:r>
+    </w:p>
+    <w:p>
+      <w:pPr>
+        <w:pStyle w:val="Normal"/>
+        <w:bidi w:val="0"/>
+        <w:jc w:val="left"/>
+        <w:rPr/>
+      </w:pPr>
+      <w:r>
+        <w:rPr/>
+      </w:r>
+    </w:p>
+    <w:p>
+      <w:pPr>
+        <w:pStyle w:val="Normal"/>
+        <w:bidi w:val="0"/>
+        <w:jc w:val="left"/>
+        <w:rPr/>
+      </w:pPr>
+      <w:r>
+        <w:rPr/>
+      </w:r>
+    </w:p>
+    <w:p>
+      <w:pPr>
+        <w:pStyle w:val="Normal"/>
+        <w:bidi w:val="0"/>
+        <w:jc w:val="left"/>
+        <w:rPr/>
+      </w:pPr>
+      <w:r>
+        <w:rPr/>
+      </w:r>
+    </w:p>
+    <w:p>
+      <w:pPr>
+        <w:pStyle w:val="Normal"/>
+        <w:bidi w:val="0"/>
+        <w:jc w:val="left"/>
+        <w:rPr/>
+      </w:pPr>
+      <w:r>
+        <w:rPr/>
+      </w:r>
+    </w:p>
+    <w:p>
+      <w:pPr>
+        <w:pStyle w:val="Normal"/>
+        <w:bidi w:val="0"/>
+        <w:jc w:val="left"/>
+        <w:rPr/>
+      </w:pPr>
+      <w:r>
+        <w:rPr/>
+      </w:r>
+    </w:p>
+    <w:p>
+      <w:pPr>
+        <w:pStyle w:val="Normal"/>
+        <w:bidi w:val="0"/>
+        <w:jc w:val="left"/>
+        <w:rPr/>
+      </w:pPr>
+      <w:r>
+        <w:rPr/>
+      </w:r>
+    </w:p>
+    <w:p>
+      <w:pPr>
+        <w:pStyle w:val="Normal"/>
+        <w:bidi w:val="0"/>
+        <w:jc w:val="left"/>
+        <w:rPr/>
+      </w:pPr>
+      <w:r>
+        <w:rPr/>
+      </w:r>
+    </w:p>
+    <w:p>
+      <w:pPr>
+        <w:pStyle w:val="Normal"/>
+        <w:bidi w:val="0"/>
+        <w:jc w:val="left"/>
+        <w:rPr/>
+      </w:pPr>
+      <w:r>
+        <w:rPr/>
+      </w:r>
+    </w:p>
+    <w:p>
+      <w:pPr>
+        <w:pStyle w:val="Normal"/>
+        <w:bidi w:val="0"/>
+        <w:jc w:val="left"/>
+        <w:rPr/>
+      </w:pPr>
+      <w:r>
+        <w:rPr/>
+      </w:r>
+    </w:p>
+    <w:p>
+      <w:pPr>
+        <w:pStyle w:val="Normal"/>
+        <w:bidi w:val="0"/>
+        <w:jc w:val="left"/>
+        <w:rPr/>
+      </w:pPr>
+      <w:r>
+        <w:rPr/>
+      </w:r>
+    </w:p>
+    <w:p>
+      <w:pPr>
+        <w:pStyle w:val="Normal"/>
+        <w:bidi w:val="0"/>
+        <w:jc w:val="left"/>
+        <w:rPr/>
+      </w:pPr>
+      <w:r>
+        <w:rPr/>
+      </w:r>
+    </w:p>
+    <w:p>
+      <w:pPr>
+        <w:pStyle w:val="Normal"/>
+        <w:bidi w:val="0"/>
+        <w:jc w:val="left"/>
+        <w:rPr/>
+      </w:pPr>
+      <w:r>
+        <w:rPr/>
+      </w:r>
+    </w:p>
+    <w:p>
+      <w:pPr>
+        <w:pStyle w:val="Normal"/>
+        <w:bidi w:val="0"/>
+        <w:jc w:val="left"/>
+        <w:rPr/>
+      </w:pPr>
+      <w:r>
+        <w:rPr/>
+      </w:r>
+    </w:p>
+    <w:p>
+      <w:pPr>
+        <w:pStyle w:val="Normal"/>
+        <w:bidi w:val="0"/>
+        <w:jc w:val="left"/>
+        <w:rPr/>
+      </w:pPr>
+      <w:r>
+        <w:rPr/>
+      </w:r>
+    </w:p>
+    <w:p>
+      <w:pPr>
+        <w:pStyle w:val="Normal"/>
+        <w:bidi w:val="0"/>
+        <w:jc w:val="left"/>
+        <w:rPr/>
+      </w:pPr>
+      <w:r>
+        <w:rPr/>
+      </w:r>
+    </w:p>
+    <w:p>
+      <w:pPr>
+        <w:pStyle w:val="Normal"/>
+        <w:bidi w:val="0"/>
+        <w:jc w:val="left"/>
+        <w:rPr/>
+      </w:pPr>
+      <w:r>
+        <w:rPr/>
+      </w:r>
+    </w:p>
+    <w:p>
+      <w:pPr>
+        <w:pStyle w:val="Normal"/>
+        <w:bidi w:val="0"/>
+        <w:jc w:val="left"/>
+        <w:rPr/>
+      </w:pPr>
+      <w:r>
+        <w:rPr/>
+      </w:r>
+    </w:p>
+    <w:p>
+      <w:pPr>
+        <w:pStyle w:val="Normal"/>
+        <w:bidi w:val="0"/>
+        <w:jc w:val="left"/>
+        <w:rPr/>
+      </w:pPr>
+      <w:r>
+        <w:rPr/>
+      </w:r>
+    </w:p>
+    <w:p>
+      <w:pPr>
+        <w:pStyle w:val="Normal"/>
+        <w:bidi w:val="0"/>
+        <w:jc w:val="left"/>
+        <w:rPr/>
+      </w:pPr>
+      <w:r>
+        <w:rPr/>
+      </w:r>
+    </w:p>
+    <w:p>
+      <w:pPr>
+        <w:pStyle w:val="Normal"/>
+        <w:bidi w:val="0"/>
+        <w:jc w:val="left"/>
+        <w:rPr/>
+      </w:pPr>
+      <w:r>
+        <w:rPr/>
+      </w:r>
+    </w:p>
+    <w:p>
+      <w:pPr>
+        <w:pStyle w:val="Normal"/>
+        <w:bidi w:val="0"/>
+        <w:jc w:val="left"/>
+        <w:rPr/>
+      </w:pPr>
+      <w:r>
+        <w:rPr/>
+      </w:r>
+    </w:p>
+    <w:p>
+      <w:pPr>
+        <w:pStyle w:val="Normal"/>
+        <w:bidi w:val="0"/>
+        <w:jc w:val="left"/>
+        <w:rPr/>
+      </w:pPr>
+      <w:r>
+        <w:rPr/>
+      </w:r>
+    </w:p>
+    <w:p>
+      <w:pPr>
+        <w:pStyle w:val="Normal"/>
+        <w:bidi w:val="0"/>
+        <w:jc w:val="left"/>
+        <w:rPr/>
+      </w:pPr>
+      <w:r>
+        <w:rPr/>
+      </w:r>
+    </w:p>
+    <w:p>
+      <w:pPr>
+        <w:pStyle w:val="Normal"/>
+        <w:bidi w:val="0"/>
+        <w:jc w:val="left"/>
+        <w:rPr/>
+      </w:pPr>
+      <w:r>
+        <w:rPr/>
+      </w:r>
+    </w:p>
+    <w:p>
+      <w:pPr>
+        <w:pStyle w:val="Normal"/>
+        <w:bidi w:val="0"/>
+        <w:jc w:val="left"/>
+        <w:rPr/>
+      </w:pPr>
+      <w:r>
+        <w:rPr/>
+      </w:r>
+    </w:p>
+    <w:p>
+      <w:pPr>
+        <w:pStyle w:val="Normal"/>
+        <w:bidi w:val="0"/>
+        <w:jc w:val="left"/>
+        <w:rPr/>
+      </w:pPr>
+      <w:r>
+        <w:rPr/>
+      </w:r>
+    </w:p>
+    <w:p>
+      <w:pPr>
+        <w:pStyle w:val="Normal"/>
+        <w:bidi w:val="0"/>
+        <w:jc w:val="left"/>
+        <w:rPr/>
+      </w:pPr>
+      <w:r>
+        <w:rPr/>
+      </w:r>
+    </w:p>
+    <w:p>
+      <w:pPr>
+        <w:pStyle w:val="Normal"/>
+        <w:bidi w:val="0"/>
+        <w:jc w:val="left"/>
+        <w:rPr/>
+      </w:pPr>
+      <w:r>
+        <w:rPr/>
+      </w:r>
+    </w:p>
+    <w:p>
+      <w:pPr>
+        <w:pStyle w:val="Normal"/>
+        <w:bidi w:val="0"/>
+        <w:jc w:val="left"/>
+        <w:rPr/>
+      </w:pPr>
+      <w:r>
+        <w:rPr/>
+      </w:r>
+    </w:p>
+    <w:p>
+      <w:pPr>
+        <w:pStyle w:val="Normal"/>
+        <w:bidi w:val="0"/>
+        <w:jc w:val="left"/>
+        <w:rPr/>
+      </w:pPr>
+      <w:r>
+        <w:rPr/>
+      </w:r>
+    </w:p>
+    <w:p>
+      <w:pPr>
+        <w:pStyle w:val="Normal"/>
+        <w:bidi w:val="0"/>
+        <w:jc w:val="left"/>
+        <w:rPr/>
+      </w:pPr>
+      <w:r>
+        <w:rPr/>
+      </w:r>
+    </w:p>
+    <w:p>
+      <w:pPr>
+        <w:pStyle w:val="Normal"/>
+        <w:bidi w:val="0"/>
+        <w:jc w:val="left"/>
+        <w:rPr/>
+      </w:pPr>
+      <w:r>
+        <w:rPr/>
+      </w:r>
+    </w:p>
+    <w:p>
+      <w:pPr>
+        <w:pStyle w:val="Normal"/>
+        <w:bidi w:val="0"/>
+        <w:jc w:val="left"/>
+        <w:rPr/>
+      </w:pPr>
+      <w:r>
+        <w:rPr/>
+      </w:r>
+    </w:p>
+    <w:p>
+      <w:pPr>
+        <w:pStyle w:val="Normal"/>
+        <w:bidi w:val="0"/>
+        <w:jc w:val="left"/>
+        <w:rPr/>
+      </w:pPr>
+      <w:r>
+        <w:rPr/>
+      </w:r>
+    </w:p>
+    <w:p>
+      <w:pPr>
+        <w:pStyle w:val="Normal"/>
+        <w:bidi w:val="0"/>
+        <w:jc w:val="left"/>
+        <w:rPr/>
+      </w:pPr>
+      <w:r>
+        <w:rPr/>
+      </w:r>
+    </w:p>
     <w:sectPr>
-      <w:headerReference w:type="default" r:id="rId26"/>
+      <w:headerReference w:type="default" r:id="rId30"/>
       <w:type w:val="nextPage"/>
       <w:pgSz w:w="11906" w:h="16838"/>
       <w:pgMar w:left="1134" w:right="1134" w:gutter="0" w:header="1134" w:top="2521" w:footer="0" w:bottom="1134"/>

</xml_diff>